<commit_message>
add files 01 02 in pptx and update 23 and 24
</commit_message>
<xml_diff>
--- a/data/23_Hotmaps_Final_email_before_training.docx
+++ b/data/23_Hotmaps_Final_email_before_training.docx
@@ -1,6 +1,6 @@
 
 <file path=word/document.xml><?xml version="1.0" encoding="utf-8"?>
-<w:document xmlns:wpc="http://schemas.microsoft.com/office/word/2010/wordprocessingCanvas" xmlns:mo="http://schemas.microsoft.com/office/mac/office/2008/main" xmlns:mc="http://schemas.openxmlformats.org/markup-compatibility/2006" xmlns:mv="urn:schemas-microsoft-com:mac:vml" xmlns:o="urn:schemas-microsoft-com:office:office" xmlns:r="http://schemas.openxmlformats.org/officeDocument/2006/relationships" xmlns:m="http://schemas.openxmlformats.org/officeDocument/2006/math" xmlns:v="urn:schemas-microsoft-com:vml" xmlns:wp14="http://schemas.microsoft.com/office/word/2010/wordprocessingDrawing" xmlns:wp="http://schemas.openxmlformats.org/drawingml/2006/wordprocessingDrawing" xmlns:w10="urn:schemas-microsoft-com:office:word" xmlns:w="http://schemas.openxmlformats.org/wordprocessingml/2006/main" xmlns:w14="http://schemas.microsoft.com/office/word/2010/wordml" xmlns:wpg="http://schemas.microsoft.com/office/word/2010/wordprocessingGroup" xmlns:wpi="http://schemas.microsoft.com/office/word/2010/wordprocessingInk" xmlns:wne="http://schemas.microsoft.com/office/word/2006/wordml" xmlns:wps="http://schemas.microsoft.com/office/word/2010/wordprocessingShape" mc:Ignorable="w14 wp14">
+<w:document xmlns:wpc="http://schemas.microsoft.com/office/word/2010/wordprocessingCanvas" xmlns:cx="http://schemas.microsoft.com/office/drawing/2014/chartex" xmlns:cx1="http://schemas.microsoft.com/office/drawing/2015/9/8/chartex" xmlns:cx2="http://schemas.microsoft.com/office/drawing/2015/10/21/chartex" xmlns:cx3="http://schemas.microsoft.com/office/drawing/2016/5/9/chartex" xmlns:cx4="http://schemas.microsoft.com/office/drawing/2016/5/10/chartex" xmlns:cx5="http://schemas.microsoft.com/office/drawing/2016/5/11/chartex" xmlns:cx6="http://schemas.microsoft.com/office/drawing/2016/5/12/chartex" xmlns:cx7="http://schemas.microsoft.com/office/drawing/2016/5/13/chartex" xmlns:cx8="http://schemas.microsoft.com/office/drawing/2016/5/14/chartex" xmlns:mc="http://schemas.openxmlformats.org/markup-compatibility/2006" xmlns:aink="http://schemas.microsoft.com/office/drawing/2016/ink" xmlns:am3d="http://schemas.microsoft.com/office/drawing/2017/model3d" xmlns:o="urn:schemas-microsoft-com:office:office" xmlns:r="http://schemas.openxmlformats.org/officeDocument/2006/relationships" xmlns:m="http://schemas.openxmlformats.org/officeDocument/2006/math" xmlns:v="urn:schemas-microsoft-com:vml" xmlns:wp14="http://schemas.microsoft.com/office/word/2010/wordprocessingDrawing" xmlns:wp="http://schemas.openxmlformats.org/drawingml/2006/wordprocessingDrawing" xmlns:w10="urn:schemas-microsoft-com:office:word" xmlns:w="http://schemas.openxmlformats.org/wordprocessingml/2006/main" xmlns:w14="http://schemas.microsoft.com/office/word/2010/wordml" xmlns:w15="http://schemas.microsoft.com/office/word/2012/wordml" xmlns:w16cex="http://schemas.microsoft.com/office/word/2018/wordml/cex" xmlns:w16cid="http://schemas.microsoft.com/office/word/2016/wordml/cid" xmlns:w16="http://schemas.microsoft.com/office/word/2018/wordml" xmlns:w16se="http://schemas.microsoft.com/office/word/2015/wordml/symex" xmlns:wpg="http://schemas.microsoft.com/office/word/2010/wordprocessingGroup" xmlns:wpi="http://schemas.microsoft.com/office/word/2010/wordprocessingInk" xmlns:wne="http://schemas.microsoft.com/office/word/2006/wordml" xmlns:wps="http://schemas.microsoft.com/office/word/2010/wordprocessingShape" mc:Ignorable="w14 w15 w16se w16cid w16 w16cex wp14">
   <w:body>
     <w:sdt>
       <w:sdtPr>
@@ -21,7 +21,7 @@
             <mc:AlternateContent>
               <mc:Choice Requires="wps">
                 <w:drawing>
-                  <wp:anchor distT="0" distB="0" distL="114300" distR="114300" simplePos="0" relativeHeight="251661312" behindDoc="0" locked="0" layoutInCell="1" allowOverlap="1" wp14:anchorId="4FD72FFF" wp14:editId="0D593C48">
+                  <wp:anchor distT="0" distB="0" distL="114300" distR="114300" simplePos="0" relativeHeight="251661312" behindDoc="0" locked="0" layoutInCell="1" allowOverlap="1" wp14:anchorId="039E041F" wp14:editId="6010C2B2">
                     <wp:simplePos x="0" y="0"/>
                     <wp:positionH relativeFrom="page">
                       <wp:posOffset>467360</wp:posOffset>
@@ -54,7 +54,6 @@
                             <a:ln>
                               <a:noFill/>
                             </a:ln>
-                            <a:extLst/>
                           </wps:spPr>
                           <wps:style>
                             <a:lnRef idx="2">
@@ -94,7 +93,15 @@
                                   <w:t xml:space="preserve"> </w:t>
                                 </w:r>
                                 <w:r>
-                                  <w:t>Giulia Conforto</w:t>
+                                  <w:t xml:space="preserve">Giulia </w:t>
+                                </w:r>
+                                <w:proofErr w:type="spellStart"/>
+                                <w:r>
+                                  <w:t>Conforto</w:t>
+                                </w:r>
+                                <w:proofErr w:type="spellEnd"/>
+                                <w:r>
+                                  <w:t xml:space="preserve"> (e-think)</w:t>
                                 </w:r>
                               </w:p>
                               <w:p>
@@ -108,7 +115,7 @@
                                   <w:t xml:space="preserve"> </w:t>
                                 </w:r>
                                 <w:r>
-                                  <w:t>…</w:t>
+                                  <w:t>Marcus Hummel (e-think)</w:t>
                                 </w:r>
                               </w:p>
                               <w:p>
@@ -127,7 +134,10 @@
                                   <w:t xml:space="preserve"> </w:t>
                                 </w:r>
                                 <w:r>
-                                  <w:t>July 2020</w:t>
+                                  <w:t>September</w:t>
+                                </w:r>
+                                <w:r>
+                                  <w:t xml:space="preserve"> 2020</w:t>
                                 </w:r>
                               </w:p>
                             </w:txbxContent>
@@ -149,7 +159,7 @@
               </mc:Choice>
               <mc:Fallback>
                 <w:pict>
-                  <v:rect id="Rectangle 3" o:spid="_x0000_s1026" style="position:absolute;margin-left:36.8pt;margin-top:502.2pt;width:517.2pt;height:246.35pt;z-index:251661312;visibility:visible;mso-wrap-style:square;mso-width-percent:0;mso-height-percent:0;mso-wrap-distance-left:9pt;mso-wrap-distance-top:0;mso-wrap-distance-right:9pt;mso-wrap-distance-bottom:0;mso-position-horizontal:absolute;mso-position-horizontal-relative:page;mso-position-vertical:absolute;mso-position-vertical-relative:page;mso-width-percent:0;mso-height-percent:0;mso-width-relative:page;mso-height-relative:page;v-text-anchor:top" o:gfxdata="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" filled="f" stroked="f" strokeweight="2pt">
+                  <v:rect w14:anchorId="039E041F" id="Rectangle 3" o:spid="_x0000_s1026" style="position:absolute;margin-left:36.8pt;margin-top:502.2pt;width:517.2pt;height:246.35pt;z-index:251661312;visibility:visible;mso-wrap-style:square;mso-width-percent:0;mso-height-percent:0;mso-wrap-distance-left:9pt;mso-wrap-distance-top:0;mso-wrap-distance-right:9pt;mso-wrap-distance-bottom:0;mso-position-horizontal:absolute;mso-position-horizontal-relative:page;mso-position-vertical:absolute;mso-position-vertical-relative:page;mso-width-percent:0;mso-height-percent:0;mso-width-relative:page;mso-height-relative:page;v-text-anchor:top" o:gfxdata="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" filled="f" stroked="f" strokeweight="2pt">
                     <v:textbox>
                       <w:txbxContent>
                         <w:p>
@@ -174,7 +184,15 @@
                             <w:t xml:space="preserve"> </w:t>
                           </w:r>
                           <w:r>
-                            <w:t>Giulia Conforto</w:t>
+                            <w:t xml:space="preserve">Giulia </w:t>
+                          </w:r>
+                          <w:proofErr w:type="spellStart"/>
+                          <w:r>
+                            <w:t>Conforto</w:t>
+                          </w:r>
+                          <w:proofErr w:type="spellEnd"/>
+                          <w:r>
+                            <w:t xml:space="preserve"> (e-think)</w:t>
                           </w:r>
                         </w:p>
                         <w:p>
@@ -188,7 +206,7 @@
                             <w:t xml:space="preserve"> </w:t>
                           </w:r>
                           <w:r>
-                            <w:t>…</w:t>
+                            <w:t>Marcus Hummel (e-think)</w:t>
                           </w:r>
                         </w:p>
                         <w:p>
@@ -207,7 +225,10 @@
                             <w:t xml:space="preserve"> </w:t>
                           </w:r>
                           <w:r>
-                            <w:t>July 2020</w:t>
+                            <w:t>September</w:t>
+                          </w:r>
+                          <w:r>
+                            <w:t xml:space="preserve"> 2020</w:t>
                           </w:r>
                         </w:p>
                       </w:txbxContent>
@@ -238,22 +259,8 @@
         <w:pStyle w:val="H-Normal"/>
       </w:pPr>
       <w:r>
-        <w:t xml:space="preserve">Please consider sending an email similar to the one listed below, to all participants after </w:t>
-      </w:r>
-      <w:r>
-        <w:t>closing of the online registration,</w:t>
-      </w:r>
-      <w:r>
-        <w:t xml:space="preserve"> before </w:t>
-      </w:r>
-      <w:r>
-        <w:t>the beginning of the first webinar</w:t>
-      </w:r>
-      <w:r>
-        <w:t>.</w:t>
-      </w:r>
-      <w:bookmarkStart w:id="0" w:name="_GoBack"/>
-      <w:bookmarkEnd w:id="0"/>
+        <w:t>Please consider sending an email similar to the one listed below, to all participants after closing of the online registration, before the beginning of the first webinar.</w:t>
+      </w:r>
     </w:p>
     <w:p>
       <w:pPr>
@@ -469,21 +476,19 @@
         <w:rPr>
           <w:lang w:val="en-US"/>
         </w:rPr>
-        <w:t xml:space="preserve"> toolbox calculations modules, and steps for heating and cooling planning. The videos will be posted in the e-</w:t>
-      </w:r>
-      <w:proofErr w:type="spellStart"/>
-      <w:r>
-        <w:rPr>
-          <w:lang w:val="en-US"/>
-        </w:rPr>
-        <w:t>learing</w:t>
-      </w:r>
-      <w:proofErr w:type="spellEnd"/>
-      <w:r>
-        <w:rPr>
-          <w:lang w:val="en-US"/>
-        </w:rPr>
-        <w:t xml:space="preserve"> platform </w:t>
+        <w:t xml:space="preserve"> toolbox calculations modules, and steps for heating and cooling planning. The videos will be posted in the e-lear</w:t>
+      </w:r>
+      <w:r>
+        <w:rPr>
+          <w:lang w:val="en-US"/>
+        </w:rPr>
+        <w:t>n</w:t>
+      </w:r>
+      <w:r>
+        <w:rPr>
+          <w:lang w:val="en-US"/>
+        </w:rPr>
+        <w:t xml:space="preserve">ing platform </w:t>
       </w:r>
       <w:r>
         <w:rPr>
@@ -526,7 +531,7 @@
         </w:rPr>
         <w:t>. Please make sure you have a Google account as the training will be provided mostly through </w:t>
       </w:r>
-      <w:hyperlink r:id="rId10" w:history="1">
+      <w:hyperlink r:id="rId9" w:history="1">
         <w:r>
           <w:rPr>
             <w:rStyle w:val="Hyperlink"/>
@@ -548,7 +553,7 @@
           <w:highlight w:val="yellow"/>
           <w:lang w:val="en-US"/>
         </w:rPr>
-        <w:t xml:space="preserve"> </w:t>
+        <w:t xml:space="preserve"> [</w:t>
       </w:r>
       <w:r>
         <w:rPr>
@@ -557,7 +562,7 @@
           <w:highlight w:val="yellow"/>
           <w:lang w:val="en-US"/>
         </w:rPr>
-        <w:t>[</w:t>
+        <w:t>add code</w:t>
       </w:r>
       <w:r>
         <w:rPr>
@@ -566,7 +571,58 @@
           <w:highlight w:val="yellow"/>
           <w:lang w:val="en-US"/>
         </w:rPr>
-        <w:t>add code</w:t>
+        <w:t>]</w:t>
+      </w:r>
+    </w:p>
+    <w:p>
+      <w:pPr>
+        <w:rPr>
+          <w:lang w:val="en-US"/>
+        </w:rPr>
+      </w:pPr>
+      <w:r>
+        <w:rPr>
+          <w:lang w:val="en-US"/>
+        </w:rPr>
+        <w:t>- </w:t>
+      </w:r>
+      <w:r>
+        <w:rPr>
+          <w:b/>
+          <w:bCs/>
+          <w:lang w:val="en-US"/>
+        </w:rPr>
+        <w:t>Optional support sessions</w:t>
+      </w:r>
+      <w:r>
+        <w:rPr>
+          <w:lang w:val="en-US"/>
+        </w:rPr>
+        <w:t>: as you will perform the exercises on your own, guided by the training materials, this will be the space where you will be able to talk to your trainer</w:t>
+      </w:r>
+      <w:r>
+        <w:rPr>
+          <w:lang w:val="en-US"/>
+        </w:rPr>
+        <w:t>,</w:t>
+      </w:r>
+      <w:r>
+        <w:rPr>
+          <w:lang w:val="en-US"/>
+        </w:rPr>
+        <w:t xml:space="preserve"> ask questions and receive guidance.</w:t>
+      </w:r>
+      <w:r>
+        <w:rPr>
+          <w:lang w:val="en-US"/>
+        </w:rPr>
+        <w:t xml:space="preserve"> </w:t>
+      </w:r>
+      <w:r>
+        <w:rPr>
+          <w:lang w:val="en-US"/>
+        </w:rPr>
+        <w:t xml:space="preserve">These will be held between </w:t>
       </w:r>
       <w:r>
         <w:rPr>
@@ -575,50 +631,7 @@
           <w:highlight w:val="yellow"/>
           <w:lang w:val="en-US"/>
         </w:rPr>
-        <w:t>]</w:t>
-      </w:r>
-    </w:p>
-    <w:p>
-      <w:pPr>
-        <w:rPr>
-          <w:lang w:val="en-US"/>
-        </w:rPr>
-      </w:pPr>
-      <w:r>
-        <w:rPr>
-          <w:lang w:val="en-US"/>
-        </w:rPr>
-        <w:t>- </w:t>
-      </w:r>
-      <w:r>
-        <w:rPr>
-          <w:b/>
-          <w:bCs/>
-          <w:lang w:val="en-US"/>
-        </w:rPr>
-        <w:t>Optional support sessions</w:t>
-      </w:r>
-      <w:r>
-        <w:rPr>
-          <w:lang w:val="en-US"/>
-        </w:rPr>
-        <w:t xml:space="preserve">: as you will perform the exercises on your own, guided by the training materials, this will be the space where you will be able to talk to your trainer ask questions and receive </w:t>
-      </w:r>
-      <w:proofErr w:type="spellStart"/>
-      <w:proofErr w:type="gramStart"/>
-      <w:r>
-        <w:rPr>
-          <w:lang w:val="en-US"/>
-        </w:rPr>
-        <w:t>guidance.These</w:t>
-      </w:r>
-      <w:proofErr w:type="spellEnd"/>
-      <w:proofErr w:type="gramEnd"/>
-      <w:r>
-        <w:rPr>
-          <w:lang w:val="en-US"/>
-        </w:rPr>
-        <w:t xml:space="preserve"> will be held between </w:t>
+        <w:t>[</w:t>
       </w:r>
       <w:r>
         <w:rPr>
@@ -627,7 +640,7 @@
           <w:highlight w:val="yellow"/>
           <w:lang w:val="en-US"/>
         </w:rPr>
-        <w:t>[</w:t>
+        <w:t xml:space="preserve">add date and </w:t>
       </w:r>
       <w:r>
         <w:rPr>
@@ -636,7 +649,28 @@
           <w:highlight w:val="yellow"/>
           <w:lang w:val="en-US"/>
         </w:rPr>
-        <w:t xml:space="preserve">add date and </w:t>
+        <w:t>time]</w:t>
+      </w:r>
+    </w:p>
+    <w:p>
+      <w:pPr>
+        <w:rPr>
+          <w:lang w:val="en-US"/>
+        </w:rPr>
+      </w:pPr>
+      <w:r>
+        <w:rPr>
+          <w:lang w:val="en-US"/>
+        </w:rPr>
+        <w:t>- </w:t>
+      </w:r>
+      <w:r>
+        <w:rPr>
+          <w:b/>
+          <w:bCs/>
+          <w:lang w:val="en-US"/>
+        </w:rPr>
+        <w:t xml:space="preserve">Final session on </w:t>
       </w:r>
       <w:r>
         <w:rPr>
@@ -645,28 +679,7 @@
           <w:highlight w:val="yellow"/>
           <w:lang w:val="en-US"/>
         </w:rPr>
-        <w:t>time]</w:t>
-      </w:r>
-    </w:p>
-    <w:p>
-      <w:pPr>
-        <w:rPr>
-          <w:lang w:val="en-US"/>
-        </w:rPr>
-      </w:pPr>
-      <w:r>
-        <w:rPr>
-          <w:lang w:val="en-US"/>
-        </w:rPr>
-        <w:t>- </w:t>
-      </w:r>
-      <w:r>
-        <w:rPr>
-          <w:b/>
-          <w:bCs/>
-          <w:lang w:val="en-US"/>
-        </w:rPr>
-        <w:t xml:space="preserve">Final session on </w:t>
+        <w:t>[</w:t>
       </w:r>
       <w:r>
         <w:rPr>
@@ -675,7 +688,7 @@
           <w:highlight w:val="yellow"/>
           <w:lang w:val="en-US"/>
         </w:rPr>
-        <w:t>[</w:t>
+        <w:t xml:space="preserve">add date and </w:t>
       </w:r>
       <w:r>
         <w:rPr>
@@ -684,107 +697,101 @@
           <w:highlight w:val="yellow"/>
           <w:lang w:val="en-US"/>
         </w:rPr>
-        <w:t xml:space="preserve">add date and </w:t>
-      </w:r>
+        <w:t>time]</w:t>
+      </w:r>
+      <w:r>
+        <w:rPr>
+          <w:lang w:val="en-US"/>
+        </w:rPr>
+        <w:t>: wrap-up of the last exercise, conclusions and feedback.</w:t>
+      </w:r>
+    </w:p>
+    <w:p>
+      <w:pPr>
+        <w:rPr>
+          <w:lang w:val="en-US"/>
+        </w:rPr>
+      </w:pPr>
+      <w:r>
+        <w:rPr>
+          <w:lang w:val="en-US"/>
+        </w:rPr>
+        <w:t> </w:t>
+      </w:r>
+    </w:p>
+    <w:p>
+      <w:pPr>
+        <w:rPr>
+          <w:lang w:val="en-US"/>
+        </w:rPr>
+      </w:pPr>
       <w:r>
         <w:rPr>
           <w:b/>
           <w:bCs/>
-          <w:highlight w:val="yellow"/>
-          <w:lang w:val="en-US"/>
-        </w:rPr>
-        <w:t>time]</w:t>
-      </w:r>
-      <w:r>
-        <w:rPr>
-          <w:lang w:val="en-US"/>
-        </w:rPr>
-        <w:t>: wrap-up of the last exercise, conclusions and feedback.</w:t>
+          <w:lang w:val="en-US"/>
+        </w:rPr>
+        <w:t>Additional information:</w:t>
       </w:r>
     </w:p>
     <w:p>
       <w:pPr>
-        <w:rPr>
-          <w:lang w:val="en-US"/>
-        </w:rPr>
-      </w:pPr>
-      <w:r>
-        <w:rPr>
-          <w:lang w:val="en-US"/>
-        </w:rPr>
-        <w:t> </w:t>
+        <w:pStyle w:val="H-Listblue"/>
+        <w:rPr>
+          <w:lang w:val="en-US"/>
+        </w:rPr>
+      </w:pPr>
+      <w:r>
+        <w:rPr>
+          <w:lang w:val="en-US"/>
+        </w:rPr>
+        <w:t>Make sure you have a stable internet connection and the latest version of Google Chrome or Firefox to access the toolbox. Edge can be used for the webinars, but not for the toolbox.</w:t>
       </w:r>
     </w:p>
     <w:p>
       <w:pPr>
-        <w:rPr>
-          <w:lang w:val="en-US"/>
-        </w:rPr>
-      </w:pPr>
+        <w:pStyle w:val="H-Listblue"/>
+        <w:rPr>
+          <w:lang w:val="en-US"/>
+        </w:rPr>
+      </w:pPr>
+      <w:r>
+        <w:rPr>
+          <w:lang w:val="en-US"/>
+        </w:rPr>
+        <w:t>Before </w:t>
+      </w:r>
       <w:r>
         <w:rPr>
           <w:b/>
-          <w:bCs/>
-          <w:lang w:val="en-US"/>
-        </w:rPr>
-        <w:t>Additional information:</w:t>
-      </w:r>
-    </w:p>
-    <w:p>
-      <w:pPr>
-        <w:pStyle w:val="H-Listblue"/>
-        <w:rPr>
-          <w:lang w:val="en-US"/>
-        </w:rPr>
-      </w:pPr>
-      <w:r>
-        <w:rPr>
-          <w:lang w:val="en-US"/>
-        </w:rPr>
-        <w:t xml:space="preserve">- Make sure you have a stable </w:t>
-      </w:r>
-      <w:proofErr w:type="gramStart"/>
-      <w:r>
-        <w:rPr>
-          <w:lang w:val="en-US"/>
-        </w:rPr>
-        <w:t>internet</w:t>
-      </w:r>
-      <w:proofErr w:type="gramEnd"/>
-      <w:r>
-        <w:rPr>
-          <w:lang w:val="en-US"/>
-        </w:rPr>
-        <w:t xml:space="preserve"> connection and the latest version of Google Chrome or Firefox to access the toolbox. Edge can be used for the webinars, but not for the toolbox.</w:t>
-      </w:r>
-    </w:p>
-    <w:p>
-      <w:pPr>
-        <w:pStyle w:val="H-Listblue"/>
-        <w:rPr>
-          <w:lang w:val="en-US"/>
-        </w:rPr>
-      </w:pPr>
-      <w:r>
-        <w:rPr>
-          <w:lang w:val="en-US"/>
-        </w:rPr>
-        <w:t>- Before Monday 29</w:t>
-      </w:r>
-      <w:r>
-        <w:rPr>
-          <w:vertAlign w:val="superscript"/>
-          <w:lang w:val="en-US"/>
-        </w:rPr>
-        <w:t>th</w:t>
-      </w:r>
-      <w:r>
-        <w:rPr>
-          <w:lang w:val="en-US"/>
-        </w:rPr>
-        <w:t> June, please visit the </w:t>
-      </w:r>
-      <w:hyperlink r:id="rId11" w:history="1">
+          <w:highlight w:val="yellow"/>
+          <w:lang w:val="en-US"/>
+        </w:rPr>
+        <w:t>[</w:t>
+      </w:r>
+      <w:r>
+        <w:rPr>
+          <w:b/>
+          <w:highlight w:val="yellow"/>
+          <w:lang w:val="en-US"/>
+        </w:rPr>
+        <w:t>add date</w:t>
+      </w:r>
+      <w:r>
+        <w:rPr>
+          <w:b/>
+          <w:highlight w:val="yellow"/>
+          <w:lang w:val="en-US"/>
+        </w:rPr>
+        <w:t>]</w:t>
+      </w:r>
+      <w:r>
+        <w:rPr>
+          <w:lang w:val="en-US"/>
+        </w:rPr>
+        <w:t>, please visit the </w:t>
+      </w:r>
+      <w:hyperlink r:id="rId10" w:history="1">
         <w:r>
           <w:rPr>
             <w:rStyle w:val="Hyperlink"/>
@@ -799,7 +806,7 @@
         </w:rPr>
         <w:t> and make sure you can access it. </w:t>
       </w:r>
-      <w:hyperlink r:id="rId12" w:history="1">
+      <w:hyperlink r:id="rId11" w:history="1">
         <w:r>
           <w:rPr>
             <w:rStyle w:val="Hyperlink"/>
@@ -826,7 +833,7 @@
         <w:rPr>
           <w:lang w:val="en-US"/>
         </w:rPr>
-        <w:t>- You can edit Word and Excel documents with Microsoft Office or equivalent,</w:t>
+        <w:t>You can edit Word and Excel documents with Microsoft Office or equivalent,</w:t>
       </w:r>
     </w:p>
     <w:p>
@@ -840,7 +847,7 @@
         <w:rPr>
           <w:lang w:val="en-US"/>
         </w:rPr>
-        <w:t>- In case you want to know more about heating and cooling planning, please check:</w:t>
+        <w:t>In case you want to know more about heating and cooling planning, please check:</w:t>
       </w:r>
     </w:p>
     <w:p>
@@ -861,24 +868,38 @@
         <w:lastRenderedPageBreak/>
         <w:t>The </w:t>
       </w:r>
-      <w:hyperlink r:id="rId13" w:history="1">
-        <w:proofErr w:type="spellStart"/>
-        <w:r>
-          <w:rPr>
-            <w:rStyle w:val="Hyperlink"/>
-            <w:lang w:val="en-US"/>
-          </w:rPr>
-          <w:t>Hotmaps</w:t>
-        </w:r>
-        <w:proofErr w:type="spellEnd"/>
-        <w:r>
-          <w:rPr>
-            <w:rStyle w:val="Hyperlink"/>
-            <w:lang w:val="en-US"/>
-          </w:rPr>
-          <w:t xml:space="preserve"> brochure</w:t>
-        </w:r>
-      </w:hyperlink>
+      <w:proofErr w:type="spellStart"/>
+      <w:r>
+        <w:fldChar w:fldCharType="begin"/>
+      </w:r>
+      <w:r>
+        <w:instrText xml:space="preserve"> HYPERLINK "https://www.hotmaps-project.eu/new-hotmaps-brochure/" </w:instrText>
+      </w:r>
+      <w:r>
+        <w:fldChar w:fldCharType="separate"/>
+      </w:r>
+      <w:r>
+        <w:rPr>
+          <w:rStyle w:val="Hyperlink"/>
+          <w:lang w:val="en-US"/>
+        </w:rPr>
+        <w:t>Hotmaps</w:t>
+      </w:r>
+      <w:proofErr w:type="spellEnd"/>
+      <w:r>
+        <w:rPr>
+          <w:rStyle w:val="Hyperlink"/>
+          <w:lang w:val="en-US"/>
+        </w:rPr>
+        <w:t xml:space="preserve"> brochure</w:t>
+      </w:r>
+      <w:r>
+        <w:rPr>
+          <w:rStyle w:val="Hyperlink"/>
+          <w:lang w:val="en-US"/>
+        </w:rPr>
+        <w:fldChar w:fldCharType="end"/>
+      </w:r>
       <w:r>
         <w:rPr>
           <w:lang w:val="en-US"/>
@@ -903,24 +924,38 @@
         </w:rPr>
         <w:t>The </w:t>
       </w:r>
-      <w:hyperlink r:id="rId14" w:history="1">
-        <w:proofErr w:type="spellStart"/>
-        <w:r>
-          <w:rPr>
-            <w:rStyle w:val="Hyperlink"/>
-            <w:lang w:val="en-US"/>
-          </w:rPr>
-          <w:t>Hotmaps</w:t>
-        </w:r>
-        <w:proofErr w:type="spellEnd"/>
-        <w:r>
-          <w:rPr>
-            <w:rStyle w:val="Hyperlink"/>
-            <w:lang w:val="en-US"/>
-          </w:rPr>
-          <w:t xml:space="preserve"> Handbooks</w:t>
-        </w:r>
-      </w:hyperlink>
+      <w:proofErr w:type="spellStart"/>
+      <w:r>
+        <w:fldChar w:fldCharType="begin"/>
+      </w:r>
+      <w:r>
+        <w:instrText xml:space="preserve"> HYPERLINK "https://www.hotmaps-project.eu/hotmaps-handbook-and-wiki-released/" </w:instrText>
+      </w:r>
+      <w:r>
+        <w:fldChar w:fldCharType="separate"/>
+      </w:r>
+      <w:r>
+        <w:rPr>
+          <w:rStyle w:val="Hyperlink"/>
+          <w:lang w:val="en-US"/>
+        </w:rPr>
+        <w:t>Hotmaps</w:t>
+      </w:r>
+      <w:proofErr w:type="spellEnd"/>
+      <w:r>
+        <w:rPr>
+          <w:rStyle w:val="Hyperlink"/>
+          <w:lang w:val="en-US"/>
+        </w:rPr>
+        <w:t xml:space="preserve"> Handbooks</w:t>
+      </w:r>
+      <w:r>
+        <w:rPr>
+          <w:rStyle w:val="Hyperlink"/>
+          <w:lang w:val="en-US"/>
+        </w:rPr>
+        <w:fldChar w:fldCharType="end"/>
+      </w:r>
       <w:r>
         <w:rPr>
           <w:lang w:val="en-US"/>
@@ -995,9 +1030,9 @@
       </w:r>
     </w:p>
     <w:sectPr>
-      <w:headerReference w:type="default" r:id="rId15"/>
-      <w:footerReference w:type="default" r:id="rId16"/>
-      <w:headerReference w:type="first" r:id="rId17"/>
+      <w:headerReference w:type="default" r:id="rId12"/>
+      <w:footerReference w:type="default" r:id="rId13"/>
+      <w:headerReference w:type="first" r:id="rId14"/>
       <w:pgSz w:w="11906" w:h="16838"/>
       <w:pgMar w:top="2552" w:right="1191" w:bottom="1191" w:left="2325" w:header="0" w:footer="244" w:gutter="0"/>
       <w:cols w:space="708"/>
@@ -1009,7 +1044,7 @@
 </file>
 
 <file path=word/endnotes.xml><?xml version="1.0" encoding="utf-8"?>
-<w:endnotes xmlns:wpc="http://schemas.microsoft.com/office/word/2010/wordprocessingCanvas" xmlns:mo="http://schemas.microsoft.com/office/mac/office/2008/main" xmlns:mc="http://schemas.openxmlformats.org/markup-compatibility/2006" xmlns:mv="urn:schemas-microsoft-com:mac:vml" xmlns:o="urn:schemas-microsoft-com:office:office" xmlns:r="http://schemas.openxmlformats.org/officeDocument/2006/relationships" xmlns:m="http://schemas.openxmlformats.org/officeDocument/2006/math" xmlns:v="urn:schemas-microsoft-com:vml" xmlns:wp14="http://schemas.microsoft.com/office/word/2010/wordprocessingDrawing" xmlns:wp="http://schemas.openxmlformats.org/drawingml/2006/wordprocessingDrawing" xmlns:w10="urn:schemas-microsoft-com:office:word" xmlns:w="http://schemas.openxmlformats.org/wordprocessingml/2006/main" xmlns:w14="http://schemas.microsoft.com/office/word/2010/wordml" xmlns:wpg="http://schemas.microsoft.com/office/word/2010/wordprocessingGroup" xmlns:wpi="http://schemas.microsoft.com/office/word/2010/wordprocessingInk" xmlns:wne="http://schemas.microsoft.com/office/word/2006/wordml" xmlns:wps="http://schemas.microsoft.com/office/word/2010/wordprocessingShape" mc:Ignorable="w14 wp14">
+<w:endnotes xmlns:wpc="http://schemas.microsoft.com/office/word/2010/wordprocessingCanvas" xmlns:cx="http://schemas.microsoft.com/office/drawing/2014/chartex" xmlns:cx1="http://schemas.microsoft.com/office/drawing/2015/9/8/chartex" xmlns:cx2="http://schemas.microsoft.com/office/drawing/2015/10/21/chartex" xmlns:cx3="http://schemas.microsoft.com/office/drawing/2016/5/9/chartex" xmlns:cx4="http://schemas.microsoft.com/office/drawing/2016/5/10/chartex" xmlns:cx5="http://schemas.microsoft.com/office/drawing/2016/5/11/chartex" xmlns:cx6="http://schemas.microsoft.com/office/drawing/2016/5/12/chartex" xmlns:cx7="http://schemas.microsoft.com/office/drawing/2016/5/13/chartex" xmlns:cx8="http://schemas.microsoft.com/office/drawing/2016/5/14/chartex" xmlns:mc="http://schemas.openxmlformats.org/markup-compatibility/2006" xmlns:aink="http://schemas.microsoft.com/office/drawing/2016/ink" xmlns:am3d="http://schemas.microsoft.com/office/drawing/2017/model3d" xmlns:o="urn:schemas-microsoft-com:office:office" xmlns:r="http://schemas.openxmlformats.org/officeDocument/2006/relationships" xmlns:m="http://schemas.openxmlformats.org/officeDocument/2006/math" xmlns:v="urn:schemas-microsoft-com:vml" xmlns:wp14="http://schemas.microsoft.com/office/word/2010/wordprocessingDrawing" xmlns:wp="http://schemas.openxmlformats.org/drawingml/2006/wordprocessingDrawing" xmlns:w10="urn:schemas-microsoft-com:office:word" xmlns:w="http://schemas.openxmlformats.org/wordprocessingml/2006/main" xmlns:w14="http://schemas.microsoft.com/office/word/2010/wordml" xmlns:w15="http://schemas.microsoft.com/office/word/2012/wordml" xmlns:w16cex="http://schemas.microsoft.com/office/word/2018/wordml/cex" xmlns:w16cid="http://schemas.microsoft.com/office/word/2016/wordml/cid" xmlns:w16="http://schemas.microsoft.com/office/word/2018/wordml" xmlns:w16se="http://schemas.microsoft.com/office/word/2015/wordml/symex" xmlns:wpg="http://schemas.microsoft.com/office/word/2010/wordprocessingGroup" xmlns:wpi="http://schemas.microsoft.com/office/word/2010/wordprocessingInk" xmlns:wne="http://schemas.microsoft.com/office/word/2006/wordml" xmlns:wps="http://schemas.microsoft.com/office/word/2010/wordprocessingShape" mc:Ignorable="w14 w15 w16se w16cid w16 w16cex wp14">
   <w:endnote w:type="separator" w:id="-1">
     <w:p>
       <w:r>
@@ -1028,10 +1063,10 @@
 </file>
 
 <file path=word/footer1.xml><?xml version="1.0" encoding="utf-8"?>
-<w:ftr xmlns:wpc="http://schemas.microsoft.com/office/word/2010/wordprocessingCanvas" xmlns:mo="http://schemas.microsoft.com/office/mac/office/2008/main" xmlns:mc="http://schemas.openxmlformats.org/markup-compatibility/2006" xmlns:mv="urn:schemas-microsoft-com:mac:vml" xmlns:o="urn:schemas-microsoft-com:office:office" xmlns:r="http://schemas.openxmlformats.org/officeDocument/2006/relationships" xmlns:m="http://schemas.openxmlformats.org/officeDocument/2006/math" xmlns:v="urn:schemas-microsoft-com:vml" xmlns:wp14="http://schemas.microsoft.com/office/word/2010/wordprocessingDrawing" xmlns:wp="http://schemas.openxmlformats.org/drawingml/2006/wordprocessingDrawing" xmlns:w10="urn:schemas-microsoft-com:office:word" xmlns:w="http://schemas.openxmlformats.org/wordprocessingml/2006/main" xmlns:w14="http://schemas.microsoft.com/office/word/2010/wordml" xmlns:wpg="http://schemas.microsoft.com/office/word/2010/wordprocessingGroup" xmlns:wpi="http://schemas.microsoft.com/office/word/2010/wordprocessingInk" xmlns:wne="http://schemas.microsoft.com/office/word/2006/wordml" xmlns:wps="http://schemas.microsoft.com/office/word/2010/wordprocessingShape" mc:Ignorable="w14 wp14">
+<w:ftr xmlns:wpc="http://schemas.microsoft.com/office/word/2010/wordprocessingCanvas" xmlns:cx="http://schemas.microsoft.com/office/drawing/2014/chartex" xmlns:cx1="http://schemas.microsoft.com/office/drawing/2015/9/8/chartex" xmlns:cx2="http://schemas.microsoft.com/office/drawing/2015/10/21/chartex" xmlns:cx3="http://schemas.microsoft.com/office/drawing/2016/5/9/chartex" xmlns:cx4="http://schemas.microsoft.com/office/drawing/2016/5/10/chartex" xmlns:cx5="http://schemas.microsoft.com/office/drawing/2016/5/11/chartex" xmlns:cx6="http://schemas.microsoft.com/office/drawing/2016/5/12/chartex" xmlns:cx7="http://schemas.microsoft.com/office/drawing/2016/5/13/chartex" xmlns:cx8="http://schemas.microsoft.com/office/drawing/2016/5/14/chartex" xmlns:mc="http://schemas.openxmlformats.org/markup-compatibility/2006" xmlns:aink="http://schemas.microsoft.com/office/drawing/2016/ink" xmlns:am3d="http://schemas.microsoft.com/office/drawing/2017/model3d" xmlns:o="urn:schemas-microsoft-com:office:office" xmlns:r="http://schemas.openxmlformats.org/officeDocument/2006/relationships" xmlns:m="http://schemas.openxmlformats.org/officeDocument/2006/math" xmlns:v="urn:schemas-microsoft-com:vml" xmlns:wp14="http://schemas.microsoft.com/office/word/2010/wordprocessingDrawing" xmlns:wp="http://schemas.openxmlformats.org/drawingml/2006/wordprocessingDrawing" xmlns:w10="urn:schemas-microsoft-com:office:word" xmlns:w="http://schemas.openxmlformats.org/wordprocessingml/2006/main" xmlns:w14="http://schemas.microsoft.com/office/word/2010/wordml" xmlns:w15="http://schemas.microsoft.com/office/word/2012/wordml" xmlns:w16cex="http://schemas.microsoft.com/office/word/2018/wordml/cex" xmlns:w16cid="http://schemas.microsoft.com/office/word/2016/wordml/cid" xmlns:w16="http://schemas.microsoft.com/office/word/2018/wordml" xmlns:w16se="http://schemas.microsoft.com/office/word/2015/wordml/symex" xmlns:wpg="http://schemas.microsoft.com/office/word/2010/wordprocessingGroup" xmlns:wpi="http://schemas.microsoft.com/office/word/2010/wordprocessingInk" xmlns:wne="http://schemas.microsoft.com/office/word/2006/wordml" xmlns:wps="http://schemas.microsoft.com/office/word/2010/wordprocessingShape" mc:Ignorable="w14 w15 w16se w16cid w16 w16cex wp14">
   <w:p>
     <w:pPr>
-      <w:pStyle w:val="Heading3"/>
+      <w:pStyle w:val="berschrift3"/>
       <w:spacing w:before="120"/>
       <w:jc w:val="right"/>
     </w:pPr>
@@ -1077,7 +1112,7 @@
         <w:lang w:val="en-US"/>
       </w:rPr>
       <w:drawing>
-        <wp:anchor distT="0" distB="0" distL="114300" distR="114300" simplePos="0" relativeHeight="251691008" behindDoc="1" locked="1" layoutInCell="1" allowOverlap="1" wp14:anchorId="0DC14105" wp14:editId="49E81876">
+        <wp:anchor distT="0" distB="0" distL="114300" distR="114300" simplePos="0" relativeHeight="251691008" behindDoc="1" locked="1" layoutInCell="1" allowOverlap="1" wp14:anchorId="71BB9169" wp14:editId="43C64D66">
           <wp:simplePos x="0" y="0"/>
           <wp:positionH relativeFrom="page">
             <wp:posOffset>0</wp:posOffset>
@@ -1128,7 +1163,7 @@
                   </a:ln>
                   <a:extLst>
                     <a:ext uri="{FAA26D3D-D897-4be2-8F04-BA451C77F1D7}">
-                      <ma14:placeholderFlag xmlns:ma14="http://schemas.microsoft.com/office/mac/drawingml/2011/main"/>
+                      <ma14:placeholderFlag xmlns:ma14="http://schemas.microsoft.com/office/mac/drawingml/2011/main" xmlns:w="http://schemas.openxmlformats.org/wordprocessingml/2006/main" xmlns:w10="urn:schemas-microsoft-com:office:word" xmlns:v="urn:schemas-microsoft-com:vml" xmlns:o="urn:schemas-microsoft-com:office:office" xmlns:mv="urn:schemas-microsoft-com:mac:vml" xmlns:mo="http://schemas.microsoft.com/office/mac/office/2008/main" xmlns=""/>
                     </a:ext>
                   </a:extLst>
                 </pic:spPr>
@@ -1149,7 +1184,7 @@
 </file>
 
 <file path=word/footnotes.xml><?xml version="1.0" encoding="utf-8"?>
-<w:footnotes xmlns:wpc="http://schemas.microsoft.com/office/word/2010/wordprocessingCanvas" xmlns:mo="http://schemas.microsoft.com/office/mac/office/2008/main" xmlns:mc="http://schemas.openxmlformats.org/markup-compatibility/2006" xmlns:mv="urn:schemas-microsoft-com:mac:vml" xmlns:o="urn:schemas-microsoft-com:office:office" xmlns:r="http://schemas.openxmlformats.org/officeDocument/2006/relationships" xmlns:m="http://schemas.openxmlformats.org/officeDocument/2006/math" xmlns:v="urn:schemas-microsoft-com:vml" xmlns:wp14="http://schemas.microsoft.com/office/word/2010/wordprocessingDrawing" xmlns:wp="http://schemas.openxmlformats.org/drawingml/2006/wordprocessingDrawing" xmlns:w10="urn:schemas-microsoft-com:office:word" xmlns:w="http://schemas.openxmlformats.org/wordprocessingml/2006/main" xmlns:w14="http://schemas.microsoft.com/office/word/2010/wordml" xmlns:wpg="http://schemas.microsoft.com/office/word/2010/wordprocessingGroup" xmlns:wpi="http://schemas.microsoft.com/office/word/2010/wordprocessingInk" xmlns:wne="http://schemas.microsoft.com/office/word/2006/wordml" xmlns:wps="http://schemas.microsoft.com/office/word/2010/wordprocessingShape" mc:Ignorable="w14 wp14">
+<w:footnotes xmlns:wpc="http://schemas.microsoft.com/office/word/2010/wordprocessingCanvas" xmlns:cx="http://schemas.microsoft.com/office/drawing/2014/chartex" xmlns:cx1="http://schemas.microsoft.com/office/drawing/2015/9/8/chartex" xmlns:cx2="http://schemas.microsoft.com/office/drawing/2015/10/21/chartex" xmlns:cx3="http://schemas.microsoft.com/office/drawing/2016/5/9/chartex" xmlns:cx4="http://schemas.microsoft.com/office/drawing/2016/5/10/chartex" xmlns:cx5="http://schemas.microsoft.com/office/drawing/2016/5/11/chartex" xmlns:cx6="http://schemas.microsoft.com/office/drawing/2016/5/12/chartex" xmlns:cx7="http://schemas.microsoft.com/office/drawing/2016/5/13/chartex" xmlns:cx8="http://schemas.microsoft.com/office/drawing/2016/5/14/chartex" xmlns:mc="http://schemas.openxmlformats.org/markup-compatibility/2006" xmlns:aink="http://schemas.microsoft.com/office/drawing/2016/ink" xmlns:am3d="http://schemas.microsoft.com/office/drawing/2017/model3d" xmlns:o="urn:schemas-microsoft-com:office:office" xmlns:r="http://schemas.openxmlformats.org/officeDocument/2006/relationships" xmlns:m="http://schemas.openxmlformats.org/officeDocument/2006/math" xmlns:v="urn:schemas-microsoft-com:vml" xmlns:wp14="http://schemas.microsoft.com/office/word/2010/wordprocessingDrawing" xmlns:wp="http://schemas.openxmlformats.org/drawingml/2006/wordprocessingDrawing" xmlns:w10="urn:schemas-microsoft-com:office:word" xmlns:w="http://schemas.openxmlformats.org/wordprocessingml/2006/main" xmlns:w14="http://schemas.microsoft.com/office/word/2010/wordml" xmlns:w15="http://schemas.microsoft.com/office/word/2012/wordml" xmlns:w16cex="http://schemas.microsoft.com/office/word/2018/wordml/cex" xmlns:w16cid="http://schemas.microsoft.com/office/word/2016/wordml/cid" xmlns:w16="http://schemas.microsoft.com/office/word/2018/wordml" xmlns:w16se="http://schemas.microsoft.com/office/word/2015/wordml/symex" xmlns:wpg="http://schemas.microsoft.com/office/word/2010/wordprocessingGroup" xmlns:wpi="http://schemas.microsoft.com/office/word/2010/wordprocessingInk" xmlns:wne="http://schemas.microsoft.com/office/word/2006/wordml" xmlns:wps="http://schemas.microsoft.com/office/word/2010/wordprocessingShape" mc:Ignorable="w14 w15 w16se w16cid w16 w16cex wp14">
   <w:footnote w:type="separator" w:id="-1">
     <w:p>
       <w:r>
@@ -1168,7 +1203,7 @@
 </file>
 
 <file path=word/header1.xml><?xml version="1.0" encoding="utf-8"?>
-<w:hdr xmlns:wpc="http://schemas.microsoft.com/office/word/2010/wordprocessingCanvas" xmlns:mo="http://schemas.microsoft.com/office/mac/office/2008/main" xmlns:mc="http://schemas.openxmlformats.org/markup-compatibility/2006" xmlns:mv="urn:schemas-microsoft-com:mac:vml" xmlns:o="urn:schemas-microsoft-com:office:office" xmlns:r="http://schemas.openxmlformats.org/officeDocument/2006/relationships" xmlns:m="http://schemas.openxmlformats.org/officeDocument/2006/math" xmlns:v="urn:schemas-microsoft-com:vml" xmlns:wp14="http://schemas.microsoft.com/office/word/2010/wordprocessingDrawing" xmlns:wp="http://schemas.openxmlformats.org/drawingml/2006/wordprocessingDrawing" xmlns:w10="urn:schemas-microsoft-com:office:word" xmlns:w="http://schemas.openxmlformats.org/wordprocessingml/2006/main" xmlns:w14="http://schemas.microsoft.com/office/word/2010/wordml" xmlns:wpg="http://schemas.microsoft.com/office/word/2010/wordprocessingGroup" xmlns:wpi="http://schemas.microsoft.com/office/word/2010/wordprocessingInk" xmlns:wne="http://schemas.microsoft.com/office/word/2006/wordml" xmlns:wps="http://schemas.microsoft.com/office/word/2010/wordprocessingShape" mc:Ignorable="w14 wp14">
+<w:hdr xmlns:wpc="http://schemas.microsoft.com/office/word/2010/wordprocessingCanvas" xmlns:cx="http://schemas.microsoft.com/office/drawing/2014/chartex" xmlns:cx1="http://schemas.microsoft.com/office/drawing/2015/9/8/chartex" xmlns:cx2="http://schemas.microsoft.com/office/drawing/2015/10/21/chartex" xmlns:cx3="http://schemas.microsoft.com/office/drawing/2016/5/9/chartex" xmlns:cx4="http://schemas.microsoft.com/office/drawing/2016/5/10/chartex" xmlns:cx5="http://schemas.microsoft.com/office/drawing/2016/5/11/chartex" xmlns:cx6="http://schemas.microsoft.com/office/drawing/2016/5/12/chartex" xmlns:cx7="http://schemas.microsoft.com/office/drawing/2016/5/13/chartex" xmlns:cx8="http://schemas.microsoft.com/office/drawing/2016/5/14/chartex" xmlns:mc="http://schemas.openxmlformats.org/markup-compatibility/2006" xmlns:aink="http://schemas.microsoft.com/office/drawing/2016/ink" xmlns:am3d="http://schemas.microsoft.com/office/drawing/2017/model3d" xmlns:o="urn:schemas-microsoft-com:office:office" xmlns:r="http://schemas.openxmlformats.org/officeDocument/2006/relationships" xmlns:m="http://schemas.openxmlformats.org/officeDocument/2006/math" xmlns:v="urn:schemas-microsoft-com:vml" xmlns:wp14="http://schemas.microsoft.com/office/word/2010/wordprocessingDrawing" xmlns:wp="http://schemas.openxmlformats.org/drawingml/2006/wordprocessingDrawing" xmlns:w10="urn:schemas-microsoft-com:office:word" xmlns:w="http://schemas.openxmlformats.org/wordprocessingml/2006/main" xmlns:w14="http://schemas.microsoft.com/office/word/2010/wordml" xmlns:w15="http://schemas.microsoft.com/office/word/2012/wordml" xmlns:w16cex="http://schemas.microsoft.com/office/word/2018/wordml/cex" xmlns:w16cid="http://schemas.microsoft.com/office/word/2016/wordml/cid" xmlns:w16="http://schemas.microsoft.com/office/word/2018/wordml" xmlns:w16se="http://schemas.microsoft.com/office/word/2015/wordml/symex" xmlns:wpg="http://schemas.microsoft.com/office/word/2010/wordprocessingGroup" xmlns:wpi="http://schemas.microsoft.com/office/word/2010/wordprocessingInk" xmlns:wne="http://schemas.microsoft.com/office/word/2006/wordml" xmlns:wps="http://schemas.microsoft.com/office/word/2010/wordprocessingShape" mc:Ignorable="w14 w15 w16se w16cid w16 w16cex wp14">
   <w:p>
     <w:r>
       <w:rPr>
@@ -1176,7 +1211,7 @@
         <w:lang w:val="en-US"/>
       </w:rPr>
       <w:drawing>
-        <wp:inline distT="0" distB="0" distL="0" distR="0" wp14:anchorId="701A4603" wp14:editId="3AFCC292">
+        <wp:inline distT="0" distB="0" distL="0" distR="0" wp14:anchorId="1F9DE68B" wp14:editId="07A2203E">
           <wp:extent cx="7577269" cy="1511999"/>
           <wp:effectExtent l="0" t="0" r="0" b="12065"/>
           <wp:docPr id="100" name="Picture 100"/>
@@ -1226,7 +1261,7 @@
 </file>
 
 <file path=word/header2.xml><?xml version="1.0" encoding="utf-8"?>
-<w:hdr xmlns:wpc="http://schemas.microsoft.com/office/word/2010/wordprocessingCanvas" xmlns:mo="http://schemas.microsoft.com/office/mac/office/2008/main" xmlns:mc="http://schemas.openxmlformats.org/markup-compatibility/2006" xmlns:mv="urn:schemas-microsoft-com:mac:vml" xmlns:o="urn:schemas-microsoft-com:office:office" xmlns:r="http://schemas.openxmlformats.org/officeDocument/2006/relationships" xmlns:m="http://schemas.openxmlformats.org/officeDocument/2006/math" xmlns:v="urn:schemas-microsoft-com:vml" xmlns:wp14="http://schemas.microsoft.com/office/word/2010/wordprocessingDrawing" xmlns:wp="http://schemas.openxmlformats.org/drawingml/2006/wordprocessingDrawing" xmlns:w10="urn:schemas-microsoft-com:office:word" xmlns:w="http://schemas.openxmlformats.org/wordprocessingml/2006/main" xmlns:w14="http://schemas.microsoft.com/office/word/2010/wordml" xmlns:wpg="http://schemas.microsoft.com/office/word/2010/wordprocessingGroup" xmlns:wpi="http://schemas.microsoft.com/office/word/2010/wordprocessingInk" xmlns:wne="http://schemas.microsoft.com/office/word/2006/wordml" xmlns:wps="http://schemas.microsoft.com/office/word/2010/wordprocessingShape" mc:Ignorable="w14 wp14">
+<w:hdr xmlns:wpc="http://schemas.microsoft.com/office/word/2010/wordprocessingCanvas" xmlns:cx="http://schemas.microsoft.com/office/drawing/2014/chartex" xmlns:cx1="http://schemas.microsoft.com/office/drawing/2015/9/8/chartex" xmlns:cx2="http://schemas.microsoft.com/office/drawing/2015/10/21/chartex" xmlns:cx3="http://schemas.microsoft.com/office/drawing/2016/5/9/chartex" xmlns:cx4="http://schemas.microsoft.com/office/drawing/2016/5/10/chartex" xmlns:cx5="http://schemas.microsoft.com/office/drawing/2016/5/11/chartex" xmlns:cx6="http://schemas.microsoft.com/office/drawing/2016/5/12/chartex" xmlns:cx7="http://schemas.microsoft.com/office/drawing/2016/5/13/chartex" xmlns:cx8="http://schemas.microsoft.com/office/drawing/2016/5/14/chartex" xmlns:mc="http://schemas.openxmlformats.org/markup-compatibility/2006" xmlns:aink="http://schemas.microsoft.com/office/drawing/2016/ink" xmlns:am3d="http://schemas.microsoft.com/office/drawing/2017/model3d" xmlns:o="urn:schemas-microsoft-com:office:office" xmlns:r="http://schemas.openxmlformats.org/officeDocument/2006/relationships" xmlns:m="http://schemas.openxmlformats.org/officeDocument/2006/math" xmlns:v="urn:schemas-microsoft-com:vml" xmlns:wp14="http://schemas.microsoft.com/office/word/2010/wordprocessingDrawing" xmlns:wp="http://schemas.openxmlformats.org/drawingml/2006/wordprocessingDrawing" xmlns:w10="urn:schemas-microsoft-com:office:word" xmlns:w="http://schemas.openxmlformats.org/wordprocessingml/2006/main" xmlns:w14="http://schemas.microsoft.com/office/word/2010/wordml" xmlns:w15="http://schemas.microsoft.com/office/word/2012/wordml" xmlns:w16cex="http://schemas.microsoft.com/office/word/2018/wordml/cex" xmlns:w16cid="http://schemas.microsoft.com/office/word/2016/wordml/cid" xmlns:w16="http://schemas.microsoft.com/office/word/2018/wordml" xmlns:w16se="http://schemas.microsoft.com/office/word/2015/wordml/symex" xmlns:wpg="http://schemas.microsoft.com/office/word/2010/wordprocessingGroup" xmlns:wpi="http://schemas.microsoft.com/office/word/2010/wordprocessingInk" xmlns:wne="http://schemas.microsoft.com/office/word/2006/wordml" xmlns:wps="http://schemas.microsoft.com/office/word/2010/wordprocessingShape" mc:Ignorable="w14 w15 w16se w16cid w16 w16cex wp14">
   <w:p>
     <w:r>
       <w:rPr>
@@ -1234,7 +1269,7 @@
         <w:lang w:val="en-US"/>
       </w:rPr>
       <w:drawing>
-        <wp:anchor distT="0" distB="0" distL="114300" distR="114300" simplePos="0" relativeHeight="251708416" behindDoc="1" locked="0" layoutInCell="1" allowOverlap="1" wp14:anchorId="67FF30D2" wp14:editId="4400CCD8">
+        <wp:anchor distT="0" distB="0" distL="114300" distR="114300" simplePos="0" relativeHeight="251708416" behindDoc="1" locked="0" layoutInCell="1" allowOverlap="1" wp14:anchorId="29941D65" wp14:editId="32386F47">
           <wp:simplePos x="0" y="0"/>
           <wp:positionH relativeFrom="column">
             <wp:posOffset>-1517650</wp:posOffset>
@@ -1294,7 +1329,7 @@
 </file>
 
 <file path=word/numbering.xml><?xml version="1.0" encoding="utf-8"?>
-<w:numbering xmlns:wpc="http://schemas.microsoft.com/office/word/2010/wordprocessingCanvas" xmlns:mo="http://schemas.microsoft.com/office/mac/office/2008/main" xmlns:mc="http://schemas.openxmlformats.org/markup-compatibility/2006" xmlns:mv="urn:schemas-microsoft-com:mac:vml" xmlns:o="urn:schemas-microsoft-com:office:office" xmlns:r="http://schemas.openxmlformats.org/officeDocument/2006/relationships" xmlns:m="http://schemas.openxmlformats.org/officeDocument/2006/math" xmlns:v="urn:schemas-microsoft-com:vml" xmlns:wp14="http://schemas.microsoft.com/office/word/2010/wordprocessingDrawing" xmlns:wp="http://schemas.openxmlformats.org/drawingml/2006/wordprocessingDrawing" xmlns:w10="urn:schemas-microsoft-com:office:word" xmlns:w="http://schemas.openxmlformats.org/wordprocessingml/2006/main" xmlns:w14="http://schemas.microsoft.com/office/word/2010/wordml" xmlns:wpg="http://schemas.microsoft.com/office/word/2010/wordprocessingGroup" xmlns:wpi="http://schemas.microsoft.com/office/word/2010/wordprocessingInk" xmlns:wne="http://schemas.microsoft.com/office/word/2006/wordml" xmlns:wps="http://schemas.microsoft.com/office/word/2010/wordprocessingShape" mc:Ignorable="w14 wp14">
+<w:numbering xmlns:wpc="http://schemas.microsoft.com/office/word/2010/wordprocessingCanvas" xmlns:cx="http://schemas.microsoft.com/office/drawing/2014/chartex" xmlns:cx1="http://schemas.microsoft.com/office/drawing/2015/9/8/chartex" xmlns:cx2="http://schemas.microsoft.com/office/drawing/2015/10/21/chartex" xmlns:cx3="http://schemas.microsoft.com/office/drawing/2016/5/9/chartex" xmlns:cx4="http://schemas.microsoft.com/office/drawing/2016/5/10/chartex" xmlns:cx5="http://schemas.microsoft.com/office/drawing/2016/5/11/chartex" xmlns:cx6="http://schemas.microsoft.com/office/drawing/2016/5/12/chartex" xmlns:cx7="http://schemas.microsoft.com/office/drawing/2016/5/13/chartex" xmlns:cx8="http://schemas.microsoft.com/office/drawing/2016/5/14/chartex" xmlns:mc="http://schemas.openxmlformats.org/markup-compatibility/2006" xmlns:aink="http://schemas.microsoft.com/office/drawing/2016/ink" xmlns:am3d="http://schemas.microsoft.com/office/drawing/2017/model3d" xmlns:o="urn:schemas-microsoft-com:office:office" xmlns:r="http://schemas.openxmlformats.org/officeDocument/2006/relationships" xmlns:m="http://schemas.openxmlformats.org/officeDocument/2006/math" xmlns:v="urn:schemas-microsoft-com:vml" xmlns:wp14="http://schemas.microsoft.com/office/word/2010/wordprocessingDrawing" xmlns:wp="http://schemas.openxmlformats.org/drawingml/2006/wordprocessingDrawing" xmlns:w10="urn:schemas-microsoft-com:office:word" xmlns:w="http://schemas.openxmlformats.org/wordprocessingml/2006/main" xmlns:w14="http://schemas.microsoft.com/office/word/2010/wordml" xmlns:w15="http://schemas.microsoft.com/office/word/2012/wordml" xmlns:w16cex="http://schemas.microsoft.com/office/word/2018/wordml/cex" xmlns:w16cid="http://schemas.microsoft.com/office/word/2016/wordml/cid" xmlns:w16="http://schemas.microsoft.com/office/word/2018/wordml" xmlns:w16se="http://schemas.microsoft.com/office/word/2015/wordml/symex" xmlns:wpg="http://schemas.microsoft.com/office/word/2010/wordprocessingGroup" xmlns:wpi="http://schemas.microsoft.com/office/word/2010/wordprocessingInk" xmlns:wne="http://schemas.microsoft.com/office/word/2006/wordml" xmlns:wps="http://schemas.microsoft.com/office/word/2010/wordprocessingShape" mc:Ignorable="w14 w15 w16se w16cid w16 w16cex wp14">
   <w:numPicBullet w:numPicBulletId="0">
     <w:pict>
       <v:shapetype id="_x0000_t75" coordsize="21600,21600" o:spt="75" o:preferrelative="t" path="m@4@5l@4@11@9@11@9@5xe" filled="f" stroked="f">
@@ -1316,26 +1351,26 @@
         <v:path o:extrusionok="f" gradientshapeok="t" o:connecttype="rect"/>
         <o:lock v:ext="edit" aspectratio="t"/>
       </v:shapetype>
-      <v:shape id="_x0000_i1123" type="#_x0000_t75" style="width:75pt;height:94pt" o:bullet="t">
+      <v:shape id="_x0000_i1270" type="#_x0000_t75" style="width:75pt;height:93.75pt" o:bullet="t">
         <v:imagedata r:id="rId1" o:title="Bulle"/>
       </v:shape>
     </w:pict>
   </w:numPicBullet>
   <w:numPicBullet w:numPicBulletId="1">
     <w:pict>
-      <v:shape id="_x0000_i1124" type="#_x0000_t75" style="width:27pt;height:33pt" o:bullet="t">
+      <v:shape id="_x0000_i1271" type="#_x0000_t75" style="width:27pt;height:33pt" o:bullet="t">
         <v:imagedata r:id="rId2" o:title="bullets-pin-01-01-01"/>
       </v:shape>
     </w:pict>
   </w:numPicBullet>
-  <w:abstractNum w:abstractNumId="0">
+  <w:abstractNum w:abstractNumId="0" w15:restartNumberingAfterBreak="0">
     <w:nsid w:val="03EA46B3"/>
     <w:multiLevelType w:val="multilevel"/>
     <w:tmpl w:val="04090025"/>
     <w:lvl w:ilvl="0">
       <w:start w:val="1"/>
       <w:numFmt w:val="decimal"/>
-      <w:pStyle w:val="Heading1"/>
+      <w:pStyle w:val="berschrift1"/>
       <w:lvlText w:val="%1"/>
       <w:lvlJc w:val="left"/>
       <w:pPr>
@@ -1415,7 +1450,7 @@
       </w:pPr>
     </w:lvl>
   </w:abstractNum>
-  <w:abstractNum w:abstractNumId="1">
+  <w:abstractNum w:abstractNumId="1" w15:restartNumberingAfterBreak="0">
     <w:nsid w:val="095C3CC5"/>
     <w:multiLevelType w:val="multilevel"/>
     <w:tmpl w:val="BD7E0758"/>
@@ -1537,7 +1572,7 @@
       </w:rPr>
     </w:lvl>
   </w:abstractNum>
-  <w:abstractNum w:abstractNumId="2">
+  <w:abstractNum w:abstractNumId="2" w15:restartNumberingAfterBreak="0">
     <w:nsid w:val="0F705FFD"/>
     <w:multiLevelType w:val="hybridMultilevel"/>
     <w:tmpl w:val="11F43B80"/>
@@ -1656,7 +1691,7 @@
       </w:rPr>
     </w:lvl>
   </w:abstractNum>
-  <w:abstractNum w:abstractNumId="3">
+  <w:abstractNum w:abstractNumId="3" w15:restartNumberingAfterBreak="0">
     <w:nsid w:val="28D83189"/>
     <w:multiLevelType w:val="multilevel"/>
     <w:tmpl w:val="8500F764"/>
@@ -1769,7 +1804,7 @@
       </w:rPr>
     </w:lvl>
   </w:abstractNum>
-  <w:abstractNum w:abstractNumId="4">
+  <w:abstractNum w:abstractNumId="4" w15:restartNumberingAfterBreak="0">
     <w:nsid w:val="40F71165"/>
     <w:multiLevelType w:val="hybridMultilevel"/>
     <w:tmpl w:val="E9C6F51E"/>
@@ -1884,7 +1919,7 @@
       </w:rPr>
     </w:lvl>
   </w:abstractNum>
-  <w:abstractNum w:abstractNumId="5">
+  <w:abstractNum w:abstractNumId="5" w15:restartNumberingAfterBreak="0">
     <w:nsid w:val="58364AEC"/>
     <w:multiLevelType w:val="hybridMultilevel"/>
     <w:tmpl w:val="1F369CD0"/>
@@ -1999,7 +2034,7 @@
       </w:rPr>
     </w:lvl>
   </w:abstractNum>
-  <w:abstractNum w:abstractNumId="6">
+  <w:abstractNum w:abstractNumId="6" w15:restartNumberingAfterBreak="0">
     <w:nsid w:val="64DE7320"/>
     <w:multiLevelType w:val="multilevel"/>
     <w:tmpl w:val="818668B0"/>
@@ -2112,7 +2147,7 @@
       </w:rPr>
     </w:lvl>
   </w:abstractNum>
-  <w:abstractNum w:abstractNumId="7">
+  <w:abstractNum w:abstractNumId="7" w15:restartNumberingAfterBreak="0">
     <w:nsid w:val="6F195599"/>
     <w:multiLevelType w:val="hybridMultilevel"/>
     <w:tmpl w:val="4858BF76"/>
@@ -2227,7 +2262,7 @@
       </w:rPr>
     </w:lvl>
   </w:abstractNum>
-  <w:abstractNum w:abstractNumId="8">
+  <w:abstractNum w:abstractNumId="8" w15:restartNumberingAfterBreak="0">
     <w:nsid w:val="71687948"/>
     <w:multiLevelType w:val="multilevel"/>
     <w:tmpl w:val="0409001F"/>
@@ -2314,7 +2349,7 @@
       </w:pPr>
     </w:lvl>
   </w:abstractNum>
-  <w:abstractNum w:abstractNumId="9">
+  <w:abstractNum w:abstractNumId="9" w15:restartNumberingAfterBreak="0">
     <w:nsid w:val="7AB96896"/>
     <w:multiLevelType w:val="multilevel"/>
     <w:tmpl w:val="AEBAA866"/>
@@ -2427,7 +2462,7 @@
       </w:rPr>
     </w:lvl>
   </w:abstractNum>
-  <w:abstractNum w:abstractNumId="10">
+  <w:abstractNum w:abstractNumId="10" w15:restartNumberingAfterBreak="0">
     <w:nsid w:val="7B4B30B0"/>
     <w:multiLevelType w:val="multilevel"/>
     <w:tmpl w:val="02B2E3A6"/>
@@ -2590,7 +2625,7 @@
 </file>
 
 <file path=word/styles.xml><?xml version="1.0" encoding="utf-8"?>
-<w:styles xmlns:mc="http://schemas.openxmlformats.org/markup-compatibility/2006" xmlns:r="http://schemas.openxmlformats.org/officeDocument/2006/relationships" xmlns:w="http://schemas.openxmlformats.org/wordprocessingml/2006/main" xmlns:w14="http://schemas.microsoft.com/office/word/2010/wordml" mc:Ignorable="w14">
+<w:styles xmlns:mc="http://schemas.openxmlformats.org/markup-compatibility/2006" xmlns:r="http://schemas.openxmlformats.org/officeDocument/2006/relationships" xmlns:w="http://schemas.openxmlformats.org/wordprocessingml/2006/main" xmlns:w14="http://schemas.microsoft.com/office/word/2010/wordml" xmlns:w15="http://schemas.microsoft.com/office/word/2012/wordml" xmlns:w16cex="http://schemas.microsoft.com/office/word/2018/wordml/cex" xmlns:w16cid="http://schemas.microsoft.com/office/word/2016/wordml/cid" xmlns:w16="http://schemas.microsoft.com/office/word/2018/wordml" xmlns:w16se="http://schemas.microsoft.com/office/word/2015/wordml/symex" mc:Ignorable="w14 w15 w16se w16cid w16 w16cex">
   <w:docDefaults>
     <w:rPrDefault>
       <w:rPr>
@@ -2606,146 +2641,381 @@
       </w:pPr>
     </w:pPrDefault>
   </w:docDefaults>
-  <w:latentStyles w:defLockedState="0" w:defUIPriority="99" w:defSemiHidden="1" w:defUnhideWhenUsed="1" w:defQFormat="0" w:count="276">
-    <w:lsdException w:name="Normal" w:semiHidden="0" w:uiPriority="0" w:unhideWhenUsed="0" w:qFormat="1"/>
-    <w:lsdException w:name="heading 1" w:semiHidden="0" w:uiPriority="9" w:unhideWhenUsed="0"/>
-    <w:lsdException w:name="heading 2" w:uiPriority="0"/>
-    <w:lsdException w:name="heading 3" w:uiPriority="0"/>
-    <w:lsdException w:name="heading 4" w:uiPriority="0"/>
-    <w:lsdException w:name="heading 5" w:uiPriority="0"/>
-    <w:lsdException w:name="heading 6" w:uiPriority="0"/>
-    <w:lsdException w:name="heading 7" w:uiPriority="0" w:qFormat="1"/>
-    <w:lsdException w:name="heading 8" w:uiPriority="0" w:qFormat="1"/>
-    <w:lsdException w:name="heading 9" w:uiPriority="0" w:qFormat="1"/>
-    <w:lsdException w:name="toc 1" w:uiPriority="39"/>
-    <w:lsdException w:name="toc 2" w:uiPriority="39"/>
-    <w:lsdException w:name="toc 3" w:uiPriority="39"/>
-    <w:lsdException w:name="toc 4" w:uiPriority="39" w:qFormat="1"/>
-    <w:lsdException w:name="toc 5" w:uiPriority="39"/>
-    <w:lsdException w:name="toc 6" w:uiPriority="39"/>
-    <w:lsdException w:name="toc 7" w:uiPriority="39"/>
-    <w:lsdException w:name="toc 8" w:uiPriority="39"/>
-    <w:lsdException w:name="toc 9" w:uiPriority="39"/>
-    <w:lsdException w:name="caption" w:uiPriority="0" w:qFormat="1"/>
-    <w:lsdException w:name="Title" w:semiHidden="0" w:uiPriority="10" w:unhideWhenUsed="0"/>
-    <w:lsdException w:name="Default Paragraph Font" w:uiPriority="1"/>
-    <w:lsdException w:name="Subtitle" w:semiHidden="0" w:uiPriority="11" w:unhideWhenUsed="0"/>
-    <w:lsdException w:name="Strong" w:semiHidden="0" w:uiPriority="22" w:unhideWhenUsed="0"/>
-    <w:lsdException w:name="Emphasis" w:semiHidden="0" w:uiPriority="20" w:unhideWhenUsed="0" w:qFormat="1"/>
-    <w:lsdException w:name="Table Grid" w:semiHidden="0" w:uiPriority="39" w:unhideWhenUsed="0"/>
-    <w:lsdException w:name="Placeholder Text" w:unhideWhenUsed="0"/>
-    <w:lsdException w:name="No Spacing" w:semiHidden="0" w:uiPriority="1" w:unhideWhenUsed="0" w:qFormat="1"/>
-    <w:lsdException w:name="Light Shading" w:semiHidden="0" w:uiPriority="60" w:unhideWhenUsed="0"/>
-    <w:lsdException w:name="Light List" w:semiHidden="0" w:uiPriority="61" w:unhideWhenUsed="0"/>
-    <w:lsdException w:name="Light Grid" w:semiHidden="0" w:uiPriority="62" w:unhideWhenUsed="0"/>
-    <w:lsdException w:name="Medium Shading 1" w:semiHidden="0" w:uiPriority="63" w:unhideWhenUsed="0"/>
-    <w:lsdException w:name="Medium Shading 2" w:semiHidden="0" w:uiPriority="64" w:unhideWhenUsed="0"/>
-    <w:lsdException w:name="Medium List 1" w:semiHidden="0" w:uiPriority="65" w:unhideWhenUsed="0"/>
-    <w:lsdException w:name="Medium List 2" w:semiHidden="0" w:uiPriority="66" w:unhideWhenUsed="0"/>
-    <w:lsdException w:name="Medium Grid 1" w:semiHidden="0" w:uiPriority="67" w:unhideWhenUsed="0"/>
-    <w:lsdException w:name="Medium Grid 2" w:semiHidden="0" w:uiPriority="68" w:unhideWhenUsed="0"/>
-    <w:lsdException w:name="Medium Grid 3" w:semiHidden="0" w:uiPriority="69" w:unhideWhenUsed="0"/>
-    <w:lsdException w:name="Dark List" w:semiHidden="0" w:uiPriority="70" w:unhideWhenUsed="0"/>
-    <w:lsdException w:name="Colorful Shading" w:semiHidden="0" w:uiPriority="71" w:unhideWhenUsed="0"/>
-    <w:lsdException w:name="Colorful List" w:semiHidden="0" w:uiPriority="72" w:unhideWhenUsed="0"/>
-    <w:lsdException w:name="Colorful Grid" w:semiHidden="0" w:uiPriority="73" w:unhideWhenUsed="0"/>
-    <w:lsdException w:name="Light Shading Accent 1" w:semiHidden="0" w:uiPriority="60" w:unhideWhenUsed="0"/>
-    <w:lsdException w:name="Light List Accent 1" w:semiHidden="0" w:uiPriority="61" w:unhideWhenUsed="0"/>
-    <w:lsdException w:name="Light Grid Accent 1" w:semiHidden="0" w:uiPriority="62" w:unhideWhenUsed="0"/>
-    <w:lsdException w:name="Medium Shading 1 Accent 1" w:semiHidden="0" w:uiPriority="63" w:unhideWhenUsed="0"/>
-    <w:lsdException w:name="Medium Shading 2 Accent 1" w:semiHidden="0" w:uiPriority="64" w:unhideWhenUsed="0"/>
-    <w:lsdException w:name="Medium List 1 Accent 1" w:semiHidden="0" w:uiPriority="65" w:unhideWhenUsed="0"/>
-    <w:lsdException w:name="Revision" w:unhideWhenUsed="0"/>
-    <w:lsdException w:name="List Paragraph" w:semiHidden="0" w:uiPriority="34" w:unhideWhenUsed="0" w:qFormat="1"/>
-    <w:lsdException w:name="Quote" w:semiHidden="0" w:uiPriority="29" w:unhideWhenUsed="0"/>
-    <w:lsdException w:name="Intense Quote" w:semiHidden="0" w:uiPriority="30" w:unhideWhenUsed="0"/>
-    <w:lsdException w:name="Medium List 2 Accent 1" w:semiHidden="0" w:uiPriority="66" w:unhideWhenUsed="0"/>
-    <w:lsdException w:name="Medium Grid 1 Accent 1" w:semiHidden="0" w:uiPriority="67" w:unhideWhenUsed="0"/>
-    <w:lsdException w:name="Medium Grid 2 Accent 1" w:semiHidden="0" w:uiPriority="68" w:unhideWhenUsed="0"/>
-    <w:lsdException w:name="Medium Grid 3 Accent 1" w:semiHidden="0" w:uiPriority="69" w:unhideWhenUsed="0"/>
-    <w:lsdException w:name="Dark List Accent 1" w:semiHidden="0" w:uiPriority="70" w:unhideWhenUsed="0"/>
-    <w:lsdException w:name="Colorful Shading Accent 1" w:semiHidden="0" w:uiPriority="71" w:unhideWhenUsed="0"/>
-    <w:lsdException w:name="Colorful List Accent 1" w:semiHidden="0" w:uiPriority="72" w:unhideWhenUsed="0"/>
-    <w:lsdException w:name="Colorful Grid Accent 1" w:semiHidden="0" w:uiPriority="73" w:unhideWhenUsed="0"/>
-    <w:lsdException w:name="Light Shading Accent 2" w:semiHidden="0" w:uiPriority="60" w:unhideWhenUsed="0"/>
-    <w:lsdException w:name="Light List Accent 2" w:semiHidden="0" w:uiPriority="61" w:unhideWhenUsed="0"/>
-    <w:lsdException w:name="Light Grid Accent 2" w:semiHidden="0" w:uiPriority="62" w:unhideWhenUsed="0"/>
-    <w:lsdException w:name="Medium Shading 1 Accent 2" w:semiHidden="0" w:uiPriority="63" w:unhideWhenUsed="0"/>
-    <w:lsdException w:name="Medium Shading 2 Accent 2" w:semiHidden="0" w:uiPriority="64" w:unhideWhenUsed="0"/>
-    <w:lsdException w:name="Medium List 1 Accent 2" w:semiHidden="0" w:uiPriority="65" w:unhideWhenUsed="0"/>
-    <w:lsdException w:name="Medium List 2 Accent 2" w:semiHidden="0" w:uiPriority="66" w:unhideWhenUsed="0"/>
-    <w:lsdException w:name="Medium Grid 1 Accent 2" w:semiHidden="0" w:uiPriority="67" w:unhideWhenUsed="0"/>
-    <w:lsdException w:name="Medium Grid 2 Accent 2" w:semiHidden="0" w:uiPriority="68" w:unhideWhenUsed="0"/>
-    <w:lsdException w:name="Medium Grid 3 Accent 2" w:semiHidden="0" w:uiPriority="69" w:unhideWhenUsed="0"/>
-    <w:lsdException w:name="Dark List Accent 2" w:semiHidden="0" w:uiPriority="70" w:unhideWhenUsed="0"/>
-    <w:lsdException w:name="Colorful Shading Accent 2" w:semiHidden="0" w:uiPriority="71" w:unhideWhenUsed="0"/>
-    <w:lsdException w:name="Colorful List Accent 2" w:semiHidden="0" w:uiPriority="72" w:unhideWhenUsed="0"/>
-    <w:lsdException w:name="Colorful Grid Accent 2" w:semiHidden="0" w:uiPriority="73" w:unhideWhenUsed="0"/>
-    <w:lsdException w:name="Light Shading Accent 3" w:semiHidden="0" w:uiPriority="60" w:unhideWhenUsed="0"/>
-    <w:lsdException w:name="Light List Accent 3" w:semiHidden="0" w:uiPriority="61" w:unhideWhenUsed="0"/>
-    <w:lsdException w:name="Light Grid Accent 3" w:semiHidden="0" w:uiPriority="62" w:unhideWhenUsed="0"/>
-    <w:lsdException w:name="Medium Shading 1 Accent 3" w:semiHidden="0" w:uiPriority="63" w:unhideWhenUsed="0"/>
-    <w:lsdException w:name="Medium Shading 2 Accent 3" w:semiHidden="0" w:uiPriority="64" w:unhideWhenUsed="0"/>
-    <w:lsdException w:name="Medium List 1 Accent 3" w:semiHidden="0" w:uiPriority="65" w:unhideWhenUsed="0"/>
-    <w:lsdException w:name="Medium List 2 Accent 3" w:semiHidden="0" w:uiPriority="66" w:unhideWhenUsed="0"/>
-    <w:lsdException w:name="Medium Grid 1 Accent 3" w:semiHidden="0" w:uiPriority="67" w:unhideWhenUsed="0"/>
-    <w:lsdException w:name="Medium Grid 2 Accent 3" w:semiHidden="0" w:uiPriority="68" w:unhideWhenUsed="0"/>
-    <w:lsdException w:name="Medium Grid 3 Accent 3" w:semiHidden="0" w:uiPriority="69" w:unhideWhenUsed="0"/>
-    <w:lsdException w:name="Dark List Accent 3" w:semiHidden="0" w:uiPriority="70" w:unhideWhenUsed="0"/>
-    <w:lsdException w:name="Colorful Shading Accent 3" w:semiHidden="0" w:uiPriority="71" w:unhideWhenUsed="0"/>
-    <w:lsdException w:name="Colorful List Accent 3" w:semiHidden="0" w:uiPriority="72" w:unhideWhenUsed="0"/>
-    <w:lsdException w:name="Colorful Grid Accent 3" w:semiHidden="0" w:uiPriority="73" w:unhideWhenUsed="0"/>
-    <w:lsdException w:name="Light Shading Accent 4" w:semiHidden="0" w:uiPriority="60" w:unhideWhenUsed="0"/>
-    <w:lsdException w:name="Light List Accent 4" w:semiHidden="0" w:uiPriority="61" w:unhideWhenUsed="0"/>
-    <w:lsdException w:name="Light Grid Accent 4" w:semiHidden="0" w:uiPriority="62" w:unhideWhenUsed="0"/>
-    <w:lsdException w:name="Medium Shading 1 Accent 4" w:semiHidden="0" w:uiPriority="63" w:unhideWhenUsed="0"/>
-    <w:lsdException w:name="Medium Shading 2 Accent 4" w:semiHidden="0" w:uiPriority="64" w:unhideWhenUsed="0"/>
-    <w:lsdException w:name="Medium List 1 Accent 4" w:semiHidden="0" w:uiPriority="65" w:unhideWhenUsed="0"/>
-    <w:lsdException w:name="Medium List 2 Accent 4" w:semiHidden="0" w:uiPriority="66" w:unhideWhenUsed="0"/>
-    <w:lsdException w:name="Medium Grid 1 Accent 4" w:semiHidden="0" w:uiPriority="67" w:unhideWhenUsed="0"/>
-    <w:lsdException w:name="Medium Grid 2 Accent 4" w:semiHidden="0" w:uiPriority="68" w:unhideWhenUsed="0"/>
-    <w:lsdException w:name="Medium Grid 3 Accent 4" w:semiHidden="0" w:uiPriority="69" w:unhideWhenUsed="0"/>
-    <w:lsdException w:name="Dark List Accent 4" w:semiHidden="0" w:uiPriority="70" w:unhideWhenUsed="0"/>
-    <w:lsdException w:name="Colorful Shading Accent 4" w:semiHidden="0" w:uiPriority="71" w:unhideWhenUsed="0"/>
-    <w:lsdException w:name="Colorful List Accent 4" w:semiHidden="0" w:uiPriority="72" w:unhideWhenUsed="0"/>
-    <w:lsdException w:name="Colorful Grid Accent 4" w:semiHidden="0" w:uiPriority="73" w:unhideWhenUsed="0"/>
-    <w:lsdException w:name="Light Shading Accent 5" w:semiHidden="0" w:uiPriority="60" w:unhideWhenUsed="0"/>
-    <w:lsdException w:name="Light List Accent 5" w:semiHidden="0" w:uiPriority="61" w:unhideWhenUsed="0"/>
-    <w:lsdException w:name="Light Grid Accent 5" w:semiHidden="0" w:uiPriority="62" w:unhideWhenUsed="0"/>
-    <w:lsdException w:name="Medium Shading 1 Accent 5" w:semiHidden="0" w:uiPriority="63" w:unhideWhenUsed="0"/>
-    <w:lsdException w:name="Medium Shading 2 Accent 5" w:semiHidden="0" w:uiPriority="64" w:unhideWhenUsed="0"/>
-    <w:lsdException w:name="Medium List 1 Accent 5" w:semiHidden="0" w:uiPriority="65" w:unhideWhenUsed="0"/>
-    <w:lsdException w:name="Medium List 2 Accent 5" w:semiHidden="0" w:uiPriority="66" w:unhideWhenUsed="0"/>
-    <w:lsdException w:name="Medium Grid 1 Accent 5" w:semiHidden="0" w:uiPriority="67" w:unhideWhenUsed="0"/>
-    <w:lsdException w:name="Medium Grid 2 Accent 5" w:semiHidden="0" w:uiPriority="68" w:unhideWhenUsed="0"/>
-    <w:lsdException w:name="Medium Grid 3 Accent 5" w:semiHidden="0" w:uiPriority="69" w:unhideWhenUsed="0"/>
-    <w:lsdException w:name="Dark List Accent 5" w:semiHidden="0" w:uiPriority="70" w:unhideWhenUsed="0"/>
-    <w:lsdException w:name="Colorful Shading Accent 5" w:semiHidden="0" w:uiPriority="71" w:unhideWhenUsed="0"/>
-    <w:lsdException w:name="Colorful List Accent 5" w:semiHidden="0" w:uiPriority="72" w:unhideWhenUsed="0"/>
-    <w:lsdException w:name="Colorful Grid Accent 5" w:semiHidden="0" w:uiPriority="73" w:unhideWhenUsed="0"/>
-    <w:lsdException w:name="Light Shading Accent 6" w:semiHidden="0" w:uiPriority="60" w:unhideWhenUsed="0"/>
-    <w:lsdException w:name="Light List Accent 6" w:semiHidden="0" w:uiPriority="61" w:unhideWhenUsed="0"/>
-    <w:lsdException w:name="Light Grid Accent 6" w:semiHidden="0" w:uiPriority="62" w:unhideWhenUsed="0"/>
-    <w:lsdException w:name="Medium Shading 1 Accent 6" w:semiHidden="0" w:uiPriority="63" w:unhideWhenUsed="0"/>
-    <w:lsdException w:name="Medium Shading 2 Accent 6" w:semiHidden="0" w:uiPriority="64" w:unhideWhenUsed="0"/>
-    <w:lsdException w:name="Medium List 1 Accent 6" w:semiHidden="0" w:uiPriority="65" w:unhideWhenUsed="0"/>
-    <w:lsdException w:name="Medium List 2 Accent 6" w:semiHidden="0" w:uiPriority="66" w:unhideWhenUsed="0"/>
-    <w:lsdException w:name="Medium Grid 1 Accent 6" w:semiHidden="0" w:uiPriority="67" w:unhideWhenUsed="0"/>
-    <w:lsdException w:name="Medium Grid 2 Accent 6" w:semiHidden="0" w:uiPriority="68" w:unhideWhenUsed="0"/>
-    <w:lsdException w:name="Medium Grid 3 Accent 6" w:semiHidden="0" w:uiPriority="69" w:unhideWhenUsed="0"/>
-    <w:lsdException w:name="Dark List Accent 6" w:semiHidden="0" w:uiPriority="70" w:unhideWhenUsed="0"/>
-    <w:lsdException w:name="Colorful Shading Accent 6" w:semiHidden="0" w:uiPriority="71" w:unhideWhenUsed="0"/>
-    <w:lsdException w:name="Colorful List Accent 6" w:semiHidden="0" w:uiPriority="72" w:unhideWhenUsed="0"/>
-    <w:lsdException w:name="Colorful Grid Accent 6" w:semiHidden="0" w:uiPriority="73" w:unhideWhenUsed="0"/>
-    <w:lsdException w:name="Subtle Emphasis" w:semiHidden="0" w:uiPriority="19" w:unhideWhenUsed="0"/>
-    <w:lsdException w:name="Intense Emphasis" w:semiHidden="0" w:uiPriority="21" w:unhideWhenUsed="0" w:qFormat="1"/>
-    <w:lsdException w:name="Subtle Reference" w:semiHidden="0" w:uiPriority="31" w:unhideWhenUsed="0"/>
-    <w:lsdException w:name="Intense Reference" w:semiHidden="0" w:uiPriority="32" w:unhideWhenUsed="0"/>
-    <w:lsdException w:name="Book Title" w:semiHidden="0" w:uiPriority="33" w:unhideWhenUsed="0"/>
-    <w:lsdException w:name="Bibliography" w:uiPriority="37"/>
-    <w:lsdException w:name="TOC Heading" w:uiPriority="39" w:qFormat="1"/>
+  <w:latentStyles w:defLockedState="0" w:defUIPriority="99" w:defSemiHidden="0" w:defUnhideWhenUsed="0" w:defQFormat="0" w:count="376">
+    <w:lsdException w:name="Normal" w:uiPriority="0" w:qFormat="1"/>
+    <w:lsdException w:name="heading 1" w:uiPriority="9"/>
+    <w:lsdException w:name="heading 2" w:semiHidden="1" w:uiPriority="0" w:unhideWhenUsed="1"/>
+    <w:lsdException w:name="heading 3" w:semiHidden="1" w:uiPriority="0" w:unhideWhenUsed="1"/>
+    <w:lsdException w:name="heading 4" w:semiHidden="1" w:uiPriority="0" w:unhideWhenUsed="1"/>
+    <w:lsdException w:name="heading 5" w:semiHidden="1" w:uiPriority="0" w:unhideWhenUsed="1"/>
+    <w:lsdException w:name="heading 6" w:semiHidden="1" w:uiPriority="0" w:unhideWhenUsed="1"/>
+    <w:lsdException w:name="heading 7" w:semiHidden="1" w:uiPriority="0" w:unhideWhenUsed="1" w:qFormat="1"/>
+    <w:lsdException w:name="heading 8" w:semiHidden="1" w:uiPriority="0" w:unhideWhenUsed="1" w:qFormat="1"/>
+    <w:lsdException w:name="heading 9" w:semiHidden="1" w:uiPriority="0" w:unhideWhenUsed="1" w:qFormat="1"/>
+    <w:lsdException w:name="index 1" w:semiHidden="1" w:unhideWhenUsed="1"/>
+    <w:lsdException w:name="index 2" w:semiHidden="1" w:unhideWhenUsed="1"/>
+    <w:lsdException w:name="index 3" w:semiHidden="1" w:unhideWhenUsed="1"/>
+    <w:lsdException w:name="index 4" w:semiHidden="1" w:unhideWhenUsed="1"/>
+    <w:lsdException w:name="index 5" w:semiHidden="1" w:unhideWhenUsed="1"/>
+    <w:lsdException w:name="index 6" w:semiHidden="1" w:unhideWhenUsed="1"/>
+    <w:lsdException w:name="index 7" w:semiHidden="1" w:unhideWhenUsed="1"/>
+    <w:lsdException w:name="index 8" w:semiHidden="1" w:unhideWhenUsed="1"/>
+    <w:lsdException w:name="index 9" w:semiHidden="1" w:unhideWhenUsed="1"/>
+    <w:lsdException w:name="toc 1" w:semiHidden="1" w:uiPriority="39" w:unhideWhenUsed="1"/>
+    <w:lsdException w:name="toc 2" w:semiHidden="1" w:uiPriority="39" w:unhideWhenUsed="1"/>
+    <w:lsdException w:name="toc 3" w:semiHidden="1" w:uiPriority="39" w:unhideWhenUsed="1"/>
+    <w:lsdException w:name="toc 4" w:semiHidden="1" w:uiPriority="39" w:unhideWhenUsed="1" w:qFormat="1"/>
+    <w:lsdException w:name="toc 5" w:semiHidden="1" w:uiPriority="39" w:unhideWhenUsed="1"/>
+    <w:lsdException w:name="toc 6" w:semiHidden="1" w:uiPriority="39" w:unhideWhenUsed="1"/>
+    <w:lsdException w:name="toc 7" w:semiHidden="1" w:uiPriority="39" w:unhideWhenUsed="1"/>
+    <w:lsdException w:name="toc 8" w:semiHidden="1" w:uiPriority="39" w:unhideWhenUsed="1"/>
+    <w:lsdException w:name="toc 9" w:semiHidden="1" w:uiPriority="39" w:unhideWhenUsed="1"/>
+    <w:lsdException w:name="Normal Indent" w:semiHidden="1" w:unhideWhenUsed="1"/>
+    <w:lsdException w:name="footnote text" w:semiHidden="1" w:unhideWhenUsed="1"/>
+    <w:lsdException w:name="annotation text" w:semiHidden="1" w:unhideWhenUsed="1"/>
+    <w:lsdException w:name="header" w:semiHidden="1" w:unhideWhenUsed="1"/>
+    <w:lsdException w:name="footer" w:semiHidden="1" w:unhideWhenUsed="1"/>
+    <w:lsdException w:name="index heading" w:semiHidden="1" w:unhideWhenUsed="1"/>
+    <w:lsdException w:name="caption" w:semiHidden="1" w:uiPriority="0" w:unhideWhenUsed="1" w:qFormat="1"/>
+    <w:lsdException w:name="table of figures" w:semiHidden="1" w:unhideWhenUsed="1"/>
+    <w:lsdException w:name="envelope address" w:semiHidden="1" w:unhideWhenUsed="1"/>
+    <w:lsdException w:name="envelope return" w:semiHidden="1" w:unhideWhenUsed="1"/>
+    <w:lsdException w:name="footnote reference" w:semiHidden="1" w:unhideWhenUsed="1"/>
+    <w:lsdException w:name="annotation reference" w:semiHidden="1" w:unhideWhenUsed="1"/>
+    <w:lsdException w:name="line number" w:semiHidden="1" w:unhideWhenUsed="1"/>
+    <w:lsdException w:name="page number" w:semiHidden="1" w:unhideWhenUsed="1"/>
+    <w:lsdException w:name="endnote reference" w:semiHidden="1" w:unhideWhenUsed="1"/>
+    <w:lsdException w:name="endnote text" w:semiHidden="1" w:unhideWhenUsed="1"/>
+    <w:lsdException w:name="table of authorities" w:semiHidden="1" w:unhideWhenUsed="1"/>
+    <w:lsdException w:name="macro" w:semiHidden="1" w:unhideWhenUsed="1"/>
+    <w:lsdException w:name="toa heading" w:semiHidden="1" w:unhideWhenUsed="1"/>
+    <w:lsdException w:name="List" w:semiHidden="1" w:unhideWhenUsed="1"/>
+    <w:lsdException w:name="List Bullet" w:semiHidden="1" w:unhideWhenUsed="1"/>
+    <w:lsdException w:name="List Number" w:semiHidden="1" w:unhideWhenUsed="1"/>
+    <w:lsdException w:name="List 2" w:semiHidden="1" w:unhideWhenUsed="1"/>
+    <w:lsdException w:name="List 3" w:semiHidden="1" w:unhideWhenUsed="1"/>
+    <w:lsdException w:name="List 4" w:semiHidden="1" w:unhideWhenUsed="1"/>
+    <w:lsdException w:name="List 5" w:semiHidden="1" w:unhideWhenUsed="1"/>
+    <w:lsdException w:name="List Bullet 2" w:semiHidden="1" w:unhideWhenUsed="1"/>
+    <w:lsdException w:name="List Bullet 3" w:semiHidden="1" w:unhideWhenUsed="1"/>
+    <w:lsdException w:name="List Bullet 4" w:semiHidden="1" w:unhideWhenUsed="1"/>
+    <w:lsdException w:name="List Bullet 5" w:semiHidden="1" w:unhideWhenUsed="1"/>
+    <w:lsdException w:name="List Number 2" w:semiHidden="1" w:unhideWhenUsed="1"/>
+    <w:lsdException w:name="List Number 3" w:semiHidden="1" w:unhideWhenUsed="1"/>
+    <w:lsdException w:name="List Number 4" w:semiHidden="1" w:unhideWhenUsed="1"/>
+    <w:lsdException w:name="List Number 5" w:semiHidden="1" w:unhideWhenUsed="1"/>
+    <w:lsdException w:name="Title" w:uiPriority="10"/>
+    <w:lsdException w:name="Closing" w:semiHidden="1" w:unhideWhenUsed="1"/>
+    <w:lsdException w:name="Signature" w:semiHidden="1" w:unhideWhenUsed="1"/>
+    <w:lsdException w:name="Default Paragraph Font" w:semiHidden="1" w:uiPriority="1" w:unhideWhenUsed="1"/>
+    <w:lsdException w:name="Body Text" w:semiHidden="1" w:unhideWhenUsed="1"/>
+    <w:lsdException w:name="Body Text Indent" w:semiHidden="1" w:unhideWhenUsed="1"/>
+    <w:lsdException w:name="List Continue" w:semiHidden="1" w:unhideWhenUsed="1"/>
+    <w:lsdException w:name="List Continue 2" w:semiHidden="1" w:unhideWhenUsed="1"/>
+    <w:lsdException w:name="List Continue 3" w:semiHidden="1" w:unhideWhenUsed="1"/>
+    <w:lsdException w:name="List Continue 4" w:semiHidden="1" w:unhideWhenUsed="1"/>
+    <w:lsdException w:name="List Continue 5" w:semiHidden="1" w:unhideWhenUsed="1"/>
+    <w:lsdException w:name="Message Header" w:semiHidden="1" w:unhideWhenUsed="1"/>
+    <w:lsdException w:name="Subtitle" w:uiPriority="11"/>
+    <w:lsdException w:name="Salutation" w:semiHidden="1" w:unhideWhenUsed="1"/>
+    <w:lsdException w:name="Date" w:semiHidden="1" w:unhideWhenUsed="1"/>
+    <w:lsdException w:name="Body Text First Indent" w:semiHidden="1" w:unhideWhenUsed="1"/>
+    <w:lsdException w:name="Body Text First Indent 2" w:semiHidden="1" w:unhideWhenUsed="1"/>
+    <w:lsdException w:name="Note Heading" w:semiHidden="1" w:unhideWhenUsed="1"/>
+    <w:lsdException w:name="Body Text 2" w:semiHidden="1" w:unhideWhenUsed="1"/>
+    <w:lsdException w:name="Body Text 3" w:semiHidden="1" w:unhideWhenUsed="1"/>
+    <w:lsdException w:name="Body Text Indent 2" w:semiHidden="1" w:unhideWhenUsed="1"/>
+    <w:lsdException w:name="Body Text Indent 3" w:semiHidden="1" w:unhideWhenUsed="1"/>
+    <w:lsdException w:name="Block Text" w:semiHidden="1" w:unhideWhenUsed="1"/>
+    <w:lsdException w:name="Hyperlink" w:semiHidden="1" w:unhideWhenUsed="1"/>
+    <w:lsdException w:name="FollowedHyperlink" w:semiHidden="1" w:unhideWhenUsed="1"/>
+    <w:lsdException w:name="Strong" w:uiPriority="22"/>
+    <w:lsdException w:name="Emphasis" w:uiPriority="20" w:qFormat="1"/>
+    <w:lsdException w:name="Document Map" w:semiHidden="1" w:unhideWhenUsed="1"/>
+    <w:lsdException w:name="Plain Text" w:semiHidden="1" w:unhideWhenUsed="1"/>
+    <w:lsdException w:name="E-mail Signature" w:semiHidden="1" w:unhideWhenUsed="1"/>
+    <w:lsdException w:name="HTML Top of Form" w:semiHidden="1" w:unhideWhenUsed="1"/>
+    <w:lsdException w:name="HTML Bottom of Form" w:semiHidden="1" w:unhideWhenUsed="1"/>
+    <w:lsdException w:name="Normal (Web)" w:semiHidden="1" w:unhideWhenUsed="1"/>
+    <w:lsdException w:name="HTML Acronym" w:semiHidden="1" w:unhideWhenUsed="1"/>
+    <w:lsdException w:name="HTML Address" w:semiHidden="1" w:unhideWhenUsed="1"/>
+    <w:lsdException w:name="HTML Cite" w:semiHidden="1" w:unhideWhenUsed="1"/>
+    <w:lsdException w:name="HTML Code" w:semiHidden="1" w:unhideWhenUsed="1"/>
+    <w:lsdException w:name="HTML Definition" w:semiHidden="1" w:unhideWhenUsed="1"/>
+    <w:lsdException w:name="HTML Keyboard" w:semiHidden="1" w:unhideWhenUsed="1"/>
+    <w:lsdException w:name="HTML Preformatted" w:semiHidden="1" w:unhideWhenUsed="1"/>
+    <w:lsdException w:name="HTML Sample" w:semiHidden="1" w:unhideWhenUsed="1"/>
+    <w:lsdException w:name="HTML Typewriter" w:semiHidden="1" w:unhideWhenUsed="1"/>
+    <w:lsdException w:name="HTML Variable" w:semiHidden="1" w:unhideWhenUsed="1"/>
+    <w:lsdException w:name="Normal Table" w:semiHidden="1" w:unhideWhenUsed="1"/>
+    <w:lsdException w:name="annotation subject" w:semiHidden="1" w:unhideWhenUsed="1"/>
+    <w:lsdException w:name="No List" w:semiHidden="1" w:unhideWhenUsed="1"/>
+    <w:lsdException w:name="Outline List 1" w:semiHidden="1" w:unhideWhenUsed="1"/>
+    <w:lsdException w:name="Outline List 2" w:semiHidden="1" w:unhideWhenUsed="1"/>
+    <w:lsdException w:name="Outline List 3" w:semiHidden="1" w:unhideWhenUsed="1"/>
+    <w:lsdException w:name="Table Simple 1" w:semiHidden="1" w:unhideWhenUsed="1"/>
+    <w:lsdException w:name="Table Simple 2" w:semiHidden="1" w:unhideWhenUsed="1"/>
+    <w:lsdException w:name="Table Simple 3" w:semiHidden="1" w:unhideWhenUsed="1"/>
+    <w:lsdException w:name="Table Classic 1" w:semiHidden="1" w:unhideWhenUsed="1"/>
+    <w:lsdException w:name="Table Classic 2" w:semiHidden="1" w:unhideWhenUsed="1"/>
+    <w:lsdException w:name="Table Classic 3" w:semiHidden="1" w:unhideWhenUsed="1"/>
+    <w:lsdException w:name="Table Classic 4" w:semiHidden="1" w:unhideWhenUsed="1"/>
+    <w:lsdException w:name="Table Colorful 1" w:semiHidden="1" w:unhideWhenUsed="1"/>
+    <w:lsdException w:name="Table Colorful 2" w:semiHidden="1" w:unhideWhenUsed="1"/>
+    <w:lsdException w:name="Table Colorful 3" w:semiHidden="1" w:unhideWhenUsed="1"/>
+    <w:lsdException w:name="Table Columns 1" w:semiHidden="1" w:unhideWhenUsed="1"/>
+    <w:lsdException w:name="Table Columns 2" w:semiHidden="1" w:unhideWhenUsed="1"/>
+    <w:lsdException w:name="Table Columns 3" w:semiHidden="1" w:unhideWhenUsed="1"/>
+    <w:lsdException w:name="Table Columns 4" w:semiHidden="1" w:unhideWhenUsed="1"/>
+    <w:lsdException w:name="Table Columns 5" w:semiHidden="1" w:unhideWhenUsed="1"/>
+    <w:lsdException w:name="Table Grid 1" w:semiHidden="1" w:unhideWhenUsed="1"/>
+    <w:lsdException w:name="Table Grid 2" w:semiHidden="1" w:unhideWhenUsed="1"/>
+    <w:lsdException w:name="Table Grid 3" w:semiHidden="1" w:unhideWhenUsed="1"/>
+    <w:lsdException w:name="Table Grid 4" w:semiHidden="1" w:unhideWhenUsed="1"/>
+    <w:lsdException w:name="Table Grid 5" w:semiHidden="1" w:unhideWhenUsed="1"/>
+    <w:lsdException w:name="Table Grid 6" w:semiHidden="1" w:unhideWhenUsed="1"/>
+    <w:lsdException w:name="Table Grid 7" w:semiHidden="1" w:unhideWhenUsed="1"/>
+    <w:lsdException w:name="Table Grid 8" w:semiHidden="1" w:unhideWhenUsed="1"/>
+    <w:lsdException w:name="Table List 1" w:semiHidden="1" w:unhideWhenUsed="1"/>
+    <w:lsdException w:name="Table List 2" w:semiHidden="1" w:unhideWhenUsed="1"/>
+    <w:lsdException w:name="Table List 3" w:semiHidden="1" w:unhideWhenUsed="1"/>
+    <w:lsdException w:name="Table List 4" w:semiHidden="1" w:unhideWhenUsed="1"/>
+    <w:lsdException w:name="Table List 5" w:semiHidden="1" w:unhideWhenUsed="1"/>
+    <w:lsdException w:name="Table List 6" w:semiHidden="1" w:unhideWhenUsed="1"/>
+    <w:lsdException w:name="Table List 7" w:semiHidden="1" w:unhideWhenUsed="1"/>
+    <w:lsdException w:name="Table List 8" w:semiHidden="1" w:unhideWhenUsed="1"/>
+    <w:lsdException w:name="Table 3D effects 1" w:semiHidden="1" w:unhideWhenUsed="1"/>
+    <w:lsdException w:name="Table 3D effects 2" w:semiHidden="1" w:unhideWhenUsed="1"/>
+    <w:lsdException w:name="Table 3D effects 3" w:semiHidden="1" w:unhideWhenUsed="1"/>
+    <w:lsdException w:name="Table Contemporary" w:semiHidden="1" w:unhideWhenUsed="1"/>
+    <w:lsdException w:name="Table Elegant" w:semiHidden="1" w:unhideWhenUsed="1"/>
+    <w:lsdException w:name="Table Professional" w:semiHidden="1" w:unhideWhenUsed="1"/>
+    <w:lsdException w:name="Table Subtle 1" w:semiHidden="1" w:unhideWhenUsed="1"/>
+    <w:lsdException w:name="Table Subtle 2" w:semiHidden="1" w:unhideWhenUsed="1"/>
+    <w:lsdException w:name="Table Web 1" w:semiHidden="1" w:unhideWhenUsed="1"/>
+    <w:lsdException w:name="Table Web 2" w:semiHidden="1" w:unhideWhenUsed="1"/>
+    <w:lsdException w:name="Table Web 3" w:semiHidden="1" w:unhideWhenUsed="1"/>
+    <w:lsdException w:name="Balloon Text" w:semiHidden="1" w:unhideWhenUsed="1"/>
+    <w:lsdException w:name="Table Grid" w:uiPriority="39"/>
+    <w:lsdException w:name="Table Theme" w:semiHidden="1" w:unhideWhenUsed="1"/>
+    <w:lsdException w:name="Placeholder Text" w:semiHidden="1"/>
+    <w:lsdException w:name="No Spacing" w:uiPriority="1" w:qFormat="1"/>
+    <w:lsdException w:name="Light Shading" w:uiPriority="60"/>
+    <w:lsdException w:name="Light List" w:uiPriority="61"/>
+    <w:lsdException w:name="Light Grid" w:uiPriority="62"/>
+    <w:lsdException w:name="Medium Shading 1" w:uiPriority="63"/>
+    <w:lsdException w:name="Medium Shading 2" w:uiPriority="64"/>
+    <w:lsdException w:name="Medium List 1" w:uiPriority="65"/>
+    <w:lsdException w:name="Medium List 2" w:uiPriority="66"/>
+    <w:lsdException w:name="Medium Grid 1" w:uiPriority="67"/>
+    <w:lsdException w:name="Medium Grid 2" w:uiPriority="68"/>
+    <w:lsdException w:name="Medium Grid 3" w:uiPriority="69"/>
+    <w:lsdException w:name="Dark List" w:uiPriority="70"/>
+    <w:lsdException w:name="Colorful Shading" w:uiPriority="71"/>
+    <w:lsdException w:name="Colorful List" w:uiPriority="72"/>
+    <w:lsdException w:name="Colorful Grid" w:uiPriority="73"/>
+    <w:lsdException w:name="Light Shading Accent 1" w:uiPriority="60"/>
+    <w:lsdException w:name="Light List Accent 1" w:uiPriority="61"/>
+    <w:lsdException w:name="Light Grid Accent 1" w:uiPriority="62"/>
+    <w:lsdException w:name="Medium Shading 1 Accent 1" w:uiPriority="63"/>
+    <w:lsdException w:name="Medium Shading 2 Accent 1" w:uiPriority="64"/>
+    <w:lsdException w:name="Medium List 1 Accent 1" w:uiPriority="65"/>
+    <w:lsdException w:name="Revision" w:semiHidden="1"/>
+    <w:lsdException w:name="List Paragraph" w:uiPriority="34" w:qFormat="1"/>
+    <w:lsdException w:name="Quote" w:uiPriority="29"/>
+    <w:lsdException w:name="Intense Quote" w:uiPriority="30"/>
+    <w:lsdException w:name="Medium List 2 Accent 1" w:uiPriority="66"/>
+    <w:lsdException w:name="Medium Grid 1 Accent 1" w:uiPriority="67"/>
+    <w:lsdException w:name="Medium Grid 2 Accent 1" w:uiPriority="68"/>
+    <w:lsdException w:name="Medium Grid 3 Accent 1" w:uiPriority="69"/>
+    <w:lsdException w:name="Dark List Accent 1" w:uiPriority="70"/>
+    <w:lsdException w:name="Colorful Shading Accent 1" w:uiPriority="71"/>
+    <w:lsdException w:name="Colorful List Accent 1" w:uiPriority="72"/>
+    <w:lsdException w:name="Colorful Grid Accent 1" w:uiPriority="73"/>
+    <w:lsdException w:name="Light Shading Accent 2" w:uiPriority="60"/>
+    <w:lsdException w:name="Light List Accent 2" w:uiPriority="61"/>
+    <w:lsdException w:name="Light Grid Accent 2" w:uiPriority="62"/>
+    <w:lsdException w:name="Medium Shading 1 Accent 2" w:uiPriority="63"/>
+    <w:lsdException w:name="Medium Shading 2 Accent 2" w:uiPriority="64"/>
+    <w:lsdException w:name="Medium List 1 Accent 2" w:uiPriority="65"/>
+    <w:lsdException w:name="Medium List 2 Accent 2" w:uiPriority="66"/>
+    <w:lsdException w:name="Medium Grid 1 Accent 2" w:uiPriority="67"/>
+    <w:lsdException w:name="Medium Grid 2 Accent 2" w:uiPriority="68"/>
+    <w:lsdException w:name="Medium Grid 3 Accent 2" w:uiPriority="69"/>
+    <w:lsdException w:name="Dark List Accent 2" w:uiPriority="70"/>
+    <w:lsdException w:name="Colorful Shading Accent 2" w:uiPriority="71"/>
+    <w:lsdException w:name="Colorful List Accent 2" w:uiPriority="72"/>
+    <w:lsdException w:name="Colorful Grid Accent 2" w:uiPriority="73"/>
+    <w:lsdException w:name="Light Shading Accent 3" w:uiPriority="60"/>
+    <w:lsdException w:name="Light List Accent 3" w:uiPriority="61"/>
+    <w:lsdException w:name="Light Grid Accent 3" w:uiPriority="62"/>
+    <w:lsdException w:name="Medium Shading 1 Accent 3" w:uiPriority="63"/>
+    <w:lsdException w:name="Medium Shading 2 Accent 3" w:uiPriority="64"/>
+    <w:lsdException w:name="Medium List 1 Accent 3" w:uiPriority="65"/>
+    <w:lsdException w:name="Medium List 2 Accent 3" w:uiPriority="66"/>
+    <w:lsdException w:name="Medium Grid 1 Accent 3" w:uiPriority="67"/>
+    <w:lsdException w:name="Medium Grid 2 Accent 3" w:uiPriority="68"/>
+    <w:lsdException w:name="Medium Grid 3 Accent 3" w:uiPriority="69"/>
+    <w:lsdException w:name="Dark List Accent 3" w:uiPriority="70"/>
+    <w:lsdException w:name="Colorful Shading Accent 3" w:uiPriority="71"/>
+    <w:lsdException w:name="Colorful List Accent 3" w:uiPriority="72"/>
+    <w:lsdException w:name="Colorful Grid Accent 3" w:uiPriority="73"/>
+    <w:lsdException w:name="Light Shading Accent 4" w:uiPriority="60"/>
+    <w:lsdException w:name="Light List Accent 4" w:uiPriority="61"/>
+    <w:lsdException w:name="Light Grid Accent 4" w:uiPriority="62"/>
+    <w:lsdException w:name="Medium Shading 1 Accent 4" w:uiPriority="63"/>
+    <w:lsdException w:name="Medium Shading 2 Accent 4" w:uiPriority="64"/>
+    <w:lsdException w:name="Medium List 1 Accent 4" w:uiPriority="65"/>
+    <w:lsdException w:name="Medium List 2 Accent 4" w:uiPriority="66"/>
+    <w:lsdException w:name="Medium Grid 1 Accent 4" w:uiPriority="67"/>
+    <w:lsdException w:name="Medium Grid 2 Accent 4" w:uiPriority="68"/>
+    <w:lsdException w:name="Medium Grid 3 Accent 4" w:uiPriority="69"/>
+    <w:lsdException w:name="Dark List Accent 4" w:uiPriority="70"/>
+    <w:lsdException w:name="Colorful Shading Accent 4" w:uiPriority="71"/>
+    <w:lsdException w:name="Colorful List Accent 4" w:uiPriority="72"/>
+    <w:lsdException w:name="Colorful Grid Accent 4" w:uiPriority="73"/>
+    <w:lsdException w:name="Light Shading Accent 5" w:uiPriority="60"/>
+    <w:lsdException w:name="Light List Accent 5" w:uiPriority="61"/>
+    <w:lsdException w:name="Light Grid Accent 5" w:uiPriority="62"/>
+    <w:lsdException w:name="Medium Shading 1 Accent 5" w:uiPriority="63"/>
+    <w:lsdException w:name="Medium Shading 2 Accent 5" w:uiPriority="64"/>
+    <w:lsdException w:name="Medium List 1 Accent 5" w:uiPriority="65"/>
+    <w:lsdException w:name="Medium List 2 Accent 5" w:uiPriority="66"/>
+    <w:lsdException w:name="Medium Grid 1 Accent 5" w:uiPriority="67"/>
+    <w:lsdException w:name="Medium Grid 2 Accent 5" w:uiPriority="68"/>
+    <w:lsdException w:name="Medium Grid 3 Accent 5" w:uiPriority="69"/>
+    <w:lsdException w:name="Dark List Accent 5" w:uiPriority="70"/>
+    <w:lsdException w:name="Colorful Shading Accent 5" w:uiPriority="71"/>
+    <w:lsdException w:name="Colorful List Accent 5" w:uiPriority="72"/>
+    <w:lsdException w:name="Colorful Grid Accent 5" w:uiPriority="73"/>
+    <w:lsdException w:name="Light Shading Accent 6" w:uiPriority="60"/>
+    <w:lsdException w:name="Light List Accent 6" w:uiPriority="61"/>
+    <w:lsdException w:name="Light Grid Accent 6" w:uiPriority="62"/>
+    <w:lsdException w:name="Medium Shading 1 Accent 6" w:uiPriority="63"/>
+    <w:lsdException w:name="Medium Shading 2 Accent 6" w:uiPriority="64"/>
+    <w:lsdException w:name="Medium List 1 Accent 6" w:uiPriority="65"/>
+    <w:lsdException w:name="Medium List 2 Accent 6" w:uiPriority="66"/>
+    <w:lsdException w:name="Medium Grid 1 Accent 6" w:uiPriority="67"/>
+    <w:lsdException w:name="Medium Grid 2 Accent 6" w:uiPriority="68"/>
+    <w:lsdException w:name="Medium Grid 3 Accent 6" w:uiPriority="69"/>
+    <w:lsdException w:name="Dark List Accent 6" w:uiPriority="70"/>
+    <w:lsdException w:name="Colorful Shading Accent 6" w:uiPriority="71"/>
+    <w:lsdException w:name="Colorful List Accent 6" w:uiPriority="72"/>
+    <w:lsdException w:name="Colorful Grid Accent 6" w:uiPriority="73"/>
+    <w:lsdException w:name="Subtle Emphasis" w:uiPriority="19"/>
+    <w:lsdException w:name="Intense Emphasis" w:uiPriority="21" w:qFormat="1"/>
+    <w:lsdException w:name="Subtle Reference" w:uiPriority="31"/>
+    <w:lsdException w:name="Intense Reference" w:uiPriority="32"/>
+    <w:lsdException w:name="Book Title" w:uiPriority="33"/>
+    <w:lsdException w:name="Bibliography" w:semiHidden="1" w:uiPriority="37" w:unhideWhenUsed="1"/>
+    <w:lsdException w:name="TOC Heading" w:semiHidden="1" w:uiPriority="39" w:unhideWhenUsed="1" w:qFormat="1"/>
+    <w:lsdException w:name="Plain Table 5" w:semiHidden="1" w:unhideWhenUsed="1"/>
+    <w:lsdException w:name="Grid Table Light" w:semiHidden="1" w:unhideWhenUsed="1"/>
+    <w:lsdException w:name="Grid Table 1 Light" w:semiHidden="1" w:unhideWhenUsed="1"/>
+    <w:lsdException w:name="Grid Table 2" w:semiHidden="1" w:unhideWhenUsed="1"/>
+    <w:lsdException w:name="Grid Table 3" w:semiHidden="1" w:unhideWhenUsed="1"/>
+    <w:lsdException w:name="Grid Table 4" w:uiPriority="49"/>
+    <w:lsdException w:name="Grid Table 5 Dark" w:uiPriority="50"/>
+    <w:lsdException w:name="Grid Table 6 Colorful" w:uiPriority="51"/>
+    <w:lsdException w:name="Grid Table 7 Colorful" w:uiPriority="52"/>
+    <w:lsdException w:name="Grid Table 1 Light Accent 1" w:uiPriority="46"/>
+    <w:lsdException w:name="Grid Table 2 Accent 1" w:uiPriority="47"/>
+    <w:lsdException w:name="Grid Table 3 Accent 1" w:uiPriority="48"/>
+    <w:lsdException w:name="Grid Table 4 Accent 1" w:uiPriority="49"/>
+    <w:lsdException w:name="Grid Table 5 Dark Accent 1" w:uiPriority="50"/>
+    <w:lsdException w:name="Grid Table 6 Colorful Accent 1" w:uiPriority="51"/>
+    <w:lsdException w:name="Grid Table 7 Colorful Accent 1" w:uiPriority="52"/>
+    <w:lsdException w:name="Grid Table 1 Light Accent 2" w:uiPriority="46"/>
+    <w:lsdException w:name="Grid Table 2 Accent 2" w:uiPriority="47"/>
+    <w:lsdException w:name="Grid Table 3 Accent 2" w:uiPriority="48"/>
+    <w:lsdException w:name="Grid Table 4 Accent 2" w:uiPriority="49"/>
+    <w:lsdException w:name="Grid Table 5 Dark Accent 2" w:uiPriority="50"/>
+    <w:lsdException w:name="Grid Table 6 Colorful Accent 2" w:uiPriority="51"/>
+    <w:lsdException w:name="Grid Table 7 Colorful Accent 2" w:uiPriority="52"/>
+    <w:lsdException w:name="Grid Table 1 Light Accent 3" w:uiPriority="46"/>
+    <w:lsdException w:name="Grid Table 2 Accent 3" w:uiPriority="47"/>
+    <w:lsdException w:name="Grid Table 3 Accent 3" w:uiPriority="48"/>
+    <w:lsdException w:name="Grid Table 4 Accent 3" w:uiPriority="49"/>
+    <w:lsdException w:name="Grid Table 5 Dark Accent 3" w:uiPriority="50"/>
+    <w:lsdException w:name="Grid Table 6 Colorful Accent 3" w:uiPriority="51"/>
+    <w:lsdException w:name="Grid Table 7 Colorful Accent 3" w:uiPriority="52"/>
+    <w:lsdException w:name="Grid Table 1 Light Accent 4" w:uiPriority="46"/>
+    <w:lsdException w:name="Grid Table 2 Accent 4" w:uiPriority="47"/>
+    <w:lsdException w:name="Grid Table 3 Accent 4" w:uiPriority="48"/>
+    <w:lsdException w:name="Grid Table 4 Accent 4" w:uiPriority="49"/>
+    <w:lsdException w:name="Grid Table 5 Dark Accent 4" w:uiPriority="50"/>
+    <w:lsdException w:name="Grid Table 6 Colorful Accent 4" w:uiPriority="51"/>
+    <w:lsdException w:name="Grid Table 7 Colorful Accent 4" w:uiPriority="52"/>
+    <w:lsdException w:name="Grid Table 1 Light Accent 5" w:uiPriority="46"/>
+    <w:lsdException w:name="Grid Table 2 Accent 5" w:uiPriority="47"/>
+    <w:lsdException w:name="Grid Table 3 Accent 5" w:uiPriority="48"/>
+    <w:lsdException w:name="Grid Table 4 Accent 5" w:uiPriority="49"/>
+    <w:lsdException w:name="Grid Table 5 Dark Accent 5" w:uiPriority="50"/>
+    <w:lsdException w:name="Grid Table 6 Colorful Accent 5" w:uiPriority="51"/>
+    <w:lsdException w:name="Grid Table 7 Colorful Accent 5" w:uiPriority="52"/>
+    <w:lsdException w:name="Grid Table 1 Light Accent 6" w:uiPriority="46"/>
+    <w:lsdException w:name="Grid Table 2 Accent 6" w:uiPriority="47"/>
+    <w:lsdException w:name="Grid Table 3 Accent 6" w:uiPriority="48"/>
+    <w:lsdException w:name="Grid Table 4 Accent 6" w:uiPriority="49"/>
+    <w:lsdException w:name="Grid Table 5 Dark Accent 6" w:uiPriority="50"/>
+    <w:lsdException w:name="Grid Table 6 Colorful Accent 6" w:uiPriority="51"/>
+    <w:lsdException w:name="Grid Table 7 Colorful Accent 6" w:uiPriority="52"/>
+    <w:lsdException w:name="List Table 1 Light" w:uiPriority="46"/>
+    <w:lsdException w:name="List Table 2" w:uiPriority="47"/>
+    <w:lsdException w:name="List Table 3" w:uiPriority="48"/>
+    <w:lsdException w:name="List Table 4" w:uiPriority="49"/>
+    <w:lsdException w:name="List Table 5 Dark" w:uiPriority="50"/>
+    <w:lsdException w:name="List Table 6 Colorful" w:uiPriority="51"/>
+    <w:lsdException w:name="List Table 7 Colorful" w:uiPriority="52"/>
+    <w:lsdException w:name="List Table 1 Light Accent 1" w:uiPriority="46"/>
+    <w:lsdException w:name="List Table 2 Accent 1" w:uiPriority="47"/>
+    <w:lsdException w:name="List Table 3 Accent 1" w:uiPriority="48"/>
+    <w:lsdException w:name="List Table 4 Accent 1" w:uiPriority="49"/>
+    <w:lsdException w:name="List Table 5 Dark Accent 1" w:uiPriority="50"/>
+    <w:lsdException w:name="List Table 6 Colorful Accent 1" w:uiPriority="51"/>
+    <w:lsdException w:name="List Table 7 Colorful Accent 1" w:uiPriority="52"/>
+    <w:lsdException w:name="List Table 1 Light Accent 2" w:uiPriority="46"/>
+    <w:lsdException w:name="List Table 2 Accent 2" w:uiPriority="47"/>
+    <w:lsdException w:name="List Table 3 Accent 2" w:uiPriority="48"/>
+    <w:lsdException w:name="List Table 4 Accent 2" w:uiPriority="49"/>
+    <w:lsdException w:name="List Table 5 Dark Accent 2" w:uiPriority="50"/>
+    <w:lsdException w:name="List Table 6 Colorful Accent 2" w:uiPriority="51"/>
+    <w:lsdException w:name="List Table 7 Colorful Accent 2" w:uiPriority="52"/>
+    <w:lsdException w:name="List Table 1 Light Accent 3" w:uiPriority="46"/>
+    <w:lsdException w:name="List Table 2 Accent 3" w:uiPriority="47"/>
+    <w:lsdException w:name="List Table 3 Accent 3" w:uiPriority="48"/>
+    <w:lsdException w:name="List Table 4 Accent 3" w:uiPriority="49"/>
+    <w:lsdException w:name="List Table 5 Dark Accent 3" w:uiPriority="50"/>
+    <w:lsdException w:name="List Table 6 Colorful Accent 3" w:uiPriority="51"/>
+    <w:lsdException w:name="List Table 7 Colorful Accent 3" w:uiPriority="52"/>
+    <w:lsdException w:name="List Table 1 Light Accent 4" w:uiPriority="46"/>
+    <w:lsdException w:name="List Table 2 Accent 4" w:uiPriority="47"/>
+    <w:lsdException w:name="List Table 3 Accent 4" w:uiPriority="48"/>
+    <w:lsdException w:name="List Table 4 Accent 4" w:uiPriority="49"/>
+    <w:lsdException w:name="List Table 5 Dark Accent 4" w:uiPriority="50"/>
+    <w:lsdException w:name="List Table 6 Colorful Accent 4" w:uiPriority="51"/>
+    <w:lsdException w:name="List Table 7 Colorful Accent 4" w:uiPriority="52"/>
+    <w:lsdException w:name="List Table 1 Light Accent 5" w:uiPriority="46"/>
+    <w:lsdException w:name="List Table 2 Accent 5" w:uiPriority="47"/>
+    <w:lsdException w:name="List Table 3 Accent 5" w:uiPriority="48"/>
+    <w:lsdException w:name="List Table 4 Accent 5" w:uiPriority="49"/>
+    <w:lsdException w:name="List Table 5 Dark Accent 5" w:uiPriority="50"/>
+    <w:lsdException w:name="List Table 6 Colorful Accent 5" w:uiPriority="51"/>
+    <w:lsdException w:name="List Table 7 Colorful Accent 5" w:uiPriority="52"/>
+    <w:lsdException w:name="List Table 1 Light Accent 6" w:uiPriority="46"/>
+    <w:lsdException w:name="List Table 2 Accent 6" w:uiPriority="47"/>
+    <w:lsdException w:name="List Table 3 Accent 6" w:uiPriority="48"/>
+    <w:lsdException w:name="List Table 4 Accent 6" w:uiPriority="49"/>
+    <w:lsdException w:name="List Table 5 Dark Accent 6" w:uiPriority="50"/>
+    <w:lsdException w:name="List Table 6 Colorful Accent 6" w:uiPriority="51"/>
+    <w:lsdException w:name="List Table 7 Colorful Accent 6" w:uiPriority="52"/>
+    <w:lsdException w:name="Mention" w:semiHidden="1" w:unhideWhenUsed="1"/>
+    <w:lsdException w:name="Smart Hyperlink" w:semiHidden="1" w:unhideWhenUsed="1"/>
+    <w:lsdException w:name="Hashtag" w:semiHidden="1" w:unhideWhenUsed="1"/>
+    <w:lsdException w:name="Unresolved Mention" w:semiHidden="1" w:unhideWhenUsed="1"/>
+    <w:lsdException w:name="Smart Link" w:semiHidden="1" w:unhideWhenUsed="1"/>
   </w:latentStyles>
-  <w:style w:type="paragraph" w:default="1" w:styleId="Normal">
+  <w:style w:type="paragraph" w:default="1" w:styleId="Standard">
     <w:name w:val="Normal"/>
     <w:qFormat/>
     <w:rsid w:val="001266C1"/>
@@ -2757,11 +3027,11 @@
       <w:color w:val="1C1915" w:themeColor="background1" w:themeShade="1A"/>
     </w:rPr>
   </w:style>
-  <w:style w:type="paragraph" w:styleId="Heading1">
+  <w:style w:type="paragraph" w:styleId="berschrift1">
     <w:name w:val="heading 1"/>
-    <w:basedOn w:val="Normal"/>
-    <w:next w:val="Normal"/>
-    <w:link w:val="Heading1Char"/>
+    <w:basedOn w:val="Standard"/>
+    <w:next w:val="Standard"/>
+    <w:link w:val="berschrift1Zchn"/>
     <w:uiPriority w:val="9"/>
     <w:rsid w:val="003E67D9"/>
     <w:pPr>
@@ -2782,10 +3052,10 @@
       <w:szCs w:val="52"/>
     </w:rPr>
   </w:style>
-  <w:style w:type="paragraph" w:styleId="Heading2">
+  <w:style w:type="paragraph" w:styleId="berschrift2">
     <w:name w:val="heading 2"/>
-    <w:next w:val="Normal"/>
-    <w:link w:val="Heading2Char"/>
+    <w:next w:val="Standard"/>
+    <w:link w:val="berschrift2Zchn"/>
     <w:rsid w:val="003E67D9"/>
     <w:pPr>
       <w:keepNext/>
@@ -2802,10 +3072,10 @@
       <w:lang w:eastAsia="de-DE"/>
     </w:rPr>
   </w:style>
-  <w:style w:type="paragraph" w:styleId="Heading3">
+  <w:style w:type="paragraph" w:styleId="berschrift3">
     <w:name w:val="heading 3"/>
-    <w:next w:val="Normal"/>
-    <w:link w:val="Heading3Char"/>
+    <w:next w:val="Standard"/>
+    <w:link w:val="berschrift3Zchn"/>
     <w:unhideWhenUsed/>
     <w:rsid w:val="003E67D9"/>
     <w:pPr>
@@ -2823,11 +3093,11 @@
       <w:szCs w:val="24"/>
     </w:rPr>
   </w:style>
-  <w:style w:type="paragraph" w:styleId="Heading4">
+  <w:style w:type="paragraph" w:styleId="berschrift4">
     <w:name w:val="heading 4"/>
-    <w:basedOn w:val="Normal"/>
-    <w:next w:val="Normal"/>
-    <w:link w:val="Heading4Char"/>
+    <w:basedOn w:val="Standard"/>
+    <w:next w:val="Standard"/>
+    <w:link w:val="berschrift4Zchn"/>
     <w:autoRedefine/>
     <w:rsid w:val="002D3A40"/>
     <w:pPr>
@@ -2836,10 +3106,10 @@
       <w:outlineLvl w:val="3"/>
     </w:pPr>
   </w:style>
-  <w:style w:type="paragraph" w:styleId="Heading5">
+  <w:style w:type="paragraph" w:styleId="berschrift5">
     <w:name w:val="heading 5"/>
-    <w:next w:val="Normal"/>
-    <w:link w:val="Heading5Char"/>
+    <w:next w:val="Standard"/>
+    <w:link w:val="berschrift5Zchn"/>
     <w:autoRedefine/>
     <w:rsid w:val="003E67D9"/>
     <w:pPr>
@@ -2854,10 +3124,10 @@
       <w:lang w:val="de-DE" w:eastAsia="de-DE"/>
     </w:rPr>
   </w:style>
-  <w:style w:type="paragraph" w:styleId="Heading6">
+  <w:style w:type="paragraph" w:styleId="berschrift6">
     <w:name w:val="heading 6"/>
-    <w:next w:val="Normal"/>
-    <w:link w:val="Heading6Char"/>
+    <w:next w:val="Standard"/>
+    <w:link w:val="berschrift6Zchn"/>
     <w:autoRedefine/>
     <w:rsid w:val="003E67D9"/>
     <w:pPr>
@@ -2875,11 +3145,11 @@
       <w:lang w:val="de-DE" w:eastAsia="de-DE"/>
     </w:rPr>
   </w:style>
-  <w:style w:type="paragraph" w:styleId="Heading7">
+  <w:style w:type="paragraph" w:styleId="berschrift7">
     <w:name w:val="heading 7"/>
-    <w:basedOn w:val="Normal"/>
-    <w:next w:val="Normal"/>
-    <w:link w:val="Heading7Char"/>
+    <w:basedOn w:val="Standard"/>
+    <w:next w:val="Standard"/>
+    <w:link w:val="berschrift7Zchn"/>
     <w:rsid w:val="003E67D9"/>
     <w:pPr>
       <w:spacing w:before="240" w:after="60" w:line="300" w:lineRule="atLeast"/>
@@ -2893,11 +3163,11 @@
       <w:lang w:eastAsia="de-DE"/>
     </w:rPr>
   </w:style>
-  <w:style w:type="paragraph" w:styleId="Heading8">
+  <w:style w:type="paragraph" w:styleId="berschrift8">
     <w:name w:val="heading 8"/>
-    <w:basedOn w:val="Normal"/>
-    <w:next w:val="Normal"/>
-    <w:link w:val="Heading8Char"/>
+    <w:basedOn w:val="Standard"/>
+    <w:next w:val="Standard"/>
+    <w:link w:val="berschrift8Zchn"/>
     <w:rsid w:val="003E67D9"/>
     <w:pPr>
       <w:spacing w:before="240" w:after="60" w:line="300" w:lineRule="atLeast"/>
@@ -2911,11 +3181,11 @@
       <w:lang w:eastAsia="de-DE"/>
     </w:rPr>
   </w:style>
-  <w:style w:type="paragraph" w:styleId="Heading9">
+  <w:style w:type="paragraph" w:styleId="berschrift9">
     <w:name w:val="heading 9"/>
-    <w:basedOn w:val="Normal"/>
-    <w:next w:val="Normal"/>
-    <w:link w:val="Heading9Char"/>
+    <w:basedOn w:val="Standard"/>
+    <w:next w:val="Standard"/>
+    <w:link w:val="berschrift9Zchn"/>
     <w:rsid w:val="003E67D9"/>
     <w:pPr>
       <w:spacing w:before="240" w:after="60" w:line="300" w:lineRule="atLeast"/>
@@ -2931,12 +3201,13 @@
       <w:lang w:eastAsia="de-DE"/>
     </w:rPr>
   </w:style>
-  <w:style w:type="character" w:default="1" w:styleId="DefaultParagraphFont">
+  <w:style w:type="character" w:default="1" w:styleId="Absatz-Standardschriftart">
     <w:name w:val="Default Paragraph Font"/>
     <w:uiPriority w:val="1"/>
+    <w:semiHidden/>
     <w:unhideWhenUsed/>
   </w:style>
-  <w:style w:type="table" w:default="1" w:styleId="TableNormal">
+  <w:style w:type="table" w:default="1" w:styleId="NormaleTabelle">
     <w:name w:val="Normal Table"/>
     <w:uiPriority w:val="99"/>
     <w:semiHidden/>
@@ -2951,16 +3222,16 @@
       </w:tblCellMar>
     </w:tblPr>
   </w:style>
-  <w:style w:type="numbering" w:default="1" w:styleId="NoList">
+  <w:style w:type="numbering" w:default="1" w:styleId="KeineListe">
     <w:name w:val="No List"/>
     <w:uiPriority w:val="99"/>
     <w:semiHidden/>
     <w:unhideWhenUsed/>
   </w:style>
-  <w:style w:type="character" w:customStyle="1" w:styleId="Heading1Char">
-    <w:name w:val="Heading 1 Char"/>
-    <w:basedOn w:val="DefaultParagraphFont"/>
-    <w:link w:val="Heading1"/>
+  <w:style w:type="character" w:customStyle="1" w:styleId="berschrift1Zchn">
+    <w:name w:val="Überschrift 1 Zchn"/>
+    <w:basedOn w:val="Absatz-Standardschriftart"/>
+    <w:link w:val="berschrift1"/>
     <w:uiPriority w:val="9"/>
     <w:rsid w:val="003E67D9"/>
     <w:rPr>
@@ -2972,10 +3243,10 @@
       <w:szCs w:val="52"/>
     </w:rPr>
   </w:style>
-  <w:style w:type="character" w:customStyle="1" w:styleId="Heading2Char">
-    <w:name w:val="Heading 2 Char"/>
-    <w:basedOn w:val="DefaultParagraphFont"/>
-    <w:link w:val="Heading2"/>
+  <w:style w:type="character" w:customStyle="1" w:styleId="berschrift2Zchn">
+    <w:name w:val="Überschrift 2 Zchn"/>
+    <w:basedOn w:val="Absatz-Standardschriftart"/>
+    <w:link w:val="berschrift2"/>
     <w:rsid w:val="003E67D9"/>
     <w:rPr>
       <w:rFonts w:ascii="Arial" w:eastAsia="Tahoma" w:hAnsi="Arial" w:cs="Times New Roman"/>
@@ -2985,10 +3256,10 @@
       <w:lang w:eastAsia="de-DE"/>
     </w:rPr>
   </w:style>
-  <w:style w:type="character" w:customStyle="1" w:styleId="Heading3Char">
-    <w:name w:val="Heading 3 Char"/>
-    <w:basedOn w:val="DefaultParagraphFont"/>
-    <w:link w:val="Heading3"/>
+  <w:style w:type="character" w:customStyle="1" w:styleId="berschrift3Zchn">
+    <w:name w:val="Überschrift 3 Zchn"/>
+    <w:basedOn w:val="Absatz-Standardschriftart"/>
+    <w:link w:val="berschrift3"/>
     <w:rsid w:val="003E67D9"/>
     <w:rPr>
       <w:rFonts w:ascii="Arial" w:eastAsiaTheme="majorEastAsia" w:hAnsi="Arial" w:cstheme="majorBidi"/>
@@ -2998,20 +3269,20 @@
       <w:szCs w:val="24"/>
     </w:rPr>
   </w:style>
-  <w:style w:type="character" w:customStyle="1" w:styleId="Heading4Char">
-    <w:name w:val="Heading 4 Char"/>
-    <w:basedOn w:val="DefaultParagraphFont"/>
-    <w:link w:val="Heading4"/>
+  <w:style w:type="character" w:customStyle="1" w:styleId="berschrift4Zchn">
+    <w:name w:val="Überschrift 4 Zchn"/>
+    <w:basedOn w:val="Absatz-Standardschriftart"/>
+    <w:link w:val="berschrift4"/>
     <w:rsid w:val="002D3A40"/>
     <w:rPr>
       <w:rFonts w:ascii="Calibri" w:hAnsi="Calibri"/>
       <w:color w:val="1C1915" w:themeColor="background1" w:themeShade="1A"/>
     </w:rPr>
   </w:style>
-  <w:style w:type="character" w:customStyle="1" w:styleId="Heading5Char">
-    <w:name w:val="Heading 5 Char"/>
-    <w:basedOn w:val="DefaultParagraphFont"/>
-    <w:link w:val="Heading5"/>
+  <w:style w:type="character" w:customStyle="1" w:styleId="berschrift5Zchn">
+    <w:name w:val="Überschrift 5 Zchn"/>
+    <w:basedOn w:val="Absatz-Standardschriftart"/>
+    <w:link w:val="berschrift5"/>
     <w:rsid w:val="003E67D9"/>
     <w:rPr>
       <w:rFonts w:ascii="Arial" w:eastAsia="Times New Roman" w:hAnsi="Arial" w:cs="Times New Roman"/>
@@ -3021,10 +3292,10 @@
       <w:lang w:val="de-DE" w:eastAsia="de-DE"/>
     </w:rPr>
   </w:style>
-  <w:style w:type="character" w:customStyle="1" w:styleId="Heading6Char">
-    <w:name w:val="Heading 6 Char"/>
-    <w:basedOn w:val="DefaultParagraphFont"/>
-    <w:link w:val="Heading6"/>
+  <w:style w:type="character" w:customStyle="1" w:styleId="berschrift6Zchn">
+    <w:name w:val="Überschrift 6 Zchn"/>
+    <w:basedOn w:val="Absatz-Standardschriftart"/>
+    <w:link w:val="berschrift6"/>
     <w:rsid w:val="003E67D9"/>
     <w:rPr>
       <w:rFonts w:ascii="Arial" w:eastAsia="Times New Roman" w:hAnsi="Arial" w:cs="Times New Roman"/>
@@ -3035,10 +3306,10 @@
       <w:lang w:val="de-DE" w:eastAsia="de-DE"/>
     </w:rPr>
   </w:style>
-  <w:style w:type="character" w:customStyle="1" w:styleId="Heading7Char">
-    <w:name w:val="Heading 7 Char"/>
-    <w:basedOn w:val="DefaultParagraphFont"/>
-    <w:link w:val="Heading7"/>
+  <w:style w:type="character" w:customStyle="1" w:styleId="berschrift7Zchn">
+    <w:name w:val="Überschrift 7 Zchn"/>
+    <w:basedOn w:val="Absatz-Standardschriftart"/>
+    <w:link w:val="berschrift7"/>
     <w:rsid w:val="003E67D9"/>
     <w:rPr>
       <w:rFonts w:ascii="Arial" w:eastAsia="Times New Roman" w:hAnsi="Arial" w:cs="Times New Roman"/>
@@ -3046,10 +3317,10 @@
       <w:lang w:eastAsia="de-DE"/>
     </w:rPr>
   </w:style>
-  <w:style w:type="character" w:customStyle="1" w:styleId="Heading8Char">
-    <w:name w:val="Heading 8 Char"/>
-    <w:basedOn w:val="DefaultParagraphFont"/>
-    <w:link w:val="Heading8"/>
+  <w:style w:type="character" w:customStyle="1" w:styleId="berschrift8Zchn">
+    <w:name w:val="Überschrift 8 Zchn"/>
+    <w:basedOn w:val="Absatz-Standardschriftart"/>
+    <w:link w:val="berschrift8"/>
     <w:rsid w:val="003E67D9"/>
     <w:rPr>
       <w:rFonts w:ascii="Arial" w:eastAsia="Times New Roman" w:hAnsi="Arial" w:cs="Times New Roman"/>
@@ -3059,10 +3330,10 @@
       <w:lang w:eastAsia="de-DE"/>
     </w:rPr>
   </w:style>
-  <w:style w:type="character" w:customStyle="1" w:styleId="Heading9Char">
-    <w:name w:val="Heading 9 Char"/>
-    <w:basedOn w:val="DefaultParagraphFont"/>
-    <w:link w:val="Heading9"/>
+  <w:style w:type="character" w:customStyle="1" w:styleId="berschrift9Zchn">
+    <w:name w:val="Überschrift 9 Zchn"/>
+    <w:basedOn w:val="Absatz-Standardschriftart"/>
+    <w:link w:val="berschrift9"/>
     <w:rsid w:val="003E67D9"/>
     <w:rPr>
       <w:rFonts w:ascii="Arial" w:eastAsia="Times New Roman" w:hAnsi="Arial" w:cs="Times New Roman"/>
@@ -3074,10 +3345,10 @@
       <w:lang w:eastAsia="de-DE"/>
     </w:rPr>
   </w:style>
-  <w:style w:type="paragraph" w:styleId="BalloonText">
+  <w:style w:type="paragraph" w:styleId="Sprechblasentext">
     <w:name w:val="Balloon Text"/>
-    <w:basedOn w:val="Normal"/>
-    <w:link w:val="BalloonTextChar"/>
+    <w:basedOn w:val="Standard"/>
+    <w:link w:val="SprechblasentextZchn"/>
     <w:uiPriority w:val="99"/>
     <w:semiHidden/>
     <w:unhideWhenUsed/>
@@ -3091,10 +3362,10 @@
       <w:szCs w:val="18"/>
     </w:rPr>
   </w:style>
-  <w:style w:type="character" w:customStyle="1" w:styleId="BalloonTextChar">
-    <w:name w:val="Balloon Text Char"/>
-    <w:basedOn w:val="DefaultParagraphFont"/>
-    <w:link w:val="BalloonText"/>
+  <w:style w:type="character" w:customStyle="1" w:styleId="SprechblasentextZchn">
+    <w:name w:val="Sprechblasentext Zchn"/>
+    <w:basedOn w:val="Absatz-Standardschriftart"/>
+    <w:link w:val="Sprechblasentext"/>
     <w:uiPriority w:val="99"/>
     <w:semiHidden/>
     <w:rsid w:val="0062629B"/>
@@ -3107,7 +3378,7 @@
   </w:style>
   <w:style w:type="numbering" w:styleId="111111">
     <w:name w:val="Outline List 2"/>
-    <w:basedOn w:val="NoList"/>
+    <w:basedOn w:val="KeineListe"/>
     <w:uiPriority w:val="99"/>
     <w:semiHidden/>
     <w:unhideWhenUsed/>
@@ -3118,10 +3389,10 @@
       </w:numPr>
     </w:pPr>
   </w:style>
-  <w:style w:type="paragraph" w:styleId="TOC1">
+  <w:style w:type="paragraph" w:styleId="Verzeichnis1">
     <w:name w:val="toc 1"/>
     <w:basedOn w:val="H-Tablelegend"/>
-    <w:next w:val="Normal"/>
+    <w:next w:val="Standard"/>
     <w:autoRedefine/>
     <w:uiPriority w:val="39"/>
     <w:unhideWhenUsed/>
@@ -3139,9 +3410,9 @@
       <w:szCs w:val="28"/>
     </w:rPr>
   </w:style>
-  <w:style w:type="character" w:styleId="CommentReference">
+  <w:style w:type="character" w:styleId="Kommentarzeichen">
     <w:name w:val="annotation reference"/>
-    <w:basedOn w:val="DefaultParagraphFont"/>
+    <w:basedOn w:val="Absatz-Standardschriftart"/>
     <w:uiPriority w:val="99"/>
     <w:semiHidden/>
     <w:unhideWhenUsed/>
@@ -3151,10 +3422,10 @@
       <w:szCs w:val="16"/>
     </w:rPr>
   </w:style>
-  <w:style w:type="paragraph" w:styleId="CommentText">
+  <w:style w:type="paragraph" w:styleId="Kommentartext">
     <w:name w:val="annotation text"/>
-    <w:basedOn w:val="Normal"/>
-    <w:link w:val="CommentTextChar"/>
+    <w:basedOn w:val="Standard"/>
+    <w:link w:val="KommentartextZchn"/>
     <w:uiPriority w:val="99"/>
     <w:semiHidden/>
     <w:unhideWhenUsed/>
@@ -3164,10 +3435,10 @@
       <w:szCs w:val="20"/>
     </w:rPr>
   </w:style>
-  <w:style w:type="character" w:customStyle="1" w:styleId="CommentTextChar">
-    <w:name w:val="Comment Text Char"/>
-    <w:basedOn w:val="DefaultParagraphFont"/>
-    <w:link w:val="CommentText"/>
+  <w:style w:type="character" w:customStyle="1" w:styleId="KommentartextZchn">
+    <w:name w:val="Kommentartext Zchn"/>
+    <w:basedOn w:val="Absatz-Standardschriftart"/>
+    <w:link w:val="Kommentartext"/>
     <w:uiPriority w:val="99"/>
     <w:semiHidden/>
     <w:rsid w:val="00AB5096"/>
@@ -3178,11 +3449,11 @@
       <w:szCs w:val="20"/>
     </w:rPr>
   </w:style>
-  <w:style w:type="paragraph" w:styleId="CommentSubject">
+  <w:style w:type="paragraph" w:styleId="Kommentarthema">
     <w:name w:val="annotation subject"/>
-    <w:basedOn w:val="CommentText"/>
-    <w:next w:val="CommentText"/>
-    <w:link w:val="CommentSubjectChar"/>
+    <w:basedOn w:val="Kommentartext"/>
+    <w:next w:val="Kommentartext"/>
+    <w:link w:val="KommentarthemaZchn"/>
     <w:uiPriority w:val="99"/>
     <w:semiHidden/>
     <w:unhideWhenUsed/>
@@ -3192,10 +3463,10 @@
       <w:bCs/>
     </w:rPr>
   </w:style>
-  <w:style w:type="character" w:customStyle="1" w:styleId="CommentSubjectChar">
-    <w:name w:val="Comment Subject Char"/>
-    <w:basedOn w:val="CommentTextChar"/>
-    <w:link w:val="CommentSubject"/>
+  <w:style w:type="character" w:customStyle="1" w:styleId="KommentarthemaZchn">
+    <w:name w:val="Kommentarthema Zchn"/>
+    <w:basedOn w:val="KommentartextZchn"/>
+    <w:link w:val="Kommentarthema"/>
     <w:uiPriority w:val="99"/>
     <w:semiHidden/>
     <w:rsid w:val="00ED5230"/>
@@ -3208,9 +3479,9 @@
       <w:szCs w:val="20"/>
     </w:rPr>
   </w:style>
-  <w:style w:type="table" w:styleId="LightShading-Accent1">
+  <w:style w:type="table" w:styleId="HelleSchattierung-Akzent1">
     <w:name w:val="Light Shading Accent 1"/>
-    <w:basedOn w:val="TableNormal"/>
+    <w:basedOn w:val="NormaleTabelle"/>
     <w:uiPriority w:val="60"/>
     <w:rsid w:val="007F0043"/>
     <w:pPr>
@@ -3224,17 +3495,10 @@
     <w:tblPr>
       <w:tblStyleRowBandSize w:val="1"/>
       <w:tblStyleColBandSize w:val="1"/>
-      <w:tblInd w:w="0" w:type="dxa"/>
       <w:tblBorders>
         <w:top w:val="single" w:sz="8" w:space="0" w:color="03A7B8" w:themeColor="accent1"/>
         <w:bottom w:val="single" w:sz="8" w:space="0" w:color="03A7B8" w:themeColor="accent1"/>
       </w:tblBorders>
-      <w:tblCellMar>
-        <w:top w:w="0" w:type="dxa"/>
-        <w:left w:w="108" w:type="dxa"/>
-        <w:bottom w:w="0" w:type="dxa"/>
-        <w:right w:w="108" w:type="dxa"/>
-      </w:tblCellMar>
     </w:tblPr>
     <w:tblStylePr w:type="firstRow">
       <w:pPr>
@@ -3313,10 +3577,10 @@
       </w:tcPr>
     </w:tblStylePr>
   </w:style>
-  <w:style w:type="paragraph" w:styleId="FootnoteText">
+  <w:style w:type="paragraph" w:styleId="Funotentext">
     <w:name w:val="footnote text"/>
-    <w:basedOn w:val="Normal"/>
-    <w:link w:val="FootnoteTextChar"/>
+    <w:basedOn w:val="Standard"/>
+    <w:link w:val="FunotentextZchn"/>
     <w:uiPriority w:val="99"/>
     <w:unhideWhenUsed/>
     <w:rsid w:val="00F650AB"/>
@@ -3328,10 +3592,10 @@
       <w:szCs w:val="24"/>
     </w:rPr>
   </w:style>
-  <w:style w:type="character" w:customStyle="1" w:styleId="FootnoteTextChar">
-    <w:name w:val="Footnote Text Char"/>
-    <w:basedOn w:val="DefaultParagraphFont"/>
-    <w:link w:val="FootnoteText"/>
+  <w:style w:type="character" w:customStyle="1" w:styleId="FunotentextZchn">
+    <w:name w:val="Fußnotentext Zchn"/>
+    <w:basedOn w:val="Absatz-Standardschriftart"/>
+    <w:link w:val="Funotentext"/>
     <w:uiPriority w:val="99"/>
     <w:rsid w:val="00F650AB"/>
     <w:rPr>
@@ -3339,25 +3603,25 @@
       <w:szCs w:val="24"/>
     </w:rPr>
   </w:style>
-  <w:style w:type="paragraph" w:styleId="Title">
+  <w:style w:type="paragraph" w:styleId="Titel">
     <w:name w:val="Title"/>
-    <w:basedOn w:val="Normal"/>
-    <w:next w:val="Normal"/>
-    <w:link w:val="TitleChar"/>
+    <w:basedOn w:val="Standard"/>
+    <w:next w:val="Standard"/>
+    <w:link w:val="TitelZchn"/>
     <w:uiPriority w:val="10"/>
     <w:rsid w:val="004772E7"/>
   </w:style>
-  <w:style w:type="character" w:customStyle="1" w:styleId="TitleChar">
-    <w:name w:val="Title Char"/>
-    <w:basedOn w:val="DefaultParagraphFont"/>
-    <w:link w:val="Title"/>
+  <w:style w:type="character" w:customStyle="1" w:styleId="TitelZchn">
+    <w:name w:val="Titel Zchn"/>
+    <w:basedOn w:val="Absatz-Standardschriftart"/>
+    <w:link w:val="Titel"/>
     <w:uiPriority w:val="10"/>
     <w:rsid w:val="004772E7"/>
   </w:style>
-  <w:style w:type="paragraph" w:styleId="TOCHeading">
+  <w:style w:type="paragraph" w:styleId="Inhaltsverzeichnisberschrift">
     <w:name w:val="TOC Heading"/>
-    <w:basedOn w:val="Heading1"/>
-    <w:next w:val="Normal"/>
+    <w:basedOn w:val="berschrift1"/>
+    <w:next w:val="Standard"/>
     <w:uiPriority w:val="39"/>
     <w:unhideWhenUsed/>
     <w:qFormat/>
@@ -3371,9 +3635,9 @@
       <w:szCs w:val="32"/>
     </w:rPr>
   </w:style>
-  <w:style w:type="character" w:styleId="PageNumber">
+  <w:style w:type="character" w:styleId="Seitenzahl">
     <w:name w:val="page number"/>
-    <w:basedOn w:val="DefaultParagraphFont"/>
+    <w:basedOn w:val="Absatz-Standardschriftart"/>
     <w:uiPriority w:val="99"/>
     <w:semiHidden/>
     <w:unhideWhenUsed/>
@@ -3397,10 +3661,10 @@
       <w:lang w:eastAsia="de-DE"/>
     </w:rPr>
   </w:style>
-  <w:style w:type="paragraph" w:styleId="TOC2">
+  <w:style w:type="paragraph" w:styleId="Verzeichnis2">
     <w:name w:val="toc 2"/>
     <w:basedOn w:val="H-Tablelegend"/>
-    <w:next w:val="Normal"/>
+    <w:next w:val="Standard"/>
     <w:autoRedefine/>
     <w:uiPriority w:val="39"/>
     <w:unhideWhenUsed/>
@@ -3418,10 +3682,10 @@
       <w:lang w:eastAsia="en-US"/>
     </w:rPr>
   </w:style>
-  <w:style w:type="paragraph" w:styleId="Footer">
+  <w:style w:type="paragraph" w:styleId="Fuzeile">
     <w:name w:val="footer"/>
-    <w:basedOn w:val="Normal"/>
-    <w:link w:val="FooterChar"/>
+    <w:basedOn w:val="Standard"/>
+    <w:link w:val="FuzeileZchn"/>
     <w:uiPriority w:val="99"/>
     <w:unhideWhenUsed/>
     <w:rsid w:val="00AF778C"/>
@@ -3433,16 +3697,16 @@
       <w:spacing w:after="0"/>
     </w:pPr>
   </w:style>
-  <w:style w:type="character" w:customStyle="1" w:styleId="FooterChar">
-    <w:name w:val="Footer Char"/>
-    <w:basedOn w:val="DefaultParagraphFont"/>
-    <w:link w:val="Footer"/>
+  <w:style w:type="character" w:customStyle="1" w:styleId="FuzeileZchn">
+    <w:name w:val="Fußzeile Zchn"/>
+    <w:basedOn w:val="Absatz-Standardschriftart"/>
+    <w:link w:val="Fuzeile"/>
     <w:uiPriority w:val="99"/>
     <w:rsid w:val="00AF778C"/>
   </w:style>
-  <w:style w:type="character" w:styleId="FollowedHyperlink">
+  <w:style w:type="character" w:styleId="BesuchterLink">
     <w:name w:val="FollowedHyperlink"/>
-    <w:basedOn w:val="DefaultParagraphFont"/>
+    <w:basedOn w:val="Absatz-Standardschriftart"/>
     <w:uiPriority w:val="99"/>
     <w:semiHidden/>
     <w:unhideWhenUsed/>
@@ -3487,10 +3751,10 @@
       <w:szCs w:val="21"/>
     </w:rPr>
   </w:style>
-  <w:style w:type="paragraph" w:styleId="TOC3">
+  <w:style w:type="paragraph" w:styleId="Verzeichnis3">
     <w:name w:val="toc 3"/>
     <w:basedOn w:val="H-Tablelegend"/>
-    <w:next w:val="Normal"/>
+    <w:next w:val="Standard"/>
     <w:autoRedefine/>
     <w:uiPriority w:val="39"/>
     <w:unhideWhenUsed/>
@@ -3510,7 +3774,7 @@
   </w:style>
   <w:style w:type="paragraph" w:customStyle="1" w:styleId="H-Heading2blue">
     <w:name w:val="H-Heading 2 blue"/>
-    <w:next w:val="Normal"/>
+    <w:next w:val="Standard"/>
     <w:link w:val="H-Heading2blueChar"/>
     <w:autoRedefine/>
     <w:qFormat/>
@@ -3536,7 +3800,7 @@
   </w:style>
   <w:style w:type="paragraph" w:customStyle="1" w:styleId="H-Heading1blue">
     <w:name w:val="H-Heading 1 blue"/>
-    <w:next w:val="Normal"/>
+    <w:next w:val="Standard"/>
     <w:link w:val="H-Heading1blueChar"/>
     <w:autoRedefine/>
     <w:qFormat/>
@@ -3560,7 +3824,7 @@
   </w:style>
   <w:style w:type="paragraph" w:customStyle="1" w:styleId="H-Heading3blue">
     <w:name w:val="H-Heading 3 blue"/>
-    <w:next w:val="Normal"/>
+    <w:next w:val="Standard"/>
     <w:link w:val="H-Heading3blueChar"/>
     <w:autoRedefine/>
     <w:qFormat/>
@@ -3599,10 +3863,10 @@
       <w:color w:val="1C1915" w:themeColor="background1" w:themeShade="1A"/>
     </w:rPr>
   </w:style>
-  <w:style w:type="paragraph" w:styleId="Header">
+  <w:style w:type="paragraph" w:styleId="Kopfzeile">
     <w:name w:val="header"/>
-    <w:basedOn w:val="Normal"/>
-    <w:link w:val="HeaderChar"/>
+    <w:basedOn w:val="Standard"/>
+    <w:link w:val="KopfzeileZchn"/>
     <w:uiPriority w:val="99"/>
     <w:unhideWhenUsed/>
     <w:rsid w:val="00783245"/>
@@ -3619,10 +3883,10 @@
       <w:sz w:val="72"/>
     </w:rPr>
   </w:style>
-  <w:style w:type="character" w:customStyle="1" w:styleId="HeaderChar">
-    <w:name w:val="Header Char"/>
-    <w:basedOn w:val="DefaultParagraphFont"/>
-    <w:link w:val="Header"/>
+  <w:style w:type="character" w:customStyle="1" w:styleId="KopfzeileZchn">
+    <w:name w:val="Kopfzeile Zchn"/>
+    <w:basedOn w:val="Absatz-Standardschriftart"/>
+    <w:link w:val="Kopfzeile"/>
     <w:uiPriority w:val="99"/>
     <w:rsid w:val="00783245"/>
     <w:rPr>
@@ -3648,16 +3912,15 @@
       <w:szCs w:val="26"/>
     </w:rPr>
   </w:style>
-  <w:style w:type="table" w:styleId="TableGrid">
+  <w:style w:type="table" w:styleId="Tabellenraster">
     <w:name w:val="Table Grid"/>
-    <w:basedOn w:val="TableNormal"/>
+    <w:basedOn w:val="NormaleTabelle"/>
     <w:uiPriority w:val="39"/>
     <w:rsid w:val="007062AE"/>
     <w:pPr>
       <w:spacing w:after="0" w:line="240" w:lineRule="auto"/>
     </w:pPr>
     <w:tblPr>
-      <w:tblInd w:w="0" w:type="dxa"/>
       <w:tblBorders>
         <w:top w:val="single" w:sz="4" w:space="0" w:color="auto"/>
         <w:left w:val="single" w:sz="4" w:space="0" w:color="auto"/>
@@ -3666,17 +3929,11 @@
         <w:insideH w:val="single" w:sz="4" w:space="0" w:color="auto"/>
         <w:insideV w:val="single" w:sz="4" w:space="0" w:color="auto"/>
       </w:tblBorders>
-      <w:tblCellMar>
-        <w:top w:w="0" w:type="dxa"/>
-        <w:left w:w="108" w:type="dxa"/>
-        <w:bottom w:w="0" w:type="dxa"/>
-        <w:right w:w="108" w:type="dxa"/>
-      </w:tblCellMar>
     </w:tblPr>
   </w:style>
   <w:style w:type="table" w:customStyle="1" w:styleId="H-Table1">
     <w:name w:val="H-Table 1"/>
-    <w:basedOn w:val="TableGrid"/>
+    <w:basedOn w:val="Tabellenraster"/>
     <w:uiPriority w:val="99"/>
     <w:rsid w:val="00146C04"/>
     <w:rPr>
@@ -3684,7 +3941,6 @@
       <w:color w:val="1C1915" w:themeColor="background1" w:themeShade="1A"/>
     </w:rPr>
     <w:tblPr>
-      <w:tblInd w:w="0" w:type="dxa"/>
       <w:tblBorders>
         <w:top w:val="single" w:sz="18" w:space="0" w:color="027C89" w:themeColor="accent1" w:themeShade="BF"/>
         <w:left w:val="single" w:sz="18" w:space="0" w:color="027C89" w:themeColor="accent1" w:themeShade="BF"/>
@@ -3693,12 +3949,6 @@
         <w:insideH w:val="single" w:sz="18" w:space="0" w:color="027C89" w:themeColor="accent1" w:themeShade="BF"/>
         <w:insideV w:val="single" w:sz="18" w:space="0" w:color="027C89" w:themeColor="accent1" w:themeShade="BF"/>
       </w:tblBorders>
-      <w:tblCellMar>
-        <w:top w:w="0" w:type="dxa"/>
-        <w:left w:w="108" w:type="dxa"/>
-        <w:bottom w:w="0" w:type="dxa"/>
-        <w:right w:w="108" w:type="dxa"/>
-      </w:tblCellMar>
     </w:tblPr>
     <w:tcPr>
       <w:shd w:val="clear" w:color="auto" w:fill="auto"/>
@@ -3742,7 +3992,7 @@
   </w:style>
   <w:style w:type="table" w:customStyle="1" w:styleId="H-Table2">
     <w:name w:val="H-Table 2"/>
-    <w:basedOn w:val="TableNormal"/>
+    <w:basedOn w:val="NormaleTabelle"/>
     <w:uiPriority w:val="99"/>
     <w:rsid w:val="00B02924"/>
     <w:pPr>
@@ -3752,7 +4002,6 @@
       <w:color w:val="1C1915" w:themeColor="background1" w:themeShade="1A"/>
     </w:rPr>
     <w:tblPr>
-      <w:tblInd w:w="0" w:type="dxa"/>
       <w:tblBorders>
         <w:top w:val="single" w:sz="12" w:space="0" w:color="BE1D21" w:themeColor="accent3" w:themeShade="BF"/>
         <w:left w:val="single" w:sz="12" w:space="0" w:color="BE1D21" w:themeColor="accent3" w:themeShade="BF"/>
@@ -3761,12 +4010,6 @@
         <w:insideH w:val="single" w:sz="12" w:space="0" w:color="BE1D21" w:themeColor="accent3" w:themeShade="BF"/>
         <w:insideV w:val="single" w:sz="12" w:space="0" w:color="BE1D21" w:themeColor="accent3" w:themeShade="BF"/>
       </w:tblBorders>
-      <w:tblCellMar>
-        <w:top w:w="0" w:type="dxa"/>
-        <w:left w:w="108" w:type="dxa"/>
-        <w:bottom w:w="0" w:type="dxa"/>
-        <w:right w:w="108" w:type="dxa"/>
-      </w:tblCellMar>
     </w:tblPr>
     <w:trPr>
       <w:trHeight w:val="567"/>
@@ -3801,9 +4044,9 @@
       </w:tcPr>
     </w:tblStylePr>
   </w:style>
-  <w:style w:type="character" w:styleId="SubtleEmphasis">
+  <w:style w:type="character" w:styleId="SchwacheHervorhebung">
     <w:name w:val="Subtle Emphasis"/>
-    <w:basedOn w:val="DefaultParagraphFont"/>
+    <w:basedOn w:val="Absatz-Standardschriftart"/>
     <w:uiPriority w:val="19"/>
     <w:rsid w:val="00263479"/>
     <w:rPr>
@@ -3812,9 +4055,9 @@
       <w:color w:val="85D2DB" w:themeColor="text1" w:themeTint="7F"/>
     </w:rPr>
   </w:style>
-  <w:style w:type="character" w:styleId="Strong">
+  <w:style w:type="character" w:styleId="Fett">
     <w:name w:val="Strong"/>
-    <w:basedOn w:val="DefaultParagraphFont"/>
+    <w:basedOn w:val="Absatz-Standardschriftart"/>
     <w:uiPriority w:val="22"/>
     <w:rsid w:val="00263479"/>
     <w:rPr>
@@ -3822,9 +4065,9 @@
       <w:bCs/>
     </w:rPr>
   </w:style>
-  <w:style w:type="character" w:styleId="IntenseReference">
+  <w:style w:type="character" w:styleId="IntensiverVerweis">
     <w:name w:val="Intense Reference"/>
-    <w:basedOn w:val="DefaultParagraphFont"/>
+    <w:basedOn w:val="Absatz-Standardschriftart"/>
     <w:uiPriority w:val="32"/>
     <w:rsid w:val="00263479"/>
     <w:rPr>
@@ -3857,7 +4100,7 @@
   </w:style>
   <w:style w:type="paragraph" w:customStyle="1" w:styleId="H-Figlegend">
     <w:name w:val="H-Fig legend"/>
-    <w:basedOn w:val="Normal"/>
+    <w:basedOn w:val="Standard"/>
     <w:next w:val="H-Normal"/>
     <w:autoRedefine/>
     <w:qFormat/>
@@ -3872,9 +4115,9 @@
       <w:szCs w:val="18"/>
     </w:rPr>
   </w:style>
-  <w:style w:type="table" w:styleId="LightList-Accent6">
+  <w:style w:type="table" w:styleId="HelleListe-Akzent6">
     <w:name w:val="Light List Accent 6"/>
-    <w:basedOn w:val="TableNormal"/>
+    <w:basedOn w:val="NormaleTabelle"/>
     <w:uiPriority w:val="61"/>
     <w:rsid w:val="00393606"/>
     <w:pPr>
@@ -3883,19 +4126,12 @@
     <w:tblPr>
       <w:tblStyleRowBandSize w:val="1"/>
       <w:tblStyleColBandSize w:val="1"/>
-      <w:tblInd w:w="0" w:type="dxa"/>
       <w:tblBorders>
         <w:top w:val="single" w:sz="8" w:space="0" w:color="75C7D4" w:themeColor="accent6"/>
         <w:left w:val="single" w:sz="8" w:space="0" w:color="75C7D4" w:themeColor="accent6"/>
         <w:bottom w:val="single" w:sz="8" w:space="0" w:color="75C7D4" w:themeColor="accent6"/>
         <w:right w:val="single" w:sz="8" w:space="0" w:color="75C7D4" w:themeColor="accent6"/>
       </w:tblBorders>
-      <w:tblCellMar>
-        <w:top w:w="0" w:type="dxa"/>
-        <w:left w:w="108" w:type="dxa"/>
-        <w:bottom w:w="0" w:type="dxa"/>
-        <w:right w:w="108" w:type="dxa"/>
-      </w:tblCellMar>
     </w:tblPr>
     <w:tblStylePr w:type="firstRow">
       <w:pPr>
@@ -3964,9 +4200,9 @@
       </w:tcPr>
     </w:tblStylePr>
   </w:style>
-  <w:style w:type="table" w:styleId="LightList-Accent5">
+  <w:style w:type="table" w:styleId="HelleListe-Akzent5">
     <w:name w:val="Light List Accent 5"/>
-    <w:basedOn w:val="TableNormal"/>
+    <w:basedOn w:val="NormaleTabelle"/>
     <w:uiPriority w:val="61"/>
     <w:rsid w:val="00393606"/>
     <w:pPr>
@@ -3975,19 +4211,12 @@
     <w:tblPr>
       <w:tblStyleRowBandSize w:val="1"/>
       <w:tblStyleColBandSize w:val="1"/>
-      <w:tblInd w:w="0" w:type="dxa"/>
       <w:tblBorders>
         <w:top w:val="single" w:sz="8" w:space="0" w:color="3DB8C6" w:themeColor="accent5"/>
         <w:left w:val="single" w:sz="8" w:space="0" w:color="3DB8C6" w:themeColor="accent5"/>
         <w:bottom w:val="single" w:sz="8" w:space="0" w:color="3DB8C6" w:themeColor="accent5"/>
         <w:right w:val="single" w:sz="8" w:space="0" w:color="3DB8C6" w:themeColor="accent5"/>
       </w:tblBorders>
-      <w:tblCellMar>
-        <w:top w:w="0" w:type="dxa"/>
-        <w:left w:w="108" w:type="dxa"/>
-        <w:bottom w:w="0" w:type="dxa"/>
-        <w:right w:w="108" w:type="dxa"/>
-      </w:tblCellMar>
     </w:tblPr>
     <w:tblStylePr w:type="firstRow">
       <w:pPr>
@@ -4061,23 +4290,7 @@
     <w:basedOn w:val="H-Table1"/>
     <w:uiPriority w:val="99"/>
     <w:rsid w:val="00393606"/>
-    <w:tblPr>
-      <w:tblInd w:w="0" w:type="dxa"/>
-      <w:tblBorders>
-        <w:top w:val="single" w:sz="18" w:space="0" w:color="027C89" w:themeColor="accent1" w:themeShade="BF"/>
-        <w:left w:val="single" w:sz="18" w:space="0" w:color="027C89" w:themeColor="accent1" w:themeShade="BF"/>
-        <w:bottom w:val="single" w:sz="18" w:space="0" w:color="027C89" w:themeColor="accent1" w:themeShade="BF"/>
-        <w:right w:val="single" w:sz="18" w:space="0" w:color="027C89" w:themeColor="accent1" w:themeShade="BF"/>
-        <w:insideH w:val="single" w:sz="18" w:space="0" w:color="027C89" w:themeColor="accent1" w:themeShade="BF"/>
-        <w:insideV w:val="single" w:sz="18" w:space="0" w:color="027C89" w:themeColor="accent1" w:themeShade="BF"/>
-      </w:tblBorders>
-      <w:tblCellMar>
-        <w:top w:w="0" w:type="dxa"/>
-        <w:left w:w="108" w:type="dxa"/>
-        <w:bottom w:w="0" w:type="dxa"/>
-        <w:right w:w="108" w:type="dxa"/>
-      </w:tblCellMar>
-    </w:tblPr>
+    <w:tblPr/>
     <w:tcPr>
       <w:shd w:val="clear" w:color="auto" w:fill="auto"/>
     </w:tcPr>
@@ -4120,25 +4333,17 @@
   </w:style>
   <w:style w:type="table" w:customStyle="1" w:styleId="H-Table-Blue">
     <w:name w:val="H-Table-Blue"/>
-    <w:basedOn w:val="TableNormal"/>
+    <w:basedOn w:val="NormaleTabelle"/>
     <w:uiPriority w:val="99"/>
     <w:rsid w:val="00393606"/>
     <w:pPr>
       <w:spacing w:after="0" w:line="240" w:lineRule="auto"/>
     </w:pPr>
-    <w:tblPr>
-      <w:tblInd w:w="0" w:type="dxa"/>
-      <w:tblCellMar>
-        <w:top w:w="0" w:type="dxa"/>
-        <w:left w:w="108" w:type="dxa"/>
-        <w:bottom w:w="0" w:type="dxa"/>
-        <w:right w:w="108" w:type="dxa"/>
-      </w:tblCellMar>
-    </w:tblPr>
-  </w:style>
-  <w:style w:type="character" w:styleId="FootnoteReference">
+    <w:tblPr/>
+  </w:style>
+  <w:style w:type="character" w:styleId="Funotenzeichen">
     <w:name w:val="footnote reference"/>
-    <w:basedOn w:val="DefaultParagraphFont"/>
+    <w:basedOn w:val="Absatz-Standardschriftart"/>
     <w:uiPriority w:val="99"/>
     <w:semiHidden/>
     <w:unhideWhenUsed/>
@@ -4149,7 +4354,7 @@
   </w:style>
   <w:style w:type="paragraph" w:customStyle="1" w:styleId="H-titlecoverpage">
     <w:name w:val="H- title cover page"/>
-    <w:basedOn w:val="Normal"/>
+    <w:basedOn w:val="Standard"/>
     <w:autoRedefine/>
     <w:qFormat/>
     <w:rsid w:val="00604A9E"/>
@@ -4160,7 +4365,7 @@
   </w:style>
   <w:style w:type="paragraph" w:customStyle="1" w:styleId="H-generalinfo">
     <w:name w:val="H-general info"/>
-    <w:basedOn w:val="Normal"/>
+    <w:basedOn w:val="Standard"/>
     <w:autoRedefine/>
     <w:qFormat/>
     <w:rsid w:val="00010533"/>
@@ -4172,7 +4377,7 @@
   </w:style>
   <w:style w:type="character" w:styleId="Hyperlink">
     <w:name w:val="Hyperlink"/>
-    <w:basedOn w:val="DefaultParagraphFont"/>
+    <w:basedOn w:val="Absatz-Standardschriftart"/>
     <w:uiPriority w:val="99"/>
     <w:unhideWhenUsed/>
     <w:rsid w:val="00A7106E"/>
@@ -4181,9 +4386,9 @@
       <w:u w:val="single"/>
     </w:rPr>
   </w:style>
-  <w:style w:type="paragraph" w:styleId="ListParagraph">
+  <w:style w:type="paragraph" w:styleId="Listenabsatz">
     <w:name w:val="List Paragraph"/>
-    <w:basedOn w:val="Normal"/>
+    <w:basedOn w:val="Standard"/>
     <w:uiPriority w:val="34"/>
     <w:qFormat/>
     <w:rsid w:val="0005466A"/>
@@ -4194,7 +4399,7 @@
   </w:style>
   <w:style w:type="character" w:customStyle="1" w:styleId="H-Heading2blueChar">
     <w:name w:val="H-Heading 2 blue Char"/>
-    <w:basedOn w:val="DefaultParagraphFont"/>
+    <w:basedOn w:val="Absatz-Standardschriftart"/>
     <w:link w:val="H-Heading2blue"/>
     <w:rsid w:val="00162751"/>
     <w:rPr>
@@ -4209,7 +4414,7 @@
   </w:style>
   <w:style w:type="character" w:customStyle="1" w:styleId="H-Heading3blueChar">
     <w:name w:val="H-Heading 3 blue Char"/>
-    <w:basedOn w:val="DefaultParagraphFont"/>
+    <w:basedOn w:val="Absatz-Standardschriftart"/>
     <w:link w:val="H-Heading3blue"/>
     <w:rsid w:val="006E4E7D"/>
     <w:rPr>
@@ -4223,7 +4428,7 @@
   </w:style>
   <w:style w:type="character" w:customStyle="1" w:styleId="H-Heading1blueChar">
     <w:name w:val="H-Heading 1 blue Char"/>
-    <w:basedOn w:val="DefaultParagraphFont"/>
+    <w:basedOn w:val="Absatz-Standardschriftart"/>
     <w:link w:val="H-Heading1blue"/>
     <w:rsid w:val="009F6FF0"/>
     <w:rPr>
@@ -4235,10 +4440,10 @@
       <w:szCs w:val="52"/>
     </w:rPr>
   </w:style>
-  <w:style w:type="paragraph" w:styleId="TOC4">
+  <w:style w:type="paragraph" w:styleId="Verzeichnis4">
     <w:name w:val="toc 4"/>
-    <w:basedOn w:val="Normal"/>
-    <w:next w:val="Normal"/>
+    <w:basedOn w:val="Standard"/>
+    <w:next w:val="Standard"/>
     <w:autoRedefine/>
     <w:uiPriority w:val="39"/>
     <w:unhideWhenUsed/>
@@ -4254,10 +4459,10 @@
       <w:szCs w:val="24"/>
     </w:rPr>
   </w:style>
-  <w:style w:type="paragraph" w:styleId="TOC5">
+  <w:style w:type="paragraph" w:styleId="Verzeichnis5">
     <w:name w:val="toc 5"/>
-    <w:basedOn w:val="Normal"/>
-    <w:next w:val="Normal"/>
+    <w:basedOn w:val="Standard"/>
+    <w:next w:val="Standard"/>
     <w:autoRedefine/>
     <w:uiPriority w:val="39"/>
     <w:unhideWhenUsed/>
@@ -4272,10 +4477,10 @@
       <w:szCs w:val="24"/>
     </w:rPr>
   </w:style>
-  <w:style w:type="paragraph" w:styleId="TOC6">
+  <w:style w:type="paragraph" w:styleId="Verzeichnis6">
     <w:name w:val="toc 6"/>
-    <w:basedOn w:val="Normal"/>
-    <w:next w:val="Normal"/>
+    <w:basedOn w:val="Standard"/>
+    <w:next w:val="Standard"/>
     <w:autoRedefine/>
     <w:uiPriority w:val="39"/>
     <w:unhideWhenUsed/>
@@ -4290,10 +4495,10 @@
       <w:szCs w:val="24"/>
     </w:rPr>
   </w:style>
-  <w:style w:type="paragraph" w:styleId="TOC7">
+  <w:style w:type="paragraph" w:styleId="Verzeichnis7">
     <w:name w:val="toc 7"/>
-    <w:basedOn w:val="Normal"/>
-    <w:next w:val="Normal"/>
+    <w:basedOn w:val="Standard"/>
+    <w:next w:val="Standard"/>
     <w:autoRedefine/>
     <w:uiPriority w:val="39"/>
     <w:unhideWhenUsed/>
@@ -4308,10 +4513,10 @@
       <w:szCs w:val="24"/>
     </w:rPr>
   </w:style>
-  <w:style w:type="paragraph" w:styleId="TOC8">
+  <w:style w:type="paragraph" w:styleId="Verzeichnis8">
     <w:name w:val="toc 8"/>
-    <w:basedOn w:val="Normal"/>
-    <w:next w:val="Normal"/>
+    <w:basedOn w:val="Standard"/>
+    <w:next w:val="Standard"/>
     <w:autoRedefine/>
     <w:uiPriority w:val="39"/>
     <w:unhideWhenUsed/>
@@ -4326,10 +4531,10 @@
       <w:szCs w:val="24"/>
     </w:rPr>
   </w:style>
-  <w:style w:type="paragraph" w:styleId="TOC9">
+  <w:style w:type="paragraph" w:styleId="Verzeichnis9">
     <w:name w:val="toc 9"/>
-    <w:basedOn w:val="Normal"/>
-    <w:next w:val="Normal"/>
+    <w:basedOn w:val="Standard"/>
+    <w:next w:val="Standard"/>
     <w:autoRedefine/>
     <w:uiPriority w:val="39"/>
     <w:unhideWhenUsed/>
@@ -4355,7 +4560,7 @@
       <w:rFonts w:eastAsia="Times New Roman"/>
     </w:rPr>
   </w:style>
-  <w:style w:type="paragraph" w:styleId="Revision">
+  <w:style w:type="paragraph" w:styleId="berarbeitung">
     <w:name w:val="Revision"/>
     <w:hidden/>
     <w:uiPriority w:val="99"/>
@@ -4371,7 +4576,7 @@
   </w:style>
   <w:style w:type="character" w:customStyle="1" w:styleId="H-OthersChar">
     <w:name w:val="H-Others Char"/>
-    <w:basedOn w:val="DefaultParagraphFont"/>
+    <w:basedOn w:val="Absatz-Standardschriftart"/>
     <w:link w:val="H-Others"/>
     <w:rsid w:val="00162751"/>
     <w:rPr>
@@ -4383,10 +4588,10 @@
       <w:szCs w:val="24"/>
     </w:rPr>
   </w:style>
-  <w:style w:type="paragraph" w:styleId="Caption">
+  <w:style w:type="paragraph" w:styleId="Beschriftung">
     <w:name w:val="caption"/>
-    <w:basedOn w:val="Normal"/>
-    <w:next w:val="Normal"/>
+    <w:basedOn w:val="Standard"/>
+    <w:next w:val="Standard"/>
     <w:unhideWhenUsed/>
     <w:qFormat/>
     <w:rsid w:val="00A12AED"/>
@@ -4400,1849 +4605,7 @@
   </w:style>
   <w:style w:type="paragraph" w:customStyle="1" w:styleId="H-Heading4blue">
     <w:name w:val="H-Heading 4 blue"/>
-    <w:basedOn w:val="Normal"/>
-    <w:link w:val="H-Heading4blueChar"/>
-    <w:qFormat/>
-    <w:rsid w:val="00924689"/>
-    <w:rPr>
-      <w:rFonts w:eastAsia="Calibri"/>
-      <w:b/>
-      <w:color w:val="2C8B96" w:themeColor="text1"/>
-      <w:sz w:val="28"/>
-      <w:szCs w:val="24"/>
-      <w:lang w:eastAsia="de-DE"/>
-    </w:rPr>
-  </w:style>
-  <w:style w:type="character" w:customStyle="1" w:styleId="H-Heading4blueChar">
-    <w:name w:val="H-Heading 4 blue Char"/>
-    <w:basedOn w:val="H-Heading3blueChar"/>
-    <w:link w:val="H-Heading4blue"/>
-    <w:rsid w:val="00924689"/>
-    <w:rPr>
-      <w:rFonts w:ascii="Calibri" w:eastAsia="Calibri" w:hAnsi="Calibri" w:cs="Calibri"/>
-      <w:b/>
-      <w:bCs w:val="0"/>
-      <w:color w:val="2C8B96" w:themeColor="text1"/>
-      <w:sz w:val="28"/>
-      <w:szCs w:val="24"/>
-      <w:lang w:eastAsia="de-DE"/>
-    </w:rPr>
-  </w:style>
-</w:styles>
-</file>
-
-<file path=word/stylesWithEffects.xml><?xml version="1.0" encoding="utf-8"?>
-<w:styles xmlns:wpc="http://schemas.microsoft.com/office/word/2010/wordprocessingCanvas" xmlns:mo="http://schemas.microsoft.com/office/mac/office/2008/main" xmlns:mc="http://schemas.openxmlformats.org/markup-compatibility/2006" xmlns:mv="urn:schemas-microsoft-com:mac:vml" xmlns:o="urn:schemas-microsoft-com:office:office" xmlns:r="http://schemas.openxmlformats.org/officeDocument/2006/relationships" xmlns:m="http://schemas.openxmlformats.org/officeDocument/2006/math" xmlns:v="urn:schemas-microsoft-com:vml" xmlns:wp14="http://schemas.microsoft.com/office/word/2010/wordprocessingDrawing" xmlns:wp="http://schemas.openxmlformats.org/drawingml/2006/wordprocessingDrawing" xmlns:w10="urn:schemas-microsoft-com:office:word" xmlns:w="http://schemas.openxmlformats.org/wordprocessingml/2006/main" xmlns:w14="http://schemas.microsoft.com/office/word/2010/wordml" xmlns:wpg="http://schemas.microsoft.com/office/word/2010/wordprocessingGroup" xmlns:wpi="http://schemas.microsoft.com/office/word/2010/wordprocessingInk" xmlns:wne="http://schemas.microsoft.com/office/word/2006/wordml" xmlns:wps="http://schemas.microsoft.com/office/word/2010/wordprocessingShape" mc:Ignorable="w14 wp14">
-  <w:docDefaults>
-    <w:rPrDefault>
-      <w:rPr>
-        <w:rFonts w:asciiTheme="minorHAnsi" w:eastAsiaTheme="minorHAnsi" w:hAnsiTheme="minorHAnsi" w:cstheme="minorBidi"/>
-        <w:sz w:val="22"/>
-        <w:szCs w:val="22"/>
-        <w:lang w:val="en-GB" w:eastAsia="en-US" w:bidi="ar-SA"/>
-      </w:rPr>
-    </w:rPrDefault>
-    <w:pPrDefault>
-      <w:pPr>
-        <w:spacing w:after="200" w:line="276" w:lineRule="auto"/>
-      </w:pPr>
-    </w:pPrDefault>
-  </w:docDefaults>
-  <w:latentStyles w:defLockedState="0" w:defUIPriority="99" w:defSemiHidden="1" w:defUnhideWhenUsed="1" w:defQFormat="0" w:count="276">
-    <w:lsdException w:name="Normal" w:semiHidden="0" w:uiPriority="0" w:unhideWhenUsed="0" w:qFormat="1"/>
-    <w:lsdException w:name="heading 1" w:semiHidden="0" w:uiPriority="9" w:unhideWhenUsed="0"/>
-    <w:lsdException w:name="heading 2" w:uiPriority="0"/>
-    <w:lsdException w:name="heading 3" w:uiPriority="0"/>
-    <w:lsdException w:name="heading 4" w:uiPriority="0"/>
-    <w:lsdException w:name="heading 5" w:uiPriority="0"/>
-    <w:lsdException w:name="heading 6" w:uiPriority="0"/>
-    <w:lsdException w:name="heading 7" w:uiPriority="0" w:qFormat="1"/>
-    <w:lsdException w:name="heading 8" w:uiPriority="0" w:qFormat="1"/>
-    <w:lsdException w:name="heading 9" w:uiPriority="0" w:qFormat="1"/>
-    <w:lsdException w:name="toc 1" w:uiPriority="39"/>
-    <w:lsdException w:name="toc 2" w:uiPriority="39"/>
-    <w:lsdException w:name="toc 3" w:uiPriority="39"/>
-    <w:lsdException w:name="toc 4" w:uiPriority="39" w:qFormat="1"/>
-    <w:lsdException w:name="toc 5" w:uiPriority="39"/>
-    <w:lsdException w:name="toc 6" w:uiPriority="39"/>
-    <w:lsdException w:name="toc 7" w:uiPriority="39"/>
-    <w:lsdException w:name="toc 8" w:uiPriority="39"/>
-    <w:lsdException w:name="toc 9" w:uiPriority="39"/>
-    <w:lsdException w:name="caption" w:uiPriority="0" w:qFormat="1"/>
-    <w:lsdException w:name="Title" w:semiHidden="0" w:uiPriority="10" w:unhideWhenUsed="0"/>
-    <w:lsdException w:name="Default Paragraph Font" w:uiPriority="1"/>
-    <w:lsdException w:name="Subtitle" w:semiHidden="0" w:uiPriority="11" w:unhideWhenUsed="0"/>
-    <w:lsdException w:name="Strong" w:semiHidden="0" w:uiPriority="22" w:unhideWhenUsed="0"/>
-    <w:lsdException w:name="Emphasis" w:semiHidden="0" w:uiPriority="20" w:unhideWhenUsed="0" w:qFormat="1"/>
-    <w:lsdException w:name="Table Grid" w:semiHidden="0" w:uiPriority="39" w:unhideWhenUsed="0"/>
-    <w:lsdException w:name="Placeholder Text" w:unhideWhenUsed="0"/>
-    <w:lsdException w:name="No Spacing" w:semiHidden="0" w:uiPriority="1" w:unhideWhenUsed="0" w:qFormat="1"/>
-    <w:lsdException w:name="Light Shading" w:semiHidden="0" w:uiPriority="60" w:unhideWhenUsed="0"/>
-    <w:lsdException w:name="Light List" w:semiHidden="0" w:uiPriority="61" w:unhideWhenUsed="0"/>
-    <w:lsdException w:name="Light Grid" w:semiHidden="0" w:uiPriority="62" w:unhideWhenUsed="0"/>
-    <w:lsdException w:name="Medium Shading 1" w:semiHidden="0" w:uiPriority="63" w:unhideWhenUsed="0"/>
-    <w:lsdException w:name="Medium Shading 2" w:semiHidden="0" w:uiPriority="64" w:unhideWhenUsed="0"/>
-    <w:lsdException w:name="Medium List 1" w:semiHidden="0" w:uiPriority="65" w:unhideWhenUsed="0"/>
-    <w:lsdException w:name="Medium List 2" w:semiHidden="0" w:uiPriority="66" w:unhideWhenUsed="0"/>
-    <w:lsdException w:name="Medium Grid 1" w:semiHidden="0" w:uiPriority="67" w:unhideWhenUsed="0"/>
-    <w:lsdException w:name="Medium Grid 2" w:semiHidden="0" w:uiPriority="68" w:unhideWhenUsed="0"/>
-    <w:lsdException w:name="Medium Grid 3" w:semiHidden="0" w:uiPriority="69" w:unhideWhenUsed="0"/>
-    <w:lsdException w:name="Dark List" w:semiHidden="0" w:uiPriority="70" w:unhideWhenUsed="0"/>
-    <w:lsdException w:name="Colorful Shading" w:semiHidden="0" w:uiPriority="71" w:unhideWhenUsed="0"/>
-    <w:lsdException w:name="Colorful List" w:semiHidden="0" w:uiPriority="72" w:unhideWhenUsed="0"/>
-    <w:lsdException w:name="Colorful Grid" w:semiHidden="0" w:uiPriority="73" w:unhideWhenUsed="0"/>
-    <w:lsdException w:name="Light Shading Accent 1" w:semiHidden="0" w:uiPriority="60" w:unhideWhenUsed="0"/>
-    <w:lsdException w:name="Light List Accent 1" w:semiHidden="0" w:uiPriority="61" w:unhideWhenUsed="0"/>
-    <w:lsdException w:name="Light Grid Accent 1" w:semiHidden="0" w:uiPriority="62" w:unhideWhenUsed="0"/>
-    <w:lsdException w:name="Medium Shading 1 Accent 1" w:semiHidden="0" w:uiPriority="63" w:unhideWhenUsed="0"/>
-    <w:lsdException w:name="Medium Shading 2 Accent 1" w:semiHidden="0" w:uiPriority="64" w:unhideWhenUsed="0"/>
-    <w:lsdException w:name="Medium List 1 Accent 1" w:semiHidden="0" w:uiPriority="65" w:unhideWhenUsed="0"/>
-    <w:lsdException w:name="Revision" w:unhideWhenUsed="0"/>
-    <w:lsdException w:name="List Paragraph" w:semiHidden="0" w:uiPriority="34" w:unhideWhenUsed="0" w:qFormat="1"/>
-    <w:lsdException w:name="Quote" w:semiHidden="0" w:uiPriority="29" w:unhideWhenUsed="0"/>
-    <w:lsdException w:name="Intense Quote" w:semiHidden="0" w:uiPriority="30" w:unhideWhenUsed="0"/>
-    <w:lsdException w:name="Medium List 2 Accent 1" w:semiHidden="0" w:uiPriority="66" w:unhideWhenUsed="0"/>
-    <w:lsdException w:name="Medium Grid 1 Accent 1" w:semiHidden="0" w:uiPriority="67" w:unhideWhenUsed="0"/>
-    <w:lsdException w:name="Medium Grid 2 Accent 1" w:semiHidden="0" w:uiPriority="68" w:unhideWhenUsed="0"/>
-    <w:lsdException w:name="Medium Grid 3 Accent 1" w:semiHidden="0" w:uiPriority="69" w:unhideWhenUsed="0"/>
-    <w:lsdException w:name="Dark List Accent 1" w:semiHidden="0" w:uiPriority="70" w:unhideWhenUsed="0"/>
-    <w:lsdException w:name="Colorful Shading Accent 1" w:semiHidden="0" w:uiPriority="71" w:unhideWhenUsed="0"/>
-    <w:lsdException w:name="Colorful List Accent 1" w:semiHidden="0" w:uiPriority="72" w:unhideWhenUsed="0"/>
-    <w:lsdException w:name="Colorful Grid Accent 1" w:semiHidden="0" w:uiPriority="73" w:unhideWhenUsed="0"/>
-    <w:lsdException w:name="Light Shading Accent 2" w:semiHidden="0" w:uiPriority="60" w:unhideWhenUsed="0"/>
-    <w:lsdException w:name="Light List Accent 2" w:semiHidden="0" w:uiPriority="61" w:unhideWhenUsed="0"/>
-    <w:lsdException w:name="Light Grid Accent 2" w:semiHidden="0" w:uiPriority="62" w:unhideWhenUsed="0"/>
-    <w:lsdException w:name="Medium Shading 1 Accent 2" w:semiHidden="0" w:uiPriority="63" w:unhideWhenUsed="0"/>
-    <w:lsdException w:name="Medium Shading 2 Accent 2" w:semiHidden="0" w:uiPriority="64" w:unhideWhenUsed="0"/>
-    <w:lsdException w:name="Medium List 1 Accent 2" w:semiHidden="0" w:uiPriority="65" w:unhideWhenUsed="0"/>
-    <w:lsdException w:name="Medium List 2 Accent 2" w:semiHidden="0" w:uiPriority="66" w:unhideWhenUsed="0"/>
-    <w:lsdException w:name="Medium Grid 1 Accent 2" w:semiHidden="0" w:uiPriority="67" w:unhideWhenUsed="0"/>
-    <w:lsdException w:name="Medium Grid 2 Accent 2" w:semiHidden="0" w:uiPriority="68" w:unhideWhenUsed="0"/>
-    <w:lsdException w:name="Medium Grid 3 Accent 2" w:semiHidden="0" w:uiPriority="69" w:unhideWhenUsed="0"/>
-    <w:lsdException w:name="Dark List Accent 2" w:semiHidden="0" w:uiPriority="70" w:unhideWhenUsed="0"/>
-    <w:lsdException w:name="Colorful Shading Accent 2" w:semiHidden="0" w:uiPriority="71" w:unhideWhenUsed="0"/>
-    <w:lsdException w:name="Colorful List Accent 2" w:semiHidden="0" w:uiPriority="72" w:unhideWhenUsed="0"/>
-    <w:lsdException w:name="Colorful Grid Accent 2" w:semiHidden="0" w:uiPriority="73" w:unhideWhenUsed="0"/>
-    <w:lsdException w:name="Light Shading Accent 3" w:semiHidden="0" w:uiPriority="60" w:unhideWhenUsed="0"/>
-    <w:lsdException w:name="Light List Accent 3" w:semiHidden="0" w:uiPriority="61" w:unhideWhenUsed="0"/>
-    <w:lsdException w:name="Light Grid Accent 3" w:semiHidden="0" w:uiPriority="62" w:unhideWhenUsed="0"/>
-    <w:lsdException w:name="Medium Shading 1 Accent 3" w:semiHidden="0" w:uiPriority="63" w:unhideWhenUsed="0"/>
-    <w:lsdException w:name="Medium Shading 2 Accent 3" w:semiHidden="0" w:uiPriority="64" w:unhideWhenUsed="0"/>
-    <w:lsdException w:name="Medium List 1 Accent 3" w:semiHidden="0" w:uiPriority="65" w:unhideWhenUsed="0"/>
-    <w:lsdException w:name="Medium List 2 Accent 3" w:semiHidden="0" w:uiPriority="66" w:unhideWhenUsed="0"/>
-    <w:lsdException w:name="Medium Grid 1 Accent 3" w:semiHidden="0" w:uiPriority="67" w:unhideWhenUsed="0"/>
-    <w:lsdException w:name="Medium Grid 2 Accent 3" w:semiHidden="0" w:uiPriority="68" w:unhideWhenUsed="0"/>
-    <w:lsdException w:name="Medium Grid 3 Accent 3" w:semiHidden="0" w:uiPriority="69" w:unhideWhenUsed="0"/>
-    <w:lsdException w:name="Dark List Accent 3" w:semiHidden="0" w:uiPriority="70" w:unhideWhenUsed="0"/>
-    <w:lsdException w:name="Colorful Shading Accent 3" w:semiHidden="0" w:uiPriority="71" w:unhideWhenUsed="0"/>
-    <w:lsdException w:name="Colorful List Accent 3" w:semiHidden="0" w:uiPriority="72" w:unhideWhenUsed="0"/>
-    <w:lsdException w:name="Colorful Grid Accent 3" w:semiHidden="0" w:uiPriority="73" w:unhideWhenUsed="0"/>
-    <w:lsdException w:name="Light Shading Accent 4" w:semiHidden="0" w:uiPriority="60" w:unhideWhenUsed="0"/>
-    <w:lsdException w:name="Light List Accent 4" w:semiHidden="0" w:uiPriority="61" w:unhideWhenUsed="0"/>
-    <w:lsdException w:name="Light Grid Accent 4" w:semiHidden="0" w:uiPriority="62" w:unhideWhenUsed="0"/>
-    <w:lsdException w:name="Medium Shading 1 Accent 4" w:semiHidden="0" w:uiPriority="63" w:unhideWhenUsed="0"/>
-    <w:lsdException w:name="Medium Shading 2 Accent 4" w:semiHidden="0" w:uiPriority="64" w:unhideWhenUsed="0"/>
-    <w:lsdException w:name="Medium List 1 Accent 4" w:semiHidden="0" w:uiPriority="65" w:unhideWhenUsed="0"/>
-    <w:lsdException w:name="Medium List 2 Accent 4" w:semiHidden="0" w:uiPriority="66" w:unhideWhenUsed="0"/>
-    <w:lsdException w:name="Medium Grid 1 Accent 4" w:semiHidden="0" w:uiPriority="67" w:unhideWhenUsed="0"/>
-    <w:lsdException w:name="Medium Grid 2 Accent 4" w:semiHidden="0" w:uiPriority="68" w:unhideWhenUsed="0"/>
-    <w:lsdException w:name="Medium Grid 3 Accent 4" w:semiHidden="0" w:uiPriority="69" w:unhideWhenUsed="0"/>
-    <w:lsdException w:name="Dark List Accent 4" w:semiHidden="0" w:uiPriority="70" w:unhideWhenUsed="0"/>
-    <w:lsdException w:name="Colorful Shading Accent 4" w:semiHidden="0" w:uiPriority="71" w:unhideWhenUsed="0"/>
-    <w:lsdException w:name="Colorful List Accent 4" w:semiHidden="0" w:uiPriority="72" w:unhideWhenUsed="0"/>
-    <w:lsdException w:name="Colorful Grid Accent 4" w:semiHidden="0" w:uiPriority="73" w:unhideWhenUsed="0"/>
-    <w:lsdException w:name="Light Shading Accent 5" w:semiHidden="0" w:uiPriority="60" w:unhideWhenUsed="0"/>
-    <w:lsdException w:name="Light List Accent 5" w:semiHidden="0" w:uiPriority="61" w:unhideWhenUsed="0"/>
-    <w:lsdException w:name="Light Grid Accent 5" w:semiHidden="0" w:uiPriority="62" w:unhideWhenUsed="0"/>
-    <w:lsdException w:name="Medium Shading 1 Accent 5" w:semiHidden="0" w:uiPriority="63" w:unhideWhenUsed="0"/>
-    <w:lsdException w:name="Medium Shading 2 Accent 5" w:semiHidden="0" w:uiPriority="64" w:unhideWhenUsed="0"/>
-    <w:lsdException w:name="Medium List 1 Accent 5" w:semiHidden="0" w:uiPriority="65" w:unhideWhenUsed="0"/>
-    <w:lsdException w:name="Medium List 2 Accent 5" w:semiHidden="0" w:uiPriority="66" w:unhideWhenUsed="0"/>
-    <w:lsdException w:name="Medium Grid 1 Accent 5" w:semiHidden="0" w:uiPriority="67" w:unhideWhenUsed="0"/>
-    <w:lsdException w:name="Medium Grid 2 Accent 5" w:semiHidden="0" w:uiPriority="68" w:unhideWhenUsed="0"/>
-    <w:lsdException w:name="Medium Grid 3 Accent 5" w:semiHidden="0" w:uiPriority="69" w:unhideWhenUsed="0"/>
-    <w:lsdException w:name="Dark List Accent 5" w:semiHidden="0" w:uiPriority="70" w:unhideWhenUsed="0"/>
-    <w:lsdException w:name="Colorful Shading Accent 5" w:semiHidden="0" w:uiPriority="71" w:unhideWhenUsed="0"/>
-    <w:lsdException w:name="Colorful List Accent 5" w:semiHidden="0" w:uiPriority="72" w:unhideWhenUsed="0"/>
-    <w:lsdException w:name="Colorful Grid Accent 5" w:semiHidden="0" w:uiPriority="73" w:unhideWhenUsed="0"/>
-    <w:lsdException w:name="Light Shading Accent 6" w:semiHidden="0" w:uiPriority="60" w:unhideWhenUsed="0"/>
-    <w:lsdException w:name="Light List Accent 6" w:semiHidden="0" w:uiPriority="61" w:unhideWhenUsed="0"/>
-    <w:lsdException w:name="Light Grid Accent 6" w:semiHidden="0" w:uiPriority="62" w:unhideWhenUsed="0"/>
-    <w:lsdException w:name="Medium Shading 1 Accent 6" w:semiHidden="0" w:uiPriority="63" w:unhideWhenUsed="0"/>
-    <w:lsdException w:name="Medium Shading 2 Accent 6" w:semiHidden="0" w:uiPriority="64" w:unhideWhenUsed="0"/>
-    <w:lsdException w:name="Medium List 1 Accent 6" w:semiHidden="0" w:uiPriority="65" w:unhideWhenUsed="0"/>
-    <w:lsdException w:name="Medium List 2 Accent 6" w:semiHidden="0" w:uiPriority="66" w:unhideWhenUsed="0"/>
-    <w:lsdException w:name="Medium Grid 1 Accent 6" w:semiHidden="0" w:uiPriority="67" w:unhideWhenUsed="0"/>
-    <w:lsdException w:name="Medium Grid 2 Accent 6" w:semiHidden="0" w:uiPriority="68" w:unhideWhenUsed="0"/>
-    <w:lsdException w:name="Medium Grid 3 Accent 6" w:semiHidden="0" w:uiPriority="69" w:unhideWhenUsed="0"/>
-    <w:lsdException w:name="Dark List Accent 6" w:semiHidden="0" w:uiPriority="70" w:unhideWhenUsed="0"/>
-    <w:lsdException w:name="Colorful Shading Accent 6" w:semiHidden="0" w:uiPriority="71" w:unhideWhenUsed="0"/>
-    <w:lsdException w:name="Colorful List Accent 6" w:semiHidden="0" w:uiPriority="72" w:unhideWhenUsed="0"/>
-    <w:lsdException w:name="Colorful Grid Accent 6" w:semiHidden="0" w:uiPriority="73" w:unhideWhenUsed="0"/>
-    <w:lsdException w:name="Subtle Emphasis" w:semiHidden="0" w:uiPriority="19" w:unhideWhenUsed="0"/>
-    <w:lsdException w:name="Intense Emphasis" w:semiHidden="0" w:uiPriority="21" w:unhideWhenUsed="0" w:qFormat="1"/>
-    <w:lsdException w:name="Subtle Reference" w:semiHidden="0" w:uiPriority="31" w:unhideWhenUsed="0"/>
-    <w:lsdException w:name="Intense Reference" w:semiHidden="0" w:uiPriority="32" w:unhideWhenUsed="0"/>
-    <w:lsdException w:name="Book Title" w:semiHidden="0" w:uiPriority="33" w:unhideWhenUsed="0"/>
-    <w:lsdException w:name="Bibliography" w:uiPriority="37"/>
-    <w:lsdException w:name="TOC Heading" w:uiPriority="39" w:qFormat="1"/>
-  </w:latentStyles>
-  <w:style w:type="paragraph" w:default="1" w:styleId="Normal">
-    <w:name w:val="Normal"/>
-    <w:qFormat/>
-    <w:rsid w:val="001266C1"/>
-    <w:pPr>
-      <w:spacing w:line="240" w:lineRule="auto"/>
-    </w:pPr>
-    <w:rPr>
-      <w:rFonts w:ascii="Calibri" w:hAnsi="Calibri" w:cs="Calibri"/>
-      <w:color w:val="1C1915" w:themeColor="background1" w:themeShade="1A"/>
-    </w:rPr>
-  </w:style>
-  <w:style w:type="paragraph" w:styleId="Heading1">
-    <w:name w:val="heading 1"/>
-    <w:basedOn w:val="Normal"/>
-    <w:next w:val="Normal"/>
-    <w:link w:val="Heading1Char"/>
-    <w:uiPriority w:val="9"/>
-    <w:rsid w:val="003E67D9"/>
-    <w:pPr>
-      <w:keepNext/>
-      <w:keepLines/>
-      <w:numPr>
-        <w:numId w:val="3"/>
-      </w:numPr>
-      <w:spacing w:before="720" w:after="240"/>
-      <w:ind w:left="432"/>
-      <w:outlineLvl w:val="0"/>
-    </w:pPr>
-    <w:rPr>
-      <w:rFonts w:ascii="Arial" w:eastAsiaTheme="majorEastAsia" w:hAnsi="Arial" w:cstheme="majorBidi"/>
-      <w:b/>
-      <w:bCs/>
-      <w:sz w:val="52"/>
-      <w:szCs w:val="52"/>
-    </w:rPr>
-  </w:style>
-  <w:style w:type="paragraph" w:styleId="Heading2">
-    <w:name w:val="heading 2"/>
-    <w:next w:val="Normal"/>
-    <w:link w:val="Heading2Char"/>
-    <w:rsid w:val="003E67D9"/>
-    <w:pPr>
-      <w:keepNext/>
-      <w:keepLines/>
-      <w:spacing w:before="120" w:after="120" w:line="300" w:lineRule="atLeast"/>
-      <w:jc w:val="both"/>
-      <w:outlineLvl w:val="1"/>
-    </w:pPr>
-    <w:rPr>
-      <w:rFonts w:ascii="Arial" w:eastAsia="Tahoma" w:hAnsi="Arial" w:cs="Times New Roman"/>
-      <w:bCs/>
-      <w:sz w:val="32"/>
-      <w:szCs w:val="32"/>
-      <w:lang w:eastAsia="de-DE"/>
-    </w:rPr>
-  </w:style>
-  <w:style w:type="paragraph" w:styleId="Heading3">
-    <w:name w:val="heading 3"/>
-    <w:next w:val="Normal"/>
-    <w:link w:val="Heading3Char"/>
-    <w:unhideWhenUsed/>
-    <w:rsid w:val="003E67D9"/>
-    <w:pPr>
-      <w:numPr>
-        <w:ilvl w:val="2"/>
-      </w:numPr>
-      <w:spacing w:before="200" w:after="0"/>
-      <w:outlineLvl w:val="2"/>
-    </w:pPr>
-    <w:rPr>
-      <w:rFonts w:ascii="Arial" w:eastAsiaTheme="majorEastAsia" w:hAnsi="Arial" w:cstheme="majorBidi"/>
-      <w:bCs/>
-      <w:color w:val="1C1915" w:themeColor="background1" w:themeShade="1A"/>
-      <w:sz w:val="24"/>
-      <w:szCs w:val="24"/>
-    </w:rPr>
-  </w:style>
-  <w:style w:type="paragraph" w:styleId="Heading4">
-    <w:name w:val="heading 4"/>
-    <w:basedOn w:val="Normal"/>
-    <w:next w:val="Normal"/>
-    <w:link w:val="Heading4Char"/>
-    <w:autoRedefine/>
-    <w:rsid w:val="002D3A40"/>
-    <w:pPr>
-      <w:spacing w:after="120"/>
-      <w:jc w:val="center"/>
-      <w:outlineLvl w:val="3"/>
-    </w:pPr>
-  </w:style>
-  <w:style w:type="paragraph" w:styleId="Heading5">
-    <w:name w:val="heading 5"/>
-    <w:next w:val="Normal"/>
-    <w:link w:val="Heading5Char"/>
-    <w:autoRedefine/>
-    <w:rsid w:val="003E67D9"/>
-    <w:pPr>
-      <w:spacing w:before="120" w:after="120" w:line="360" w:lineRule="exact"/>
-      <w:outlineLvl w:val="4"/>
-    </w:pPr>
-    <w:rPr>
-      <w:rFonts w:ascii="Arial" w:eastAsia="Times New Roman" w:hAnsi="Arial" w:cs="Times New Roman"/>
-      <w:bCs/>
-      <w:sz w:val="32"/>
-      <w:szCs w:val="32"/>
-      <w:lang w:val="de-DE" w:eastAsia="de-DE"/>
-    </w:rPr>
-  </w:style>
-  <w:style w:type="paragraph" w:styleId="Heading6">
-    <w:name w:val="heading 6"/>
-    <w:next w:val="Normal"/>
-    <w:link w:val="Heading6Char"/>
-    <w:autoRedefine/>
-    <w:rsid w:val="003E67D9"/>
-    <w:pPr>
-      <w:keepNext/>
-      <w:keepLines/>
-      <w:spacing w:before="120" w:after="120" w:line="360" w:lineRule="exact"/>
-      <w:outlineLvl w:val="5"/>
-    </w:pPr>
-    <w:rPr>
-      <w:rFonts w:ascii="Arial" w:eastAsia="Times New Roman" w:hAnsi="Arial" w:cs="Times New Roman"/>
-      <w:b/>
-      <w:bCs/>
-      <w:sz w:val="24"/>
-      <w:szCs w:val="24"/>
-      <w:lang w:val="de-DE" w:eastAsia="de-DE"/>
-    </w:rPr>
-  </w:style>
-  <w:style w:type="paragraph" w:styleId="Heading7">
-    <w:name w:val="heading 7"/>
-    <w:basedOn w:val="Normal"/>
-    <w:next w:val="Normal"/>
-    <w:link w:val="Heading7Char"/>
-    <w:rsid w:val="003E67D9"/>
-    <w:pPr>
-      <w:spacing w:before="240" w:after="60" w:line="300" w:lineRule="atLeast"/>
-      <w:jc w:val="both"/>
-      <w:outlineLvl w:val="6"/>
-    </w:pPr>
-    <w:rPr>
-      <w:rFonts w:ascii="Arial" w:eastAsia="Times New Roman" w:hAnsi="Arial" w:cs="Times New Roman"/>
-      <w:color w:val="auto"/>
-      <w:szCs w:val="20"/>
-      <w:lang w:eastAsia="de-DE"/>
-    </w:rPr>
-  </w:style>
-  <w:style w:type="paragraph" w:styleId="Heading8">
-    <w:name w:val="heading 8"/>
-    <w:basedOn w:val="Normal"/>
-    <w:next w:val="Normal"/>
-    <w:link w:val="Heading8Char"/>
-    <w:rsid w:val="003E67D9"/>
-    <w:pPr>
-      <w:spacing w:before="240" w:after="60" w:line="300" w:lineRule="atLeast"/>
-      <w:jc w:val="both"/>
-      <w:outlineLvl w:val="7"/>
-    </w:pPr>
-    <w:rPr>
-      <w:rFonts w:ascii="Arial" w:eastAsia="Times New Roman" w:hAnsi="Arial" w:cs="Times New Roman"/>
-      <w:i/>
-      <w:szCs w:val="20"/>
-      <w:lang w:eastAsia="de-DE"/>
-    </w:rPr>
-  </w:style>
-  <w:style w:type="paragraph" w:styleId="Heading9">
-    <w:name w:val="heading 9"/>
-    <w:basedOn w:val="Normal"/>
-    <w:next w:val="Normal"/>
-    <w:link w:val="Heading9Char"/>
-    <w:rsid w:val="003E67D9"/>
-    <w:pPr>
-      <w:spacing w:before="240" w:after="60" w:line="300" w:lineRule="atLeast"/>
-      <w:jc w:val="both"/>
-      <w:outlineLvl w:val="8"/>
-    </w:pPr>
-    <w:rPr>
-      <w:rFonts w:ascii="Arial" w:eastAsia="Times New Roman" w:hAnsi="Arial" w:cs="Times New Roman"/>
-      <w:b/>
-      <w:i/>
-      <w:sz w:val="18"/>
-      <w:szCs w:val="20"/>
-      <w:lang w:eastAsia="de-DE"/>
-    </w:rPr>
-  </w:style>
-  <w:style w:type="character" w:default="1" w:styleId="DefaultParagraphFont">
-    <w:name w:val="Default Paragraph Font"/>
-    <w:uiPriority w:val="1"/>
-    <w:unhideWhenUsed/>
-  </w:style>
-  <w:style w:type="table" w:default="1" w:styleId="TableNormal">
-    <w:name w:val="Normal Table"/>
-    <w:uiPriority w:val="99"/>
-    <w:semiHidden/>
-    <w:unhideWhenUsed/>
-    <w:tblPr>
-      <w:tblInd w:w="0" w:type="dxa"/>
-      <w:tblCellMar>
-        <w:top w:w="0" w:type="dxa"/>
-        <w:left w:w="108" w:type="dxa"/>
-        <w:bottom w:w="0" w:type="dxa"/>
-        <w:right w:w="108" w:type="dxa"/>
-      </w:tblCellMar>
-    </w:tblPr>
-  </w:style>
-  <w:style w:type="numbering" w:default="1" w:styleId="NoList">
-    <w:name w:val="No List"/>
-    <w:uiPriority w:val="99"/>
-    <w:semiHidden/>
-    <w:unhideWhenUsed/>
-  </w:style>
-  <w:style w:type="character" w:customStyle="1" w:styleId="Heading1Char">
-    <w:name w:val="Heading 1 Char"/>
-    <w:basedOn w:val="DefaultParagraphFont"/>
-    <w:link w:val="Heading1"/>
-    <w:uiPriority w:val="9"/>
-    <w:rsid w:val="003E67D9"/>
-    <w:rPr>
-      <w:rFonts w:ascii="Arial" w:eastAsiaTheme="majorEastAsia" w:hAnsi="Arial" w:cstheme="majorBidi"/>
-      <w:b/>
-      <w:bCs/>
-      <w:color w:val="1C1915" w:themeColor="background1" w:themeShade="1A"/>
-      <w:sz w:val="52"/>
-      <w:szCs w:val="52"/>
-    </w:rPr>
-  </w:style>
-  <w:style w:type="character" w:customStyle="1" w:styleId="Heading2Char">
-    <w:name w:val="Heading 2 Char"/>
-    <w:basedOn w:val="DefaultParagraphFont"/>
-    <w:link w:val="Heading2"/>
-    <w:rsid w:val="003E67D9"/>
-    <w:rPr>
-      <w:rFonts w:ascii="Arial" w:eastAsia="Tahoma" w:hAnsi="Arial" w:cs="Times New Roman"/>
-      <w:bCs/>
-      <w:sz w:val="32"/>
-      <w:szCs w:val="32"/>
-      <w:lang w:eastAsia="de-DE"/>
-    </w:rPr>
-  </w:style>
-  <w:style w:type="character" w:customStyle="1" w:styleId="Heading3Char">
-    <w:name w:val="Heading 3 Char"/>
-    <w:basedOn w:val="DefaultParagraphFont"/>
-    <w:link w:val="Heading3"/>
-    <w:rsid w:val="003E67D9"/>
-    <w:rPr>
-      <w:rFonts w:ascii="Arial" w:eastAsiaTheme="majorEastAsia" w:hAnsi="Arial" w:cstheme="majorBidi"/>
-      <w:bCs/>
-      <w:color w:val="1C1915" w:themeColor="background1" w:themeShade="1A"/>
-      <w:sz w:val="24"/>
-      <w:szCs w:val="24"/>
-    </w:rPr>
-  </w:style>
-  <w:style w:type="character" w:customStyle="1" w:styleId="Heading4Char">
-    <w:name w:val="Heading 4 Char"/>
-    <w:basedOn w:val="DefaultParagraphFont"/>
-    <w:link w:val="Heading4"/>
-    <w:rsid w:val="002D3A40"/>
-    <w:rPr>
-      <w:rFonts w:ascii="Calibri" w:hAnsi="Calibri"/>
-      <w:color w:val="1C1915" w:themeColor="background1" w:themeShade="1A"/>
-    </w:rPr>
-  </w:style>
-  <w:style w:type="character" w:customStyle="1" w:styleId="Heading5Char">
-    <w:name w:val="Heading 5 Char"/>
-    <w:basedOn w:val="DefaultParagraphFont"/>
-    <w:link w:val="Heading5"/>
-    <w:rsid w:val="003E67D9"/>
-    <w:rPr>
-      <w:rFonts w:ascii="Arial" w:eastAsia="Times New Roman" w:hAnsi="Arial" w:cs="Times New Roman"/>
-      <w:bCs/>
-      <w:sz w:val="32"/>
-      <w:szCs w:val="32"/>
-      <w:lang w:val="de-DE" w:eastAsia="de-DE"/>
-    </w:rPr>
-  </w:style>
-  <w:style w:type="character" w:customStyle="1" w:styleId="Heading6Char">
-    <w:name w:val="Heading 6 Char"/>
-    <w:basedOn w:val="DefaultParagraphFont"/>
-    <w:link w:val="Heading6"/>
-    <w:rsid w:val="003E67D9"/>
-    <w:rPr>
-      <w:rFonts w:ascii="Arial" w:eastAsia="Times New Roman" w:hAnsi="Arial" w:cs="Times New Roman"/>
-      <w:b/>
-      <w:bCs/>
-      <w:sz w:val="24"/>
-      <w:szCs w:val="24"/>
-      <w:lang w:val="de-DE" w:eastAsia="de-DE"/>
-    </w:rPr>
-  </w:style>
-  <w:style w:type="character" w:customStyle="1" w:styleId="Heading7Char">
-    <w:name w:val="Heading 7 Char"/>
-    <w:basedOn w:val="DefaultParagraphFont"/>
-    <w:link w:val="Heading7"/>
-    <w:rsid w:val="003E67D9"/>
-    <w:rPr>
-      <w:rFonts w:ascii="Arial" w:eastAsia="Times New Roman" w:hAnsi="Arial" w:cs="Times New Roman"/>
-      <w:szCs w:val="20"/>
-      <w:lang w:eastAsia="de-DE"/>
-    </w:rPr>
-  </w:style>
-  <w:style w:type="character" w:customStyle="1" w:styleId="Heading8Char">
-    <w:name w:val="Heading 8 Char"/>
-    <w:basedOn w:val="DefaultParagraphFont"/>
-    <w:link w:val="Heading8"/>
-    <w:rsid w:val="003E67D9"/>
-    <w:rPr>
-      <w:rFonts w:ascii="Arial" w:eastAsia="Times New Roman" w:hAnsi="Arial" w:cs="Times New Roman"/>
-      <w:i/>
-      <w:color w:val="1C1915" w:themeColor="background1" w:themeShade="1A"/>
-      <w:szCs w:val="20"/>
-      <w:lang w:eastAsia="de-DE"/>
-    </w:rPr>
-  </w:style>
-  <w:style w:type="character" w:customStyle="1" w:styleId="Heading9Char">
-    <w:name w:val="Heading 9 Char"/>
-    <w:basedOn w:val="DefaultParagraphFont"/>
-    <w:link w:val="Heading9"/>
-    <w:rsid w:val="003E67D9"/>
-    <w:rPr>
-      <w:rFonts w:ascii="Arial" w:eastAsia="Times New Roman" w:hAnsi="Arial" w:cs="Times New Roman"/>
-      <w:b/>
-      <w:i/>
-      <w:color w:val="1C1915" w:themeColor="background1" w:themeShade="1A"/>
-      <w:sz w:val="18"/>
-      <w:szCs w:val="20"/>
-      <w:lang w:eastAsia="de-DE"/>
-    </w:rPr>
-  </w:style>
-  <w:style w:type="paragraph" w:styleId="BalloonText">
-    <w:name w:val="Balloon Text"/>
-    <w:basedOn w:val="Normal"/>
-    <w:link w:val="BalloonTextChar"/>
-    <w:uiPriority w:val="99"/>
-    <w:semiHidden/>
-    <w:unhideWhenUsed/>
-    <w:rsid w:val="0062629B"/>
-    <w:pPr>
-      <w:spacing w:after="0"/>
-    </w:pPr>
-    <w:rPr>
-      <w:rFonts w:ascii="Lucida Grande" w:hAnsi="Lucida Grande" w:cs="Lucida Grande"/>
-      <w:sz w:val="18"/>
-      <w:szCs w:val="18"/>
-    </w:rPr>
-  </w:style>
-  <w:style w:type="character" w:customStyle="1" w:styleId="BalloonTextChar">
-    <w:name w:val="Balloon Text Char"/>
-    <w:basedOn w:val="DefaultParagraphFont"/>
-    <w:link w:val="BalloonText"/>
-    <w:uiPriority w:val="99"/>
-    <w:semiHidden/>
-    <w:rsid w:val="0062629B"/>
-    <w:rPr>
-      <w:rFonts w:ascii="Lucida Grande" w:hAnsi="Lucida Grande" w:cs="Lucida Grande"/>
-      <w:color w:val="1C1915" w:themeColor="background1" w:themeShade="1A"/>
-      <w:sz w:val="18"/>
-      <w:szCs w:val="18"/>
-    </w:rPr>
-  </w:style>
-  <w:style w:type="numbering" w:styleId="111111">
-    <w:name w:val="Outline List 2"/>
-    <w:basedOn w:val="NoList"/>
-    <w:uiPriority w:val="99"/>
-    <w:semiHidden/>
-    <w:unhideWhenUsed/>
-    <w:rsid w:val="003E67D9"/>
-    <w:pPr>
-      <w:numPr>
-        <w:numId w:val="2"/>
-      </w:numPr>
-    </w:pPr>
-  </w:style>
-  <w:style w:type="paragraph" w:styleId="TOC1">
-    <w:name w:val="toc 1"/>
-    <w:basedOn w:val="H-Tablelegend"/>
-    <w:next w:val="Normal"/>
-    <w:autoRedefine/>
-    <w:uiPriority w:val="39"/>
-    <w:unhideWhenUsed/>
-    <w:rsid w:val="00600007"/>
-    <w:pPr>
-      <w:keepNext w:val="0"/>
-      <w:keepLines w:val="0"/>
-      <w:spacing w:before="360" w:after="0" w:line="240" w:lineRule="auto"/>
-      <w:ind w:left="0" w:firstLine="0"/>
-    </w:pPr>
-    <w:rPr>
-      <w:rFonts w:ascii="Arial" w:eastAsiaTheme="minorHAnsi" w:hAnsi="Arial"/>
-      <w:caps/>
-      <w:sz w:val="24"/>
-      <w:szCs w:val="28"/>
-    </w:rPr>
-  </w:style>
-  <w:style w:type="character" w:styleId="CommentReference">
-    <w:name w:val="annotation reference"/>
-    <w:basedOn w:val="DefaultParagraphFont"/>
-    <w:uiPriority w:val="99"/>
-    <w:semiHidden/>
-    <w:unhideWhenUsed/>
-    <w:rsid w:val="00ED5230"/>
-    <w:rPr>
-      <w:sz w:val="16"/>
-      <w:szCs w:val="16"/>
-    </w:rPr>
-  </w:style>
-  <w:style w:type="paragraph" w:styleId="CommentText">
-    <w:name w:val="annotation text"/>
-    <w:basedOn w:val="Normal"/>
-    <w:link w:val="CommentTextChar"/>
-    <w:uiPriority w:val="99"/>
-    <w:semiHidden/>
-    <w:unhideWhenUsed/>
-    <w:rsid w:val="00AB5096"/>
-    <w:rPr>
-      <w:sz w:val="20"/>
-      <w:szCs w:val="20"/>
-    </w:rPr>
-  </w:style>
-  <w:style w:type="character" w:customStyle="1" w:styleId="CommentTextChar">
-    <w:name w:val="Comment Text Char"/>
-    <w:basedOn w:val="DefaultParagraphFont"/>
-    <w:link w:val="CommentText"/>
-    <w:uiPriority w:val="99"/>
-    <w:semiHidden/>
-    <w:rsid w:val="00AB5096"/>
-    <w:rPr>
-      <w:rFonts w:ascii="Calibri" w:hAnsi="Calibri"/>
-      <w:color w:val="1C1915" w:themeColor="background1" w:themeShade="1A"/>
-      <w:sz w:val="20"/>
-      <w:szCs w:val="20"/>
-    </w:rPr>
-  </w:style>
-  <w:style w:type="paragraph" w:styleId="CommentSubject">
-    <w:name w:val="annotation subject"/>
-    <w:basedOn w:val="CommentText"/>
-    <w:next w:val="CommentText"/>
-    <w:link w:val="CommentSubjectChar"/>
-    <w:uiPriority w:val="99"/>
-    <w:semiHidden/>
-    <w:unhideWhenUsed/>
-    <w:rsid w:val="00ED5230"/>
-    <w:rPr>
-      <w:b/>
-      <w:bCs/>
-    </w:rPr>
-  </w:style>
-  <w:style w:type="character" w:customStyle="1" w:styleId="CommentSubjectChar">
-    <w:name w:val="Comment Subject Char"/>
-    <w:basedOn w:val="CommentTextChar"/>
-    <w:link w:val="CommentSubject"/>
-    <w:uiPriority w:val="99"/>
-    <w:semiHidden/>
-    <w:rsid w:val="00ED5230"/>
-    <w:rPr>
-      <w:rFonts w:ascii="Calibri" w:hAnsi="Calibri"/>
-      <w:b/>
-      <w:bCs/>
-      <w:color w:val="1C1915" w:themeColor="background1" w:themeShade="1A"/>
-      <w:sz w:val="20"/>
-      <w:szCs w:val="20"/>
-    </w:rPr>
-  </w:style>
-  <w:style w:type="table" w:styleId="LightShading-Accent1">
-    <w:name w:val="Light Shading Accent 1"/>
-    <w:basedOn w:val="TableNormal"/>
-    <w:uiPriority w:val="60"/>
-    <w:rsid w:val="007F0043"/>
-    <w:pPr>
-      <w:spacing w:after="0" w:line="240" w:lineRule="auto"/>
-    </w:pPr>
-    <w:rPr>
-      <w:rFonts w:eastAsiaTheme="minorEastAsia"/>
-      <w:color w:val="027C89" w:themeColor="accent1" w:themeShade="BF"/>
-      <w:lang w:val="en-US" w:eastAsia="zh-TW"/>
-    </w:rPr>
-    <w:tblPr>
-      <w:tblStyleRowBandSize w:val="1"/>
-      <w:tblStyleColBandSize w:val="1"/>
-      <w:tblInd w:w="0" w:type="dxa"/>
-      <w:tblBorders>
-        <w:top w:val="single" w:sz="8" w:space="0" w:color="03A7B8" w:themeColor="accent1"/>
-        <w:bottom w:val="single" w:sz="8" w:space="0" w:color="03A7B8" w:themeColor="accent1"/>
-      </w:tblBorders>
-      <w:tblCellMar>
-        <w:top w:w="0" w:type="dxa"/>
-        <w:left w:w="108" w:type="dxa"/>
-        <w:bottom w:w="0" w:type="dxa"/>
-        <w:right w:w="108" w:type="dxa"/>
-      </w:tblCellMar>
-    </w:tblPr>
-    <w:tblStylePr w:type="firstRow">
-      <w:pPr>
-        <w:spacing w:before="0" w:after="0" w:line="240" w:lineRule="auto"/>
-      </w:pPr>
-      <w:rPr>
-        <w:b/>
-        <w:bCs/>
-      </w:rPr>
-      <w:tblPr/>
-      <w:tcPr>
-        <w:tcBorders>
-          <w:top w:val="single" w:sz="8" w:space="0" w:color="03A7B8" w:themeColor="accent1"/>
-          <w:left w:val="nil"/>
-          <w:bottom w:val="single" w:sz="8" w:space="0" w:color="03A7B8" w:themeColor="accent1"/>
-          <w:right w:val="nil"/>
-          <w:insideH w:val="nil"/>
-          <w:insideV w:val="nil"/>
-        </w:tcBorders>
-      </w:tcPr>
-    </w:tblStylePr>
-    <w:tblStylePr w:type="lastRow">
-      <w:pPr>
-        <w:spacing w:before="0" w:after="0" w:line="240" w:lineRule="auto"/>
-      </w:pPr>
-      <w:rPr>
-        <w:b/>
-        <w:bCs/>
-      </w:rPr>
-      <w:tblPr/>
-      <w:tcPr>
-        <w:tcBorders>
-          <w:top w:val="single" w:sz="8" w:space="0" w:color="03A7B8" w:themeColor="accent1"/>
-          <w:left w:val="nil"/>
-          <w:bottom w:val="single" w:sz="8" w:space="0" w:color="03A7B8" w:themeColor="accent1"/>
-          <w:right w:val="nil"/>
-          <w:insideH w:val="nil"/>
-          <w:insideV w:val="nil"/>
-        </w:tcBorders>
-      </w:tcPr>
-    </w:tblStylePr>
-    <w:tblStylePr w:type="firstCol">
-      <w:rPr>
-        <w:b/>
-        <w:bCs/>
-      </w:rPr>
-    </w:tblStylePr>
-    <w:tblStylePr w:type="lastCol">
-      <w:rPr>
-        <w:b/>
-        <w:bCs/>
-      </w:rPr>
-    </w:tblStylePr>
-    <w:tblStylePr w:type="band1Vert">
-      <w:tblPr/>
-      <w:tcPr>
-        <w:tcBorders>
-          <w:left w:val="nil"/>
-          <w:right w:val="nil"/>
-          <w:insideH w:val="nil"/>
-          <w:insideV w:val="nil"/>
-        </w:tcBorders>
-        <w:shd w:val="clear" w:color="auto" w:fill="B0F6FD" w:themeFill="accent1" w:themeFillTint="3F"/>
-      </w:tcPr>
-    </w:tblStylePr>
-    <w:tblStylePr w:type="band1Horz">
-      <w:tblPr/>
-      <w:tcPr>
-        <w:tcBorders>
-          <w:left w:val="nil"/>
-          <w:right w:val="nil"/>
-          <w:insideH w:val="nil"/>
-          <w:insideV w:val="nil"/>
-        </w:tcBorders>
-        <w:shd w:val="clear" w:color="auto" w:fill="B0F6FD" w:themeFill="accent1" w:themeFillTint="3F"/>
-      </w:tcPr>
-    </w:tblStylePr>
-  </w:style>
-  <w:style w:type="paragraph" w:styleId="FootnoteText">
-    <w:name w:val="footnote text"/>
-    <w:basedOn w:val="Normal"/>
-    <w:link w:val="FootnoteTextChar"/>
-    <w:uiPriority w:val="99"/>
-    <w:unhideWhenUsed/>
-    <w:rsid w:val="00F650AB"/>
-    <w:pPr>
-      <w:spacing w:after="0"/>
-    </w:pPr>
-    <w:rPr>
-      <w:sz w:val="24"/>
-      <w:szCs w:val="24"/>
-    </w:rPr>
-  </w:style>
-  <w:style w:type="character" w:customStyle="1" w:styleId="FootnoteTextChar">
-    <w:name w:val="Footnote Text Char"/>
-    <w:basedOn w:val="DefaultParagraphFont"/>
-    <w:link w:val="FootnoteText"/>
-    <w:uiPriority w:val="99"/>
-    <w:rsid w:val="00F650AB"/>
-    <w:rPr>
-      <w:sz w:val="24"/>
-      <w:szCs w:val="24"/>
-    </w:rPr>
-  </w:style>
-  <w:style w:type="paragraph" w:styleId="Title">
-    <w:name w:val="Title"/>
-    <w:basedOn w:val="Normal"/>
-    <w:next w:val="Normal"/>
-    <w:link w:val="TitleChar"/>
-    <w:uiPriority w:val="10"/>
-    <w:rsid w:val="004772E7"/>
-  </w:style>
-  <w:style w:type="character" w:customStyle="1" w:styleId="TitleChar">
-    <w:name w:val="Title Char"/>
-    <w:basedOn w:val="DefaultParagraphFont"/>
-    <w:link w:val="Title"/>
-    <w:uiPriority w:val="10"/>
-    <w:rsid w:val="004772E7"/>
-  </w:style>
-  <w:style w:type="paragraph" w:styleId="TOCHeading">
-    <w:name w:val="TOC Heading"/>
-    <w:basedOn w:val="Heading1"/>
-    <w:next w:val="Normal"/>
-    <w:uiPriority w:val="39"/>
-    <w:unhideWhenUsed/>
-    <w:qFormat/>
-    <w:rsid w:val="003E67D9"/>
-    <w:pPr>
-      <w:outlineLvl w:val="9"/>
-    </w:pPr>
-    <w:rPr>
-      <w:color w:val="027682" w:themeColor="accent1" w:themeShade="B5"/>
-      <w:sz w:val="32"/>
-      <w:szCs w:val="32"/>
-    </w:rPr>
-  </w:style>
-  <w:style w:type="character" w:styleId="PageNumber">
-    <w:name w:val="page number"/>
-    <w:basedOn w:val="DefaultParagraphFont"/>
-    <w:uiPriority w:val="99"/>
-    <w:semiHidden/>
-    <w:unhideWhenUsed/>
-    <w:rsid w:val="004F1DA9"/>
-  </w:style>
-  <w:style w:type="paragraph" w:customStyle="1" w:styleId="Pagination">
-    <w:name w:val="Pagination"/>
-    <w:autoRedefine/>
-    <w:rsid w:val="007F0242"/>
-    <w:pPr>
-      <w:spacing w:before="100" w:beforeAutospacing="1" w:after="0" w:line="240" w:lineRule="auto"/>
-      <w:jc w:val="right"/>
-    </w:pPr>
-    <w:rPr>
-      <w:rFonts w:ascii="Calibri" w:eastAsia="Tahoma" w:hAnsi="Calibri" w:cs="Times New Roman"/>
-      <w:b/>
-      <w:bCs/>
-      <w:color w:val="03A7B8" w:themeColor="accent1"/>
-      <w:sz w:val="24"/>
-      <w:szCs w:val="32"/>
-      <w:lang w:eastAsia="de-DE"/>
-    </w:rPr>
-  </w:style>
-  <w:style w:type="paragraph" w:styleId="TOC2">
-    <w:name w:val="toc 2"/>
-    <w:basedOn w:val="H-Tablelegend"/>
-    <w:next w:val="Normal"/>
-    <w:autoRedefine/>
-    <w:uiPriority w:val="39"/>
-    <w:unhideWhenUsed/>
-    <w:rsid w:val="006E4E7D"/>
-    <w:pPr>
-      <w:keepNext w:val="0"/>
-      <w:keepLines w:val="0"/>
-      <w:spacing w:before="200" w:after="0" w:line="240" w:lineRule="auto"/>
-      <w:ind w:left="144" w:firstLine="0"/>
-    </w:pPr>
-    <w:rPr>
-      <w:rFonts w:ascii="Arial" w:eastAsiaTheme="minorHAnsi" w:hAnsi="Arial"/>
-      <w:sz w:val="20"/>
-      <w:szCs w:val="24"/>
-      <w:lang w:eastAsia="en-US"/>
-    </w:rPr>
-  </w:style>
-  <w:style w:type="paragraph" w:styleId="Footer">
-    <w:name w:val="footer"/>
-    <w:basedOn w:val="Normal"/>
-    <w:link w:val="FooterChar"/>
-    <w:uiPriority w:val="99"/>
-    <w:unhideWhenUsed/>
-    <w:rsid w:val="00AF778C"/>
-    <w:pPr>
-      <w:tabs>
-        <w:tab w:val="center" w:pos="4153"/>
-        <w:tab w:val="right" w:pos="8306"/>
-      </w:tabs>
-      <w:spacing w:after="0"/>
-    </w:pPr>
-  </w:style>
-  <w:style w:type="character" w:customStyle="1" w:styleId="FooterChar">
-    <w:name w:val="Footer Char"/>
-    <w:basedOn w:val="DefaultParagraphFont"/>
-    <w:link w:val="Footer"/>
-    <w:uiPriority w:val="99"/>
-    <w:rsid w:val="00AF778C"/>
-  </w:style>
-  <w:style w:type="character" w:styleId="FollowedHyperlink">
-    <w:name w:val="FollowedHyperlink"/>
-    <w:basedOn w:val="DefaultParagraphFont"/>
-    <w:uiPriority w:val="99"/>
-    <w:semiHidden/>
-    <w:unhideWhenUsed/>
-    <w:rsid w:val="00F53D6D"/>
-    <w:rPr>
-      <w:color w:val="E24347" w:themeColor="followedHyperlink"/>
-      <w:u w:val="single"/>
-    </w:rPr>
-  </w:style>
-  <w:style w:type="paragraph" w:customStyle="1" w:styleId="H-Others">
-    <w:name w:val="H-Others"/>
-    <w:next w:val="H-Normal"/>
-    <w:link w:val="H-OthersChar"/>
-    <w:autoRedefine/>
-    <w:qFormat/>
-    <w:rsid w:val="00162751"/>
-    <w:pPr>
-      <w:keepNext/>
-      <w:keepLines/>
-      <w:contextualSpacing/>
-      <w:outlineLvl w:val="0"/>
-    </w:pPr>
-    <w:rPr>
-      <w:rFonts w:ascii="Calibri" w:hAnsi="Calibri"/>
-      <w:b/>
-      <w:bCs/>
-      <w:color w:val="027C89" w:themeColor="accent1" w:themeShade="BF"/>
-      <w:sz w:val="52"/>
-      <w:szCs w:val="24"/>
-    </w:rPr>
-  </w:style>
-  <w:style w:type="paragraph" w:customStyle="1" w:styleId="Style2">
-    <w:name w:val="Style2"/>
-    <w:basedOn w:val="H-Normal"/>
-    <w:rsid w:val="007B752D"/>
-    <w:pPr>
-      <w:ind w:hanging="2381"/>
-    </w:pPr>
-    <w:rPr>
-      <w:rFonts w:ascii="Arial" w:hAnsi="Arial" w:cs="Arial"/>
-      <w:sz w:val="21"/>
-      <w:szCs w:val="21"/>
-    </w:rPr>
-  </w:style>
-  <w:style w:type="paragraph" w:styleId="TOC3">
-    <w:name w:val="toc 3"/>
-    <w:basedOn w:val="H-Tablelegend"/>
-    <w:next w:val="Normal"/>
-    <w:autoRedefine/>
-    <w:uiPriority w:val="39"/>
-    <w:unhideWhenUsed/>
-    <w:rsid w:val="006E4E7D"/>
-    <w:pPr>
-      <w:keepNext w:val="0"/>
-      <w:keepLines w:val="0"/>
-      <w:spacing w:before="200" w:after="0" w:line="240" w:lineRule="auto"/>
-      <w:ind w:left="432" w:firstLine="0"/>
-    </w:pPr>
-    <w:rPr>
-      <w:rFonts w:ascii="Arial" w:eastAsiaTheme="minorHAnsi" w:hAnsi="Arial"/>
-      <w:bCs w:val="0"/>
-      <w:sz w:val="20"/>
-      <w:lang w:eastAsia="en-US"/>
-    </w:rPr>
-  </w:style>
-  <w:style w:type="paragraph" w:customStyle="1" w:styleId="H-Heading2blue">
-    <w:name w:val="H-Heading 2 blue"/>
-    <w:next w:val="Normal"/>
-    <w:link w:val="H-Heading2blueChar"/>
-    <w:autoRedefine/>
-    <w:qFormat/>
-    <w:rsid w:val="00162751"/>
-    <w:pPr>
-      <w:keepNext/>
-      <w:keepLines/>
-      <w:numPr>
-        <w:ilvl w:val="1"/>
-        <w:numId w:val="10"/>
-      </w:numPr>
-      <w:outlineLvl w:val="1"/>
-    </w:pPr>
-    <w:rPr>
-      <w:rFonts w:ascii="Calibri" w:eastAsia="Tahoma" w:hAnsi="Calibri" w:cs="Times New Roman"/>
-      <w:b/>
-      <w:bCs/>
-      <w:color w:val="027C89" w:themeColor="accent1" w:themeShade="BF"/>
-      <w:sz w:val="36"/>
-      <w:szCs w:val="32"/>
-      <w:lang w:eastAsia="de-DE"/>
-    </w:rPr>
-  </w:style>
-  <w:style w:type="paragraph" w:customStyle="1" w:styleId="H-Heading1blue">
-    <w:name w:val="H-Heading 1 blue"/>
-    <w:next w:val="Normal"/>
-    <w:link w:val="H-Heading1blueChar"/>
-    <w:autoRedefine/>
-    <w:qFormat/>
-    <w:rsid w:val="009F6FF0"/>
-    <w:pPr>
-      <w:keepNext/>
-      <w:keepLines/>
-      <w:numPr>
-        <w:numId w:val="10"/>
-      </w:numPr>
-      <w:outlineLvl w:val="0"/>
-    </w:pPr>
-    <w:rPr>
-      <w:rFonts w:ascii="Calibri" w:eastAsiaTheme="majorEastAsia" w:hAnsi="Calibri" w:cstheme="majorBidi"/>
-      <w:b/>
-      <w:bCs/>
-      <w:color w:val="027C89" w:themeColor="accent1" w:themeShade="BF"/>
-      <w:sz w:val="52"/>
-      <w:szCs w:val="52"/>
-    </w:rPr>
-  </w:style>
-  <w:style w:type="paragraph" w:customStyle="1" w:styleId="H-Heading3blue">
-    <w:name w:val="H-Heading 3 blue"/>
-    <w:next w:val="Normal"/>
-    <w:link w:val="H-Heading3blueChar"/>
-    <w:autoRedefine/>
-    <w:qFormat/>
-    <w:rsid w:val="006E4E7D"/>
-    <w:pPr>
-      <w:keepNext/>
-      <w:keepLines/>
-      <w:numPr>
-        <w:ilvl w:val="2"/>
-        <w:numId w:val="10"/>
-      </w:numPr>
-      <w:contextualSpacing/>
-      <w:jc w:val="both"/>
-      <w:outlineLvl w:val="2"/>
-    </w:pPr>
-    <w:rPr>
-      <w:rFonts w:ascii="Calibri" w:eastAsiaTheme="majorEastAsia" w:hAnsi="Calibri" w:cstheme="majorBidi"/>
-      <w:bCs/>
-      <w:color w:val="027C89" w:themeColor="accent1" w:themeShade="BF"/>
-      <w:sz w:val="28"/>
-      <w:szCs w:val="24"/>
-      <w:lang w:eastAsia="de-DE"/>
-    </w:rPr>
-  </w:style>
-  <w:style w:type="paragraph" w:customStyle="1" w:styleId="H-Normal">
-    <w:name w:val="H-Normal"/>
-    <w:autoRedefine/>
-    <w:qFormat/>
-    <w:rsid w:val="009F6FF0"/>
-    <w:pPr>
-      <w:spacing w:line="240" w:lineRule="auto"/>
-      <w:jc w:val="both"/>
-    </w:pPr>
-    <w:rPr>
-      <w:rFonts w:ascii="Calibri" w:hAnsi="Calibri"/>
-      <w:color w:val="1C1915" w:themeColor="background1" w:themeShade="1A"/>
-    </w:rPr>
-  </w:style>
-  <w:style w:type="paragraph" w:styleId="Header">
-    <w:name w:val="header"/>
-    <w:basedOn w:val="Normal"/>
-    <w:link w:val="HeaderChar"/>
-    <w:uiPriority w:val="99"/>
-    <w:unhideWhenUsed/>
-    <w:rsid w:val="00783245"/>
-    <w:pPr>
-      <w:tabs>
-        <w:tab w:val="center" w:pos="4536"/>
-        <w:tab w:val="right" w:pos="9072"/>
-      </w:tabs>
-      <w:spacing w:after="240"/>
-    </w:pPr>
-    <w:rPr>
-      <w:b/>
-      <w:color w:val="2C8B96" w:themeColor="text1"/>
-      <w:sz w:val="72"/>
-    </w:rPr>
-  </w:style>
-  <w:style w:type="character" w:customStyle="1" w:styleId="HeaderChar">
-    <w:name w:val="Header Char"/>
-    <w:basedOn w:val="DefaultParagraphFont"/>
-    <w:link w:val="Header"/>
-    <w:uiPriority w:val="99"/>
-    <w:rsid w:val="00783245"/>
-    <w:rPr>
-      <w:b/>
-      <w:color w:val="2C8B96" w:themeColor="text1"/>
-      <w:sz w:val="72"/>
-    </w:rPr>
-  </w:style>
-  <w:style w:type="paragraph" w:customStyle="1" w:styleId="H-Listblue">
-    <w:name w:val="H-List blue"/>
-    <w:autoRedefine/>
-    <w:qFormat/>
-    <w:rsid w:val="009618E8"/>
-    <w:pPr>
-      <w:numPr>
-        <w:numId w:val="1"/>
-      </w:numPr>
-      <w:spacing w:after="0" w:line="240" w:lineRule="auto"/>
-    </w:pPr>
-    <w:rPr>
-      <w:rFonts w:ascii="Calibri" w:eastAsiaTheme="majorEastAsia" w:hAnsi="Calibri" w:cstheme="majorBidi"/>
-      <w:bCs/>
-      <w:szCs w:val="26"/>
-    </w:rPr>
-  </w:style>
-  <w:style w:type="table" w:styleId="TableGrid">
-    <w:name w:val="Table Grid"/>
-    <w:basedOn w:val="TableNormal"/>
-    <w:uiPriority w:val="39"/>
-    <w:rsid w:val="007062AE"/>
-    <w:pPr>
-      <w:spacing w:after="0" w:line="240" w:lineRule="auto"/>
-    </w:pPr>
-    <w:tblPr>
-      <w:tblInd w:w="0" w:type="dxa"/>
-      <w:tblBorders>
-        <w:top w:val="single" w:sz="4" w:space="0" w:color="auto"/>
-        <w:left w:val="single" w:sz="4" w:space="0" w:color="auto"/>
-        <w:bottom w:val="single" w:sz="4" w:space="0" w:color="auto"/>
-        <w:right w:val="single" w:sz="4" w:space="0" w:color="auto"/>
-        <w:insideH w:val="single" w:sz="4" w:space="0" w:color="auto"/>
-        <w:insideV w:val="single" w:sz="4" w:space="0" w:color="auto"/>
-      </w:tblBorders>
-      <w:tblCellMar>
-        <w:top w:w="0" w:type="dxa"/>
-        <w:left w:w="108" w:type="dxa"/>
-        <w:bottom w:w="0" w:type="dxa"/>
-        <w:right w:w="108" w:type="dxa"/>
-      </w:tblCellMar>
-    </w:tblPr>
-  </w:style>
-  <w:style w:type="table" w:customStyle="1" w:styleId="H-Table1">
-    <w:name w:val="H-Table 1"/>
-    <w:basedOn w:val="TableGrid"/>
-    <w:uiPriority w:val="99"/>
-    <w:rsid w:val="00146C04"/>
-    <w:rPr>
-      <w:rFonts w:ascii="Calibri" w:hAnsi="Calibri"/>
-      <w:color w:val="1C1915" w:themeColor="background1" w:themeShade="1A"/>
-    </w:rPr>
-    <w:tblPr>
-      <w:tblInd w:w="0" w:type="dxa"/>
-      <w:tblBorders>
-        <w:top w:val="single" w:sz="18" w:space="0" w:color="027C89" w:themeColor="accent1" w:themeShade="BF"/>
-        <w:left w:val="single" w:sz="18" w:space="0" w:color="027C89" w:themeColor="accent1" w:themeShade="BF"/>
-        <w:bottom w:val="single" w:sz="18" w:space="0" w:color="027C89" w:themeColor="accent1" w:themeShade="BF"/>
-        <w:right w:val="single" w:sz="18" w:space="0" w:color="027C89" w:themeColor="accent1" w:themeShade="BF"/>
-        <w:insideH w:val="single" w:sz="18" w:space="0" w:color="027C89" w:themeColor="accent1" w:themeShade="BF"/>
-        <w:insideV w:val="single" w:sz="18" w:space="0" w:color="027C89" w:themeColor="accent1" w:themeShade="BF"/>
-      </w:tblBorders>
-      <w:tblCellMar>
-        <w:top w:w="0" w:type="dxa"/>
-        <w:left w:w="108" w:type="dxa"/>
-        <w:bottom w:w="0" w:type="dxa"/>
-        <w:right w:w="108" w:type="dxa"/>
-      </w:tblCellMar>
-    </w:tblPr>
-    <w:tcPr>
-      <w:shd w:val="clear" w:color="auto" w:fill="auto"/>
-    </w:tcPr>
-    <w:tblStylePr w:type="firstRow">
-      <w:pPr>
-        <w:wordWrap/>
-        <w:jc w:val="left"/>
-      </w:pPr>
-      <w:rPr>
-        <w:rFonts w:ascii="Calibri" w:hAnsi="Calibri"/>
-        <w:b w:val="0"/>
-        <w:bCs w:val="0"/>
-        <w:color w:val="027C89" w:themeColor="accent1" w:themeShade="BF"/>
-        <w:sz w:val="24"/>
-        <w:szCs w:val="24"/>
-        <w:u w:val="none"/>
-      </w:rPr>
-      <w:tblPr/>
-      <w:tcPr>
-        <w:tcBorders>
-          <w:top w:val="single" w:sz="18" w:space="0" w:color="027C89" w:themeColor="accent1" w:themeShade="BF"/>
-          <w:left w:val="single" w:sz="18" w:space="0" w:color="027C89" w:themeColor="accent1" w:themeShade="BF"/>
-          <w:bottom w:val="single" w:sz="18" w:space="0" w:color="027C89" w:themeColor="accent1" w:themeShade="BF"/>
-          <w:right w:val="single" w:sz="18" w:space="0" w:color="027C89" w:themeColor="accent1" w:themeShade="BF"/>
-          <w:insideH w:val="single" w:sz="18" w:space="0" w:color="027C89" w:themeColor="accent1" w:themeShade="BF"/>
-          <w:insideV w:val="single" w:sz="18" w:space="0" w:color="027C89" w:themeColor="accent1" w:themeShade="BF"/>
-          <w:tl2br w:val="nil"/>
-          <w:tr2bl w:val="nil"/>
-        </w:tcBorders>
-        <w:shd w:val="clear" w:color="auto" w:fill="D8F0F3" w:themeFill="accent5" w:themeFillTint="33"/>
-      </w:tcPr>
-    </w:tblStylePr>
-    <w:tblStylePr w:type="lastRow">
-      <w:rPr>
-        <w:rFonts w:ascii="Calibri" w:hAnsi="Calibri"/>
-        <w:color w:val="auto"/>
-        <w:sz w:val="22"/>
-      </w:rPr>
-    </w:tblStylePr>
-  </w:style>
-  <w:style w:type="table" w:customStyle="1" w:styleId="H-Table2">
-    <w:name w:val="H-Table 2"/>
-    <w:basedOn w:val="TableNormal"/>
-    <w:uiPriority w:val="99"/>
-    <w:rsid w:val="00B02924"/>
-    <w:pPr>
-      <w:spacing w:after="0" w:line="240" w:lineRule="auto"/>
-    </w:pPr>
-    <w:rPr>
-      <w:color w:val="1C1915" w:themeColor="background1" w:themeShade="1A"/>
-    </w:rPr>
-    <w:tblPr>
-      <w:tblInd w:w="0" w:type="dxa"/>
-      <w:tblBorders>
-        <w:top w:val="single" w:sz="12" w:space="0" w:color="BE1D21" w:themeColor="accent3" w:themeShade="BF"/>
-        <w:left w:val="single" w:sz="12" w:space="0" w:color="BE1D21" w:themeColor="accent3" w:themeShade="BF"/>
-        <w:bottom w:val="single" w:sz="12" w:space="0" w:color="BE1D21" w:themeColor="accent3" w:themeShade="BF"/>
-        <w:right w:val="single" w:sz="12" w:space="0" w:color="BE1D21" w:themeColor="accent3" w:themeShade="BF"/>
-        <w:insideH w:val="single" w:sz="12" w:space="0" w:color="BE1D21" w:themeColor="accent3" w:themeShade="BF"/>
-        <w:insideV w:val="single" w:sz="12" w:space="0" w:color="BE1D21" w:themeColor="accent3" w:themeShade="BF"/>
-      </w:tblBorders>
-      <w:tblCellMar>
-        <w:top w:w="0" w:type="dxa"/>
-        <w:left w:w="108" w:type="dxa"/>
-        <w:bottom w:w="0" w:type="dxa"/>
-        <w:right w:w="108" w:type="dxa"/>
-      </w:tblCellMar>
-    </w:tblPr>
-    <w:trPr>
-      <w:trHeight w:val="567"/>
-    </w:trPr>
-    <w:tcPr>
-      <w:tcW w:w="0" w:type="pct"/>
-    </w:tcPr>
-    <w:tblStylePr w:type="firstRow">
-      <w:pPr>
-        <w:wordWrap/>
-        <w:jc w:val="left"/>
-      </w:pPr>
-      <w:rPr>
-        <w:rFonts w:ascii="Microsoft Uighur" w:hAnsi="Microsoft Uighur"/>
-        <w:b/>
-        <w:color w:val="1C1915" w:themeColor="background1" w:themeShade="1A"/>
-        <w:sz w:val="22"/>
-      </w:rPr>
-      <w:tblPr/>
-      <w:tcPr>
-        <w:tcBorders>
-          <w:top w:val="single" w:sz="12" w:space="0" w:color="BE1D21" w:themeColor="accent3" w:themeShade="BF"/>
-          <w:left w:val="single" w:sz="12" w:space="0" w:color="BE1D21" w:themeColor="accent3" w:themeShade="BF"/>
-          <w:bottom w:val="single" w:sz="12" w:space="0" w:color="BE1D21" w:themeColor="accent3" w:themeShade="BF"/>
-          <w:right w:val="single" w:sz="12" w:space="0" w:color="BE1D21" w:themeColor="accent3" w:themeShade="BF"/>
-          <w:insideH w:val="single" w:sz="12" w:space="0" w:color="BE1D21" w:themeColor="accent3" w:themeShade="BF"/>
-          <w:insideV w:val="single" w:sz="12" w:space="0" w:color="BE1D21" w:themeColor="accent3" w:themeShade="BF"/>
-          <w:tl2br w:val="nil"/>
-          <w:tr2bl w:val="nil"/>
-        </w:tcBorders>
-        <w:shd w:val="clear" w:color="auto" w:fill="E6E6E6"/>
-      </w:tcPr>
-    </w:tblStylePr>
-  </w:style>
-  <w:style w:type="character" w:styleId="SubtleEmphasis">
-    <w:name w:val="Subtle Emphasis"/>
-    <w:basedOn w:val="DefaultParagraphFont"/>
-    <w:uiPriority w:val="19"/>
-    <w:rsid w:val="00263479"/>
-    <w:rPr>
-      <w:i/>
-      <w:iCs/>
-      <w:color w:val="85D2DB" w:themeColor="text1" w:themeTint="7F"/>
-    </w:rPr>
-  </w:style>
-  <w:style w:type="character" w:styleId="Strong">
-    <w:name w:val="Strong"/>
-    <w:basedOn w:val="DefaultParagraphFont"/>
-    <w:uiPriority w:val="22"/>
-    <w:rsid w:val="00263479"/>
-    <w:rPr>
-      <w:b/>
-      <w:bCs/>
-    </w:rPr>
-  </w:style>
-  <w:style w:type="character" w:styleId="IntenseReference">
-    <w:name w:val="Intense Reference"/>
-    <w:basedOn w:val="DefaultParagraphFont"/>
-    <w:uiPriority w:val="32"/>
-    <w:rsid w:val="00263479"/>
-    <w:rPr>
-      <w:b/>
-      <w:bCs/>
-      <w:smallCaps/>
-      <w:color w:val="A63F38" w:themeColor="accent2"/>
-      <w:spacing w:val="5"/>
-      <w:u w:val="single"/>
-    </w:rPr>
-  </w:style>
-  <w:style w:type="paragraph" w:customStyle="1" w:styleId="H-Tablelegend">
-    <w:name w:val="H-Table legend"/>
-    <w:basedOn w:val="H-Heading2blue"/>
-    <w:autoRedefine/>
-    <w:qFormat/>
-    <w:rsid w:val="00A12AED"/>
-    <w:pPr>
-      <w:numPr>
-        <w:ilvl w:val="0"/>
-        <w:numId w:val="0"/>
-      </w:numPr>
-      <w:ind w:left="576" w:hanging="576"/>
-      <w:outlineLvl w:val="9"/>
-    </w:pPr>
-    <w:rPr>
-      <w:b w:val="0"/>
-      <w:sz w:val="22"/>
-    </w:rPr>
-  </w:style>
-  <w:style w:type="paragraph" w:customStyle="1" w:styleId="H-Figlegend">
-    <w:name w:val="H-Fig legend"/>
-    <w:basedOn w:val="Normal"/>
-    <w:next w:val="H-Normal"/>
-    <w:autoRedefine/>
-    <w:qFormat/>
-    <w:rsid w:val="00280F14"/>
-    <w:pPr>
-      <w:spacing w:beforeAutospacing="1" w:after="100" w:afterAutospacing="1"/>
-      <w:jc w:val="both"/>
-    </w:pPr>
-    <w:rPr>
-      <w:color w:val="2C8B96" w:themeColor="text1"/>
-      <w:sz w:val="18"/>
-      <w:szCs w:val="18"/>
-    </w:rPr>
-  </w:style>
-  <w:style w:type="table" w:styleId="LightList-Accent6">
-    <w:name w:val="Light List Accent 6"/>
-    <w:basedOn w:val="TableNormal"/>
-    <w:uiPriority w:val="61"/>
-    <w:rsid w:val="00393606"/>
-    <w:pPr>
-      <w:spacing w:after="0" w:line="240" w:lineRule="auto"/>
-    </w:pPr>
-    <w:tblPr>
-      <w:tblStyleRowBandSize w:val="1"/>
-      <w:tblStyleColBandSize w:val="1"/>
-      <w:tblInd w:w="0" w:type="dxa"/>
-      <w:tblBorders>
-        <w:top w:val="single" w:sz="8" w:space="0" w:color="75C7D4" w:themeColor="accent6"/>
-        <w:left w:val="single" w:sz="8" w:space="0" w:color="75C7D4" w:themeColor="accent6"/>
-        <w:bottom w:val="single" w:sz="8" w:space="0" w:color="75C7D4" w:themeColor="accent6"/>
-        <w:right w:val="single" w:sz="8" w:space="0" w:color="75C7D4" w:themeColor="accent6"/>
-      </w:tblBorders>
-      <w:tblCellMar>
-        <w:top w:w="0" w:type="dxa"/>
-        <w:left w:w="108" w:type="dxa"/>
-        <w:bottom w:w="0" w:type="dxa"/>
-        <w:right w:w="108" w:type="dxa"/>
-      </w:tblCellMar>
-    </w:tblPr>
-    <w:tblStylePr w:type="firstRow">
-      <w:pPr>
-        <w:spacing w:before="0" w:after="0" w:line="240" w:lineRule="auto"/>
-      </w:pPr>
-      <w:rPr>
-        <w:b/>
-        <w:bCs/>
-        <w:color w:val="F9F8F7" w:themeColor="background1"/>
-      </w:rPr>
-      <w:tblPr/>
-      <w:tcPr>
-        <w:shd w:val="clear" w:color="auto" w:fill="75C7D4" w:themeFill="accent6"/>
-      </w:tcPr>
-    </w:tblStylePr>
-    <w:tblStylePr w:type="lastRow">
-      <w:pPr>
-        <w:spacing w:before="0" w:after="0" w:line="240" w:lineRule="auto"/>
-      </w:pPr>
-      <w:rPr>
-        <w:b/>
-        <w:bCs/>
-      </w:rPr>
-      <w:tblPr/>
-      <w:tcPr>
-        <w:tcBorders>
-          <w:top w:val="double" w:sz="6" w:space="0" w:color="75C7D4" w:themeColor="accent6"/>
-          <w:left w:val="single" w:sz="8" w:space="0" w:color="75C7D4" w:themeColor="accent6"/>
-          <w:bottom w:val="single" w:sz="8" w:space="0" w:color="75C7D4" w:themeColor="accent6"/>
-          <w:right w:val="single" w:sz="8" w:space="0" w:color="75C7D4" w:themeColor="accent6"/>
-        </w:tcBorders>
-      </w:tcPr>
-    </w:tblStylePr>
-    <w:tblStylePr w:type="firstCol">
-      <w:rPr>
-        <w:b/>
-        <w:bCs/>
-      </w:rPr>
-    </w:tblStylePr>
-    <w:tblStylePr w:type="lastCol">
-      <w:rPr>
-        <w:b/>
-        <w:bCs/>
-      </w:rPr>
-    </w:tblStylePr>
-    <w:tblStylePr w:type="band1Vert">
-      <w:tblPr/>
-      <w:tcPr>
-        <w:tcBorders>
-          <w:top w:val="single" w:sz="8" w:space="0" w:color="75C7D4" w:themeColor="accent6"/>
-          <w:left w:val="single" w:sz="8" w:space="0" w:color="75C7D4" w:themeColor="accent6"/>
-          <w:bottom w:val="single" w:sz="8" w:space="0" w:color="75C7D4" w:themeColor="accent6"/>
-          <w:right w:val="single" w:sz="8" w:space="0" w:color="75C7D4" w:themeColor="accent6"/>
-        </w:tcBorders>
-      </w:tcPr>
-    </w:tblStylePr>
-    <w:tblStylePr w:type="band1Horz">
-      <w:tblPr/>
-      <w:tcPr>
-        <w:tcBorders>
-          <w:top w:val="single" w:sz="8" w:space="0" w:color="75C7D4" w:themeColor="accent6"/>
-          <w:left w:val="single" w:sz="8" w:space="0" w:color="75C7D4" w:themeColor="accent6"/>
-          <w:bottom w:val="single" w:sz="8" w:space="0" w:color="75C7D4" w:themeColor="accent6"/>
-          <w:right w:val="single" w:sz="8" w:space="0" w:color="75C7D4" w:themeColor="accent6"/>
-        </w:tcBorders>
-      </w:tcPr>
-    </w:tblStylePr>
-  </w:style>
-  <w:style w:type="table" w:styleId="LightList-Accent5">
-    <w:name w:val="Light List Accent 5"/>
-    <w:basedOn w:val="TableNormal"/>
-    <w:uiPriority w:val="61"/>
-    <w:rsid w:val="00393606"/>
-    <w:pPr>
-      <w:spacing w:after="0" w:line="240" w:lineRule="auto"/>
-    </w:pPr>
-    <w:tblPr>
-      <w:tblStyleRowBandSize w:val="1"/>
-      <w:tblStyleColBandSize w:val="1"/>
-      <w:tblInd w:w="0" w:type="dxa"/>
-      <w:tblBorders>
-        <w:top w:val="single" w:sz="8" w:space="0" w:color="3DB8C6" w:themeColor="accent5"/>
-        <w:left w:val="single" w:sz="8" w:space="0" w:color="3DB8C6" w:themeColor="accent5"/>
-        <w:bottom w:val="single" w:sz="8" w:space="0" w:color="3DB8C6" w:themeColor="accent5"/>
-        <w:right w:val="single" w:sz="8" w:space="0" w:color="3DB8C6" w:themeColor="accent5"/>
-      </w:tblBorders>
-      <w:tblCellMar>
-        <w:top w:w="0" w:type="dxa"/>
-        <w:left w:w="108" w:type="dxa"/>
-        <w:bottom w:w="0" w:type="dxa"/>
-        <w:right w:w="108" w:type="dxa"/>
-      </w:tblCellMar>
-    </w:tblPr>
-    <w:tblStylePr w:type="firstRow">
-      <w:pPr>
-        <w:spacing w:before="0" w:after="0" w:line="240" w:lineRule="auto"/>
-      </w:pPr>
-      <w:rPr>
-        <w:b/>
-        <w:bCs/>
-        <w:color w:val="F9F8F7" w:themeColor="background1"/>
-      </w:rPr>
-      <w:tblPr/>
-      <w:tcPr>
-        <w:shd w:val="clear" w:color="auto" w:fill="3DB8C6" w:themeFill="accent5"/>
-      </w:tcPr>
-    </w:tblStylePr>
-    <w:tblStylePr w:type="lastRow">
-      <w:pPr>
-        <w:spacing w:before="0" w:after="0" w:line="240" w:lineRule="auto"/>
-      </w:pPr>
-      <w:rPr>
-        <w:b/>
-        <w:bCs/>
-      </w:rPr>
-      <w:tblPr/>
-      <w:tcPr>
-        <w:tcBorders>
-          <w:top w:val="double" w:sz="6" w:space="0" w:color="3DB8C6" w:themeColor="accent5"/>
-          <w:left w:val="single" w:sz="8" w:space="0" w:color="3DB8C6" w:themeColor="accent5"/>
-          <w:bottom w:val="single" w:sz="8" w:space="0" w:color="3DB8C6" w:themeColor="accent5"/>
-          <w:right w:val="single" w:sz="8" w:space="0" w:color="3DB8C6" w:themeColor="accent5"/>
-        </w:tcBorders>
-      </w:tcPr>
-    </w:tblStylePr>
-    <w:tblStylePr w:type="firstCol">
-      <w:rPr>
-        <w:b/>
-        <w:bCs/>
-      </w:rPr>
-    </w:tblStylePr>
-    <w:tblStylePr w:type="lastCol">
-      <w:rPr>
-        <w:b/>
-        <w:bCs/>
-      </w:rPr>
-    </w:tblStylePr>
-    <w:tblStylePr w:type="band1Vert">
-      <w:tblPr/>
-      <w:tcPr>
-        <w:tcBorders>
-          <w:top w:val="single" w:sz="8" w:space="0" w:color="3DB8C6" w:themeColor="accent5"/>
-          <w:left w:val="single" w:sz="8" w:space="0" w:color="3DB8C6" w:themeColor="accent5"/>
-          <w:bottom w:val="single" w:sz="8" w:space="0" w:color="3DB8C6" w:themeColor="accent5"/>
-          <w:right w:val="single" w:sz="8" w:space="0" w:color="3DB8C6" w:themeColor="accent5"/>
-        </w:tcBorders>
-      </w:tcPr>
-    </w:tblStylePr>
-    <w:tblStylePr w:type="band1Horz">
-      <w:tblPr/>
-      <w:tcPr>
-        <w:tcBorders>
-          <w:top w:val="single" w:sz="8" w:space="0" w:color="3DB8C6" w:themeColor="accent5"/>
-          <w:left w:val="single" w:sz="8" w:space="0" w:color="3DB8C6" w:themeColor="accent5"/>
-          <w:bottom w:val="single" w:sz="8" w:space="0" w:color="3DB8C6" w:themeColor="accent5"/>
-          <w:right w:val="single" w:sz="8" w:space="0" w:color="3DB8C6" w:themeColor="accent5"/>
-        </w:tcBorders>
-      </w:tcPr>
-    </w:tblStylePr>
-  </w:style>
-  <w:style w:type="table" w:customStyle="1" w:styleId="Style1">
-    <w:name w:val="Style1"/>
-    <w:basedOn w:val="H-Table1"/>
-    <w:uiPriority w:val="99"/>
-    <w:rsid w:val="00393606"/>
-    <w:tblPr>
-      <w:tblInd w:w="0" w:type="dxa"/>
-      <w:tblBorders>
-        <w:top w:val="single" w:sz="18" w:space="0" w:color="027C89" w:themeColor="accent1" w:themeShade="BF"/>
-        <w:left w:val="single" w:sz="18" w:space="0" w:color="027C89" w:themeColor="accent1" w:themeShade="BF"/>
-        <w:bottom w:val="single" w:sz="18" w:space="0" w:color="027C89" w:themeColor="accent1" w:themeShade="BF"/>
-        <w:right w:val="single" w:sz="18" w:space="0" w:color="027C89" w:themeColor="accent1" w:themeShade="BF"/>
-        <w:insideH w:val="single" w:sz="18" w:space="0" w:color="027C89" w:themeColor="accent1" w:themeShade="BF"/>
-        <w:insideV w:val="single" w:sz="18" w:space="0" w:color="027C89" w:themeColor="accent1" w:themeShade="BF"/>
-      </w:tblBorders>
-      <w:tblCellMar>
-        <w:top w:w="0" w:type="dxa"/>
-        <w:left w:w="108" w:type="dxa"/>
-        <w:bottom w:w="0" w:type="dxa"/>
-        <w:right w:w="108" w:type="dxa"/>
-      </w:tblCellMar>
-    </w:tblPr>
-    <w:tcPr>
-      <w:shd w:val="clear" w:color="auto" w:fill="auto"/>
-    </w:tcPr>
-    <w:tblStylePr w:type="firstRow">
-      <w:pPr>
-        <w:wordWrap/>
-        <w:jc w:val="left"/>
-      </w:pPr>
-      <w:rPr>
-        <w:rFonts w:ascii="Calibri" w:hAnsi="Calibri"/>
-        <w:b w:val="0"/>
-        <w:bCs w:val="0"/>
-        <w:color w:val="027C89" w:themeColor="accent1" w:themeShade="BF"/>
-        <w:sz w:val="24"/>
-        <w:szCs w:val="24"/>
-        <w:u w:val="none"/>
-      </w:rPr>
-      <w:tblPr/>
-      <w:tcPr>
-        <w:tcBorders>
-          <w:top w:val="single" w:sz="18" w:space="0" w:color="027C89" w:themeColor="accent1" w:themeShade="BF"/>
-          <w:left w:val="single" w:sz="18" w:space="0" w:color="027C89" w:themeColor="accent1" w:themeShade="BF"/>
-          <w:bottom w:val="single" w:sz="18" w:space="0" w:color="027C89" w:themeColor="accent1" w:themeShade="BF"/>
-          <w:right w:val="single" w:sz="18" w:space="0" w:color="027C89" w:themeColor="accent1" w:themeShade="BF"/>
-          <w:insideH w:val="single" w:sz="18" w:space="0" w:color="027C89" w:themeColor="accent1" w:themeShade="BF"/>
-          <w:insideV w:val="single" w:sz="18" w:space="0" w:color="027C89" w:themeColor="accent1" w:themeShade="BF"/>
-          <w:tl2br w:val="nil"/>
-          <w:tr2bl w:val="nil"/>
-        </w:tcBorders>
-        <w:shd w:val="clear" w:color="auto" w:fill="D8F0F3" w:themeFill="accent5" w:themeFillTint="33"/>
-      </w:tcPr>
-    </w:tblStylePr>
-    <w:tblStylePr w:type="lastRow">
-      <w:rPr>
-        <w:rFonts w:ascii="Calibri" w:hAnsi="Calibri"/>
-        <w:color w:val="auto"/>
-        <w:sz w:val="22"/>
-      </w:rPr>
-    </w:tblStylePr>
-  </w:style>
-  <w:style w:type="table" w:customStyle="1" w:styleId="H-Table-Blue">
-    <w:name w:val="H-Table-Blue"/>
-    <w:basedOn w:val="TableNormal"/>
-    <w:uiPriority w:val="99"/>
-    <w:rsid w:val="00393606"/>
-    <w:pPr>
-      <w:spacing w:after="0" w:line="240" w:lineRule="auto"/>
-    </w:pPr>
-    <w:tblPr>
-      <w:tblInd w:w="0" w:type="dxa"/>
-      <w:tblCellMar>
-        <w:top w:w="0" w:type="dxa"/>
-        <w:left w:w="108" w:type="dxa"/>
-        <w:bottom w:w="0" w:type="dxa"/>
-        <w:right w:w="108" w:type="dxa"/>
-      </w:tblCellMar>
-    </w:tblPr>
-  </w:style>
-  <w:style w:type="character" w:styleId="FootnoteReference">
-    <w:name w:val="footnote reference"/>
-    <w:basedOn w:val="DefaultParagraphFont"/>
-    <w:uiPriority w:val="99"/>
-    <w:semiHidden/>
-    <w:unhideWhenUsed/>
-    <w:rsid w:val="0009637A"/>
-    <w:rPr>
-      <w:vertAlign w:val="superscript"/>
-    </w:rPr>
-  </w:style>
-  <w:style w:type="paragraph" w:customStyle="1" w:styleId="H-titlecoverpage">
-    <w:name w:val="H- title cover page"/>
-    <w:basedOn w:val="Normal"/>
-    <w:autoRedefine/>
-    <w:qFormat/>
-    <w:rsid w:val="00604A9E"/>
-    <w:rPr>
-      <w:b/>
-      <w:sz w:val="52"/>
-    </w:rPr>
-  </w:style>
-  <w:style w:type="paragraph" w:customStyle="1" w:styleId="H-generalinfo">
-    <w:name w:val="H-general info"/>
-    <w:basedOn w:val="Normal"/>
-    <w:autoRedefine/>
-    <w:qFormat/>
-    <w:rsid w:val="00010533"/>
-    <w:rPr>
-      <w:b/>
-      <w:color w:val="027C89" w:themeColor="accent1" w:themeShade="BF"/>
-      <w:sz w:val="32"/>
-    </w:rPr>
-  </w:style>
-  <w:style w:type="character" w:styleId="Hyperlink">
-    <w:name w:val="Hyperlink"/>
-    <w:basedOn w:val="DefaultParagraphFont"/>
-    <w:uiPriority w:val="99"/>
-    <w:unhideWhenUsed/>
-    <w:rsid w:val="00A7106E"/>
-    <w:rPr>
-      <w:color w:val="A63F38" w:themeColor="hyperlink"/>
-      <w:u w:val="single"/>
-    </w:rPr>
-  </w:style>
-  <w:style w:type="paragraph" w:styleId="ListParagraph">
-    <w:name w:val="List Paragraph"/>
-    <w:basedOn w:val="Normal"/>
-    <w:uiPriority w:val="34"/>
-    <w:qFormat/>
-    <w:rsid w:val="0005466A"/>
-    <w:pPr>
-      <w:ind w:left="720"/>
-      <w:contextualSpacing/>
-    </w:pPr>
-  </w:style>
-  <w:style w:type="character" w:customStyle="1" w:styleId="H-Heading2blueChar">
-    <w:name w:val="H-Heading 2 blue Char"/>
-    <w:basedOn w:val="DefaultParagraphFont"/>
-    <w:link w:val="H-Heading2blue"/>
-    <w:rsid w:val="00162751"/>
-    <w:rPr>
-      <w:rFonts w:ascii="Calibri" w:eastAsia="Tahoma" w:hAnsi="Calibri" w:cs="Times New Roman"/>
-      <w:b/>
-      <w:bCs/>
-      <w:color w:val="027C89" w:themeColor="accent1" w:themeShade="BF"/>
-      <w:sz w:val="36"/>
-      <w:szCs w:val="32"/>
-      <w:lang w:eastAsia="de-DE"/>
-    </w:rPr>
-  </w:style>
-  <w:style w:type="character" w:customStyle="1" w:styleId="H-Heading3blueChar">
-    <w:name w:val="H-Heading 3 blue Char"/>
-    <w:basedOn w:val="DefaultParagraphFont"/>
-    <w:link w:val="H-Heading3blue"/>
-    <w:rsid w:val="006E4E7D"/>
-    <w:rPr>
-      <w:rFonts w:ascii="Calibri" w:eastAsiaTheme="majorEastAsia" w:hAnsi="Calibri" w:cstheme="majorBidi"/>
-      <w:bCs/>
-      <w:color w:val="027C89" w:themeColor="accent1" w:themeShade="BF"/>
-      <w:sz w:val="28"/>
-      <w:szCs w:val="24"/>
-      <w:lang w:eastAsia="de-DE"/>
-    </w:rPr>
-  </w:style>
-  <w:style w:type="character" w:customStyle="1" w:styleId="H-Heading1blueChar">
-    <w:name w:val="H-Heading 1 blue Char"/>
-    <w:basedOn w:val="DefaultParagraphFont"/>
-    <w:link w:val="H-Heading1blue"/>
-    <w:rsid w:val="009F6FF0"/>
-    <w:rPr>
-      <w:rFonts w:ascii="Calibri" w:eastAsiaTheme="majorEastAsia" w:hAnsi="Calibri" w:cstheme="majorBidi"/>
-      <w:b/>
-      <w:bCs/>
-      <w:color w:val="027C89" w:themeColor="accent1" w:themeShade="BF"/>
-      <w:sz w:val="52"/>
-      <w:szCs w:val="52"/>
-    </w:rPr>
-  </w:style>
-  <w:style w:type="paragraph" w:styleId="TOC4">
-    <w:name w:val="toc 4"/>
-    <w:basedOn w:val="Normal"/>
-    <w:next w:val="Normal"/>
-    <w:autoRedefine/>
-    <w:uiPriority w:val="39"/>
-    <w:unhideWhenUsed/>
-    <w:qFormat/>
-    <w:rsid w:val="009C03B1"/>
-    <w:pPr>
-      <w:spacing w:after="0"/>
-      <w:ind w:left="440"/>
-    </w:pPr>
-    <w:rPr>
-      <w:rFonts w:asciiTheme="minorHAnsi" w:hAnsiTheme="minorHAnsi" w:cs="Times New Roman"/>
-      <w:sz w:val="20"/>
-      <w:szCs w:val="24"/>
-    </w:rPr>
-  </w:style>
-  <w:style w:type="paragraph" w:styleId="TOC5">
-    <w:name w:val="toc 5"/>
-    <w:basedOn w:val="Normal"/>
-    <w:next w:val="Normal"/>
-    <w:autoRedefine/>
-    <w:uiPriority w:val="39"/>
-    <w:unhideWhenUsed/>
-    <w:rsid w:val="009C03B1"/>
-    <w:pPr>
-      <w:spacing w:after="0"/>
-      <w:ind w:left="660"/>
-    </w:pPr>
-    <w:rPr>
-      <w:rFonts w:asciiTheme="minorHAnsi" w:hAnsiTheme="minorHAnsi" w:cs="Times New Roman"/>
-      <w:sz w:val="20"/>
-      <w:szCs w:val="24"/>
-    </w:rPr>
-  </w:style>
-  <w:style w:type="paragraph" w:styleId="TOC6">
-    <w:name w:val="toc 6"/>
-    <w:basedOn w:val="Normal"/>
-    <w:next w:val="Normal"/>
-    <w:autoRedefine/>
-    <w:uiPriority w:val="39"/>
-    <w:unhideWhenUsed/>
-    <w:rsid w:val="009C03B1"/>
-    <w:pPr>
-      <w:spacing w:after="0"/>
-      <w:ind w:left="880"/>
-    </w:pPr>
-    <w:rPr>
-      <w:rFonts w:asciiTheme="minorHAnsi" w:hAnsiTheme="minorHAnsi" w:cs="Times New Roman"/>
-      <w:sz w:val="20"/>
-      <w:szCs w:val="24"/>
-    </w:rPr>
-  </w:style>
-  <w:style w:type="paragraph" w:styleId="TOC7">
-    <w:name w:val="toc 7"/>
-    <w:basedOn w:val="Normal"/>
-    <w:next w:val="Normal"/>
-    <w:autoRedefine/>
-    <w:uiPriority w:val="39"/>
-    <w:unhideWhenUsed/>
-    <w:rsid w:val="009C03B1"/>
-    <w:pPr>
-      <w:spacing w:after="0"/>
-      <w:ind w:left="1100"/>
-    </w:pPr>
-    <w:rPr>
-      <w:rFonts w:asciiTheme="minorHAnsi" w:hAnsiTheme="minorHAnsi" w:cs="Times New Roman"/>
-      <w:sz w:val="20"/>
-      <w:szCs w:val="24"/>
-    </w:rPr>
-  </w:style>
-  <w:style w:type="paragraph" w:styleId="TOC8">
-    <w:name w:val="toc 8"/>
-    <w:basedOn w:val="Normal"/>
-    <w:next w:val="Normal"/>
-    <w:autoRedefine/>
-    <w:uiPriority w:val="39"/>
-    <w:unhideWhenUsed/>
-    <w:rsid w:val="009C03B1"/>
-    <w:pPr>
-      <w:spacing w:after="0"/>
-      <w:ind w:left="1320"/>
-    </w:pPr>
-    <w:rPr>
-      <w:rFonts w:asciiTheme="minorHAnsi" w:hAnsiTheme="minorHAnsi" w:cs="Times New Roman"/>
-      <w:sz w:val="20"/>
-      <w:szCs w:val="24"/>
-    </w:rPr>
-  </w:style>
-  <w:style w:type="paragraph" w:styleId="TOC9">
-    <w:name w:val="toc 9"/>
-    <w:basedOn w:val="Normal"/>
-    <w:next w:val="Normal"/>
-    <w:autoRedefine/>
-    <w:uiPriority w:val="39"/>
-    <w:unhideWhenUsed/>
-    <w:rsid w:val="009C03B1"/>
-    <w:pPr>
-      <w:spacing w:after="0"/>
-      <w:ind w:left="1540"/>
-    </w:pPr>
-    <w:rPr>
-      <w:rFonts w:asciiTheme="minorHAnsi" w:hAnsiTheme="minorHAnsi" w:cs="Times New Roman"/>
-      <w:sz w:val="20"/>
-      <w:szCs w:val="24"/>
-    </w:rPr>
-  </w:style>
-  <w:style w:type="paragraph" w:customStyle="1" w:styleId="StyleH-TablelegendBefore0Firstline0">
-    <w:name w:val="Style H-Table legend + Before:  0&quot; First line:  0&quot;"/>
-    <w:basedOn w:val="H-Tablelegend"/>
-    <w:rsid w:val="00D5694B"/>
-    <w:pPr>
-      <w:ind w:left="0" w:firstLine="0"/>
-    </w:pPr>
-    <w:rPr>
-      <w:rFonts w:eastAsia="Times New Roman"/>
-    </w:rPr>
-  </w:style>
-  <w:style w:type="paragraph" w:styleId="Revision">
-    <w:name w:val="Revision"/>
-    <w:hidden/>
-    <w:uiPriority w:val="99"/>
-    <w:semiHidden/>
-    <w:rsid w:val="00805D10"/>
-    <w:pPr>
-      <w:spacing w:after="0" w:line="240" w:lineRule="auto"/>
-    </w:pPr>
-    <w:rPr>
-      <w:rFonts w:ascii="Calibri" w:hAnsi="Calibri" w:cs="Calibri"/>
-      <w:color w:val="1C1915" w:themeColor="background1" w:themeShade="1A"/>
-    </w:rPr>
-  </w:style>
-  <w:style w:type="character" w:customStyle="1" w:styleId="H-OthersChar">
-    <w:name w:val="H-Others Char"/>
-    <w:basedOn w:val="DefaultParagraphFont"/>
-    <w:link w:val="H-Others"/>
-    <w:rsid w:val="00162751"/>
-    <w:rPr>
-      <w:rFonts w:ascii="Calibri" w:hAnsi="Calibri"/>
-      <w:b/>
-      <w:bCs/>
-      <w:color w:val="027C89" w:themeColor="accent1" w:themeShade="BF"/>
-      <w:sz w:val="52"/>
-      <w:szCs w:val="24"/>
-    </w:rPr>
-  </w:style>
-  <w:style w:type="paragraph" w:styleId="Caption">
-    <w:name w:val="caption"/>
-    <w:basedOn w:val="Normal"/>
-    <w:next w:val="Normal"/>
-    <w:unhideWhenUsed/>
-    <w:qFormat/>
-    <w:rsid w:val="00A12AED"/>
-    <w:rPr>
-      <w:i/>
-      <w:iCs/>
-      <w:color w:val="2C8B96" w:themeColor="text2"/>
-      <w:sz w:val="18"/>
-      <w:szCs w:val="18"/>
-    </w:rPr>
-  </w:style>
-  <w:style w:type="paragraph" w:customStyle="1" w:styleId="H-Heading4blue">
-    <w:name w:val="H-Heading 4 blue"/>
-    <w:basedOn w:val="Normal"/>
+    <w:basedOn w:val="Standard"/>
     <w:link w:val="H-Heading4blueChar"/>
     <w:qFormat/>
     <w:rsid w:val="00924689"/>

</xml_diff>